<commit_message>
enter in before branch is created
</commit_message>
<xml_diff>
--- a/NG10E2E Project Developer-Notes.docx
+++ b/NG10E2E Project Developer-Notes.docx
@@ -44,7 +44,23 @@
         </w:numPr>
       </w:pPr>
       <w:r>
-        <w:t>Implement an App level solution with a TopMenu and LeftNav using Angular CLI</w:t>
+        <w:t xml:space="preserve">Implement an App level solution with a </w:t>
+      </w:r>
+      <w:proofErr w:type="spellStart"/>
+      <w:r>
+        <w:t>TopMenu</w:t>
+      </w:r>
+      <w:proofErr w:type="spellEnd"/>
+      <w:r>
+        <w:t xml:space="preserve"> and </w:t>
+      </w:r>
+      <w:proofErr w:type="spellStart"/>
+      <w:r>
+        <w:t>LeftNav</w:t>
+      </w:r>
+      <w:proofErr w:type="spellEnd"/>
+      <w:r>
+        <w:t xml:space="preserve"> using Angular CLI</w:t>
       </w:r>
     </w:p>
     <w:p>
@@ -187,7 +203,15 @@
         </w:numPr>
       </w:pPr>
       <w:r>
-        <w:t>Implement only the CreateMember() API through the NG Service and API stack</w:t>
+        <w:t xml:space="preserve">Implement only the </w:t>
+      </w:r>
+      <w:proofErr w:type="spellStart"/>
+      <w:r>
+        <w:t>CreateMember</w:t>
+      </w:r>
+      <w:proofErr w:type="spellEnd"/>
+      <w:r>
+        <w:t>() API through the NG Service and API stack</w:t>
       </w:r>
     </w:p>
     <w:p>
@@ -259,7 +283,15 @@
         </w:numPr>
       </w:pPr>
       <w:r>
-        <w:t>Use .NET 5 ( successor to .NET Core and the merger with .NET Frk’s) for Service</w:t>
+        <w:t xml:space="preserve">Use .NET 5 ( successor to .NET Core and the merger with .NET </w:t>
+      </w:r>
+      <w:proofErr w:type="spellStart"/>
+      <w:r>
+        <w:t>Frk’s</w:t>
+      </w:r>
+      <w:proofErr w:type="spellEnd"/>
+      <w:r>
+        <w:t>) for Service</w:t>
       </w:r>
     </w:p>
     <w:p>
@@ -286,16 +318,40 @@
         <w:t>Learn</w:t>
       </w:r>
       <w:r>
-        <w:t xml:space="preserve"> HashiCorp TerraForm </w:t>
+        <w:t xml:space="preserve"> </w:t>
+      </w:r>
+      <w:proofErr w:type="spellStart"/>
+      <w:r>
+        <w:t>HashiCorp</w:t>
+      </w:r>
+      <w:proofErr w:type="spellEnd"/>
+      <w:r>
+        <w:t xml:space="preserve"> </w:t>
+      </w:r>
+      <w:proofErr w:type="spellStart"/>
+      <w:r>
+        <w:t>TerraForm</w:t>
+      </w:r>
+      <w:proofErr w:type="spellEnd"/>
+      <w:r>
+        <w:t xml:space="preserve"> </w:t>
       </w:r>
       <w:r>
         <w:t>for</w:t>
       </w:r>
       <w:r>
-        <w:t xml:space="preserve"> create I</w:t>
-      </w:r>
-      <w:r>
-        <w:t>aC solution in Azure:</w:t>
+        <w:t xml:space="preserve"> create </w:t>
+      </w:r>
+      <w:proofErr w:type="spellStart"/>
+      <w:r>
+        <w:t>I</w:t>
+      </w:r>
+      <w:r>
+        <w:t>aC</w:t>
+      </w:r>
+      <w:proofErr w:type="spellEnd"/>
+      <w:r>
+        <w:t xml:space="preserve"> solution in Azure:</w:t>
       </w:r>
     </w:p>
     <w:p>
@@ -346,7 +402,15 @@
         <w:t xml:space="preserve">Create </w:t>
       </w:r>
       <w:r>
-        <w:t>NS Record (DNS) name to refer to the service (LoadBalancer)</w:t>
+        <w:t>NS Record (DNS) name to refer to the service (</w:t>
+      </w:r>
+      <w:proofErr w:type="spellStart"/>
+      <w:r>
+        <w:t>LoadBalancer</w:t>
+      </w:r>
+      <w:proofErr w:type="spellEnd"/>
+      <w:r>
+        <w:t>)</w:t>
       </w:r>
     </w:p>
     <w:p>
@@ -381,7 +445,15 @@
         </w:numPr>
       </w:pPr>
       <w:r>
-        <w:t>Both Provision and Tear-down with TerraForm (no charges after sandbox session)</w:t>
+        <w:t xml:space="preserve">Both Provision and Tear-down with </w:t>
+      </w:r>
+      <w:proofErr w:type="spellStart"/>
+      <w:r>
+        <w:t>TerraForm</w:t>
+      </w:r>
+      <w:proofErr w:type="spellEnd"/>
+      <w:r>
+        <w:t xml:space="preserve"> (no charges after sandbox session)</w:t>
       </w:r>
     </w:p>
     <w:p>
@@ -396,11 +468,19 @@
         <w:t xml:space="preserve">Auto-tear down in Azure?    Is that what </w:t>
       </w:r>
       <w:hyperlink r:id="rId11" w:anchor="overview" w:history="1">
+        <w:proofErr w:type="spellStart"/>
         <w:r>
           <w:rPr>
             <w:rStyle w:val="Hyperlink"/>
           </w:rPr>
-          <w:t>DevTestLabs is for – it can do this</w:t>
+          <w:t>DevTestLabs</w:t>
+        </w:r>
+        <w:proofErr w:type="spellEnd"/>
+        <w:r>
+          <w:rPr>
+            <w:rStyle w:val="Hyperlink"/>
+          </w:rPr>
+          <w:t xml:space="preserve"> is for – it can do this</w:t>
         </w:r>
       </w:hyperlink>
       <w:r>
@@ -430,6 +510,14 @@
       </w:r>
     </w:p>
     <w:p>
+      <w:pPr>
+        <w:pStyle w:val="Heading2"/>
+      </w:pPr>
+      <w:r>
+        <w:t>Stories – from Objectives &amp; Requirements</w:t>
+      </w:r>
+    </w:p>
+    <w:p>
       <w:r>
         <w:t>First, I w</w:t>
       </w:r>
@@ -440,7 +528,15 @@
         <w:t xml:space="preserve"> up the</w:t>
       </w:r>
       <w:r>
-        <w:t xml:space="preserve"> user stories in PivatolTracker for </w:t>
+        <w:t xml:space="preserve"> user stories in </w:t>
+      </w:r>
+      <w:proofErr w:type="spellStart"/>
+      <w:r>
+        <w:t>PivatolTracker</w:t>
+      </w:r>
+      <w:proofErr w:type="spellEnd"/>
+      <w:r>
+        <w:t xml:space="preserve"> for </w:t>
       </w:r>
       <w:hyperlink r:id="rId12" w:history="1">
         <w:r>
@@ -464,10 +560,16 @@
         <w:t xml:space="preserve"> </w:t>
       </w:r>
       <w:r>
-        <w:t>The UAT’s will be written or implied as I code.  Tasks will also be added.  GitHub check-ins will be tied to a PivotalTracker story.</w:t>
-      </w:r>
-      <w:bookmarkStart w:id="0" w:name="_GoBack"/>
-      <w:bookmarkEnd w:id="0"/>
+        <w:t xml:space="preserve">The UAT’s will be written or implied as I code.  Tasks will also be added.  GitHub check-ins will be tied to a </w:t>
+      </w:r>
+      <w:proofErr w:type="spellStart"/>
+      <w:r>
+        <w:t>PivotalTracker</w:t>
+      </w:r>
+      <w:proofErr w:type="spellEnd"/>
+      <w:r>
+        <w:t xml:space="preserve"> story.</w:t>
+      </w:r>
     </w:p>
     <w:p>
       <w:r>
@@ -571,8 +673,229 @@
         </w:drawing>
       </w:r>
     </w:p>
+    <w:p>
+      <w:pPr>
+        <w:pStyle w:val="Heading2"/>
+      </w:pPr>
+      <w:r>
+        <w:t xml:space="preserve">Environment </w:t>
+      </w:r>
+      <w:r>
+        <w:t>Latest Tools</w:t>
+      </w:r>
+    </w:p>
+    <w:p>
+      <w:r>
+        <w:t>I’ll use Visual Studio 2019 Preview edition, which also installs the .NET 5 Preview. I’ll also install the latest Angular CLI (10.0.7).</w:t>
+      </w:r>
+    </w:p>
+    <w:p>
+      <w:pPr>
+        <w:pStyle w:val="ListParagraph"/>
+        <w:numPr>
+          <w:ilvl w:val="0"/>
+          <w:numId w:val="4"/>
+        </w:numPr>
+      </w:pPr>
+      <w:r>
+        <w:lastRenderedPageBreak/>
+        <w:t>I updated NG to 10.0.7</w:t>
+      </w:r>
+      <w:r>
+        <w:br/>
+      </w:r>
+      <w:r>
+        <w:drawing>
+          <wp:inline distT="0" distB="0" distL="0" distR="0" wp14:anchorId="3F47DCE2" wp14:editId="42F19BC6">
+            <wp:extent cx="5029902" cy="2095792"/>
+            <wp:effectExtent l="0" t="0" r="0" b="0"/>
+            <wp:docPr id="3" name="Picture 3"/>
+            <wp:cNvGraphicFramePr>
+              <a:graphicFrameLocks xmlns:a="http://schemas.openxmlformats.org/drawingml/2006/main" noChangeAspect="1"/>
+            </wp:cNvGraphicFramePr>
+            <a:graphic xmlns:a="http://schemas.openxmlformats.org/drawingml/2006/main">
+              <a:graphicData uri="http://schemas.openxmlformats.org/drawingml/2006/picture">
+                <pic:pic xmlns:pic="http://schemas.openxmlformats.org/drawingml/2006/picture">
+                  <pic:nvPicPr>
+                    <pic:cNvPr id="1" name=""/>
+                    <pic:cNvPicPr/>
+                  </pic:nvPicPr>
+                  <pic:blipFill>
+                    <a:blip r:embed="rId15"/>
+                    <a:stretch>
+                      <a:fillRect/>
+                    </a:stretch>
+                  </pic:blipFill>
+                  <pic:spPr>
+                    <a:xfrm>
+                      <a:off x="0" y="0"/>
+                      <a:ext cx="5029902" cy="2095792"/>
+                    </a:xfrm>
+                    <a:prstGeom prst="rect">
+                      <a:avLst/>
+                    </a:prstGeom>
+                  </pic:spPr>
+                </pic:pic>
+              </a:graphicData>
+            </a:graphic>
+          </wp:inline>
+        </w:drawing>
+      </w:r>
+    </w:p>
+    <w:p>
+      <w:pPr>
+        <w:pStyle w:val="ListParagraph"/>
+        <w:numPr>
+          <w:ilvl w:val="0"/>
+          <w:numId w:val="4"/>
+        </w:numPr>
+      </w:pPr>
+      <w:r>
+        <w:t>I updated VS 2019 to v 16.8 Preview 2</w:t>
+      </w:r>
+      <w:r>
+        <w:br/>
+      </w:r>
+      <w:r>
+        <w:drawing>
+          <wp:inline distT="0" distB="0" distL="0" distR="0" wp14:anchorId="16E55E3C" wp14:editId="785CEAAD">
+            <wp:extent cx="3477110" cy="1952898"/>
+            <wp:effectExtent l="0" t="0" r="0" b="9525"/>
+            <wp:docPr id="5" name="Picture 5"/>
+            <wp:cNvGraphicFramePr>
+              <a:graphicFrameLocks xmlns:a="http://schemas.openxmlformats.org/drawingml/2006/main" noChangeAspect="1"/>
+            </wp:cNvGraphicFramePr>
+            <a:graphic xmlns:a="http://schemas.openxmlformats.org/drawingml/2006/main">
+              <a:graphicData uri="http://schemas.openxmlformats.org/drawingml/2006/picture">
+                <pic:pic xmlns:pic="http://schemas.openxmlformats.org/drawingml/2006/picture">
+                  <pic:nvPicPr>
+                    <pic:cNvPr id="1" name=""/>
+                    <pic:cNvPicPr/>
+                  </pic:nvPicPr>
+                  <pic:blipFill>
+                    <a:blip r:embed="rId16"/>
+                    <a:stretch>
+                      <a:fillRect/>
+                    </a:stretch>
+                  </pic:blipFill>
+                  <pic:spPr>
+                    <a:xfrm>
+                      <a:off x="0" y="0"/>
+                      <a:ext cx="3477110" cy="1952898"/>
+                    </a:xfrm>
+                    <a:prstGeom prst="rect">
+                      <a:avLst/>
+                    </a:prstGeom>
+                  </pic:spPr>
+                </pic:pic>
+              </a:graphicData>
+            </a:graphic>
+          </wp:inline>
+        </w:drawing>
+      </w:r>
+    </w:p>
+    <w:p>
+      <w:pPr>
+        <w:pStyle w:val="ListParagraph"/>
+        <w:numPr>
+          <w:ilvl w:val="1"/>
+          <w:numId w:val="4"/>
+        </w:numPr>
+      </w:pPr>
+      <w:r>
+        <w:t>Checked to verify the latest .NET 5 version is installed</w:t>
+      </w:r>
+      <w:r>
+        <w:br/>
+      </w:r>
+      <w:r>
+        <w:drawing>
+          <wp:inline distT="0" distB="0" distL="0" distR="0" wp14:anchorId="5781E49F" wp14:editId="2D2C935C">
+            <wp:extent cx="2048161" cy="362001"/>
+            <wp:effectExtent l="0" t="0" r="0" b="0"/>
+            <wp:docPr id="6" name="Picture 6"/>
+            <wp:cNvGraphicFramePr>
+              <a:graphicFrameLocks xmlns:a="http://schemas.openxmlformats.org/drawingml/2006/main" noChangeAspect="1"/>
+            </wp:cNvGraphicFramePr>
+            <a:graphic xmlns:a="http://schemas.openxmlformats.org/drawingml/2006/main">
+              <a:graphicData uri="http://schemas.openxmlformats.org/drawingml/2006/picture">
+                <pic:pic xmlns:pic="http://schemas.openxmlformats.org/drawingml/2006/picture">
+                  <pic:nvPicPr>
+                    <pic:cNvPr id="1" name=""/>
+                    <pic:cNvPicPr/>
+                  </pic:nvPicPr>
+                  <pic:blipFill>
+                    <a:blip r:embed="rId17"/>
+                    <a:stretch>
+                      <a:fillRect/>
+                    </a:stretch>
+                  </pic:blipFill>
+                  <pic:spPr>
+                    <a:xfrm>
+                      <a:off x="0" y="0"/>
+                      <a:ext cx="2048161" cy="362001"/>
+                    </a:xfrm>
+                    <a:prstGeom prst="rect">
+                      <a:avLst/>
+                    </a:prstGeom>
+                  </pic:spPr>
+                </pic:pic>
+              </a:graphicData>
+            </a:graphic>
+          </wp:inline>
+        </w:drawing>
+      </w:r>
+    </w:p>
+    <w:p>
+      <w:pPr>
+        <w:pStyle w:val="Heading2"/>
+      </w:pPr>
+      <w:r>
+        <w:t>Getting Started</w:t>
+      </w:r>
+    </w:p>
+    <w:p>
+      <w:pPr>
+        <w:pStyle w:val="Heading3"/>
+      </w:pPr>
+      <w:r>
+        <w:t>First story is a spike:  How to host on Azure the NG App</w:t>
+      </w:r>
+    </w:p>
+    <w:p>
+      <w:r>
+        <w:t xml:space="preserve">So here I guess I want to build the App with the CLI, then also learn the </w:t>
+      </w:r>
+      <w:proofErr w:type="spellStart"/>
+      <w:r>
+        <w:t>WebPack</w:t>
+      </w:r>
+      <w:proofErr w:type="spellEnd"/>
+      <w:r>
+        <w:t xml:space="preserve"> things I need to understand in one fell swoop.</w:t>
+      </w:r>
+    </w:p>
+    <w:p>
+      <w:r>
+        <w:t>Once I understand Webpack, I imagine the method of hosting will be easy to implement upon research of how to host on Azure.</w:t>
+      </w:r>
+    </w:p>
+    <w:p>
+      <w:r>
+        <w:t>Thesis:   1) WebApp is going to be easy or ok to use Webpack with</w:t>
+      </w:r>
+      <w:r>
+        <w:br/>
+        <w:t>2) There will be other ways, some obvious and some not.   Blob URL has been mentioned, but it’s not a server (but can it act as one, given a URI to the Webpack?   3) smallest served Linux front-end server with Nginx on it, should also be considered.</w:t>
+      </w:r>
+    </w:p>
+    <w:p>
+      <w:bookmarkStart w:id="0" w:name="_GoBack"/>
+      <w:bookmarkEnd w:id="0"/>
+    </w:p>
+    <w:p/>
     <w:sectPr>
-      <w:headerReference w:type="default" r:id="rId15"/>
+      <w:headerReference w:type="default" r:id="rId18"/>
       <w:pgSz w:w="12240" w:h="15840"/>
       <w:pgMar w:top="1440" w:right="1440" w:bottom="1440" w:left="1440" w:header="720" w:footer="720" w:gutter="0"/>
       <w:cols w:space="720"/>
@@ -639,10 +962,7 @@
       <w:pStyle w:val="Header"/>
     </w:pPr>
     <w:r>
-      <w:t>Project: NG10E2E</w:t>
-    </w:r>
-    <w:r>
-      <w:t xml:space="preserve"> </w:t>
+      <w:t xml:space="preserve">Project: NG10E2E </w:t>
     </w:r>
     <w:r>
       <w:tab/>
@@ -666,6 +986,101 @@
 <file path=word/numbering.xml><?xml version="1.0" encoding="utf-8"?>
 <w:numbering xmlns:wpc="http://schemas.microsoft.com/office/word/2010/wordprocessingCanvas" xmlns:cx="http://schemas.microsoft.com/office/drawing/2014/chartex" xmlns:cx1="http://schemas.microsoft.com/office/drawing/2015/9/8/chartex" xmlns:cx2="http://schemas.microsoft.com/office/drawing/2015/10/21/chartex" xmlns:cx3="http://schemas.microsoft.com/office/drawing/2016/5/9/chartex" xmlns:cx4="http://schemas.microsoft.com/office/drawing/2016/5/10/chartex" xmlns:cx5="http://schemas.microsoft.com/office/drawing/2016/5/11/chartex" xmlns:cx6="http://schemas.microsoft.com/office/drawing/2016/5/12/chartex" xmlns:cx7="http://schemas.microsoft.com/office/drawing/2016/5/13/chartex" xmlns:cx8="http://schemas.microsoft.com/office/drawing/2016/5/14/chartex" xmlns:mc="http://schemas.openxmlformats.org/markup-compatibility/2006" xmlns:aink="http://schemas.microsoft.com/office/drawing/2016/ink" xmlns:am3d="http://schemas.microsoft.com/office/drawing/2017/model3d" xmlns:o="urn:schemas-microsoft-com:office:office" xmlns:r="http://schemas.openxmlformats.org/officeDocument/2006/relationships" xmlns:m="http://schemas.openxmlformats.org/officeDocument/2006/math" xmlns:v="urn:schemas-microsoft-com:vml" xmlns:wp14="http://schemas.microsoft.com/office/word/2010/wordprocessingDrawing" xmlns:wp="http://schemas.openxmlformats.org/drawingml/2006/wordprocessingDrawing" xmlns:w10="urn:schemas-microsoft-com:office:word" xmlns:w="http://schemas.openxmlformats.org/wordprocessingml/2006/main" xmlns:w14="http://schemas.microsoft.com/office/word/2010/wordml" xmlns:w15="http://schemas.microsoft.com/office/word/2012/wordml" xmlns:w16cid="http://schemas.microsoft.com/office/word/2016/wordml/cid" xmlns:w16se="http://schemas.microsoft.com/office/word/2015/wordml/symex" xmlns:wpg="http://schemas.microsoft.com/office/word/2010/wordprocessingGroup" xmlns:wpi="http://schemas.microsoft.com/office/word/2010/wordprocessingInk" xmlns:wne="http://schemas.microsoft.com/office/word/2006/wordml" xmlns:wps="http://schemas.microsoft.com/office/word/2010/wordprocessingShape" mc:Ignorable="w14 w15 w16se w16cid wp14">
   <w:abstractNum w:abstractNumId="0" w15:restartNumberingAfterBreak="0">
+    <w:nsid w:val="43AF4906"/>
+    <w:multiLevelType w:val="multilevel"/>
+    <w:tmpl w:val="04090025"/>
+    <w:lvl w:ilvl="0">
+      <w:start w:val="1"/>
+      <w:numFmt w:val="decimal"/>
+      <w:pStyle w:val="Heading1"/>
+      <w:lvlText w:val="%1"/>
+      <w:lvlJc w:val="left"/>
+      <w:pPr>
+        <w:ind w:left="432" w:hanging="432"/>
+      </w:pPr>
+    </w:lvl>
+    <w:lvl w:ilvl="1">
+      <w:start w:val="1"/>
+      <w:numFmt w:val="decimal"/>
+      <w:pStyle w:val="Heading2"/>
+      <w:lvlText w:val="%1.%2"/>
+      <w:lvlJc w:val="left"/>
+      <w:pPr>
+        <w:ind w:left="576" w:hanging="576"/>
+      </w:pPr>
+    </w:lvl>
+    <w:lvl w:ilvl="2">
+      <w:start w:val="1"/>
+      <w:numFmt w:val="decimal"/>
+      <w:pStyle w:val="Heading3"/>
+      <w:lvlText w:val="%1.%2.%3"/>
+      <w:lvlJc w:val="left"/>
+      <w:pPr>
+        <w:ind w:left="720" w:hanging="720"/>
+      </w:pPr>
+    </w:lvl>
+    <w:lvl w:ilvl="3">
+      <w:start w:val="1"/>
+      <w:numFmt w:val="decimal"/>
+      <w:pStyle w:val="Heading4"/>
+      <w:lvlText w:val="%1.%2.%3.%4"/>
+      <w:lvlJc w:val="left"/>
+      <w:pPr>
+        <w:ind w:left="864" w:hanging="864"/>
+      </w:pPr>
+    </w:lvl>
+    <w:lvl w:ilvl="4">
+      <w:start w:val="1"/>
+      <w:numFmt w:val="decimal"/>
+      <w:pStyle w:val="Heading5"/>
+      <w:lvlText w:val="%1.%2.%3.%4.%5"/>
+      <w:lvlJc w:val="left"/>
+      <w:pPr>
+        <w:ind w:left="1008" w:hanging="1008"/>
+      </w:pPr>
+    </w:lvl>
+    <w:lvl w:ilvl="5">
+      <w:start w:val="1"/>
+      <w:numFmt w:val="decimal"/>
+      <w:pStyle w:val="Heading6"/>
+      <w:lvlText w:val="%1.%2.%3.%4.%5.%6"/>
+      <w:lvlJc w:val="left"/>
+      <w:pPr>
+        <w:ind w:left="1152" w:hanging="1152"/>
+      </w:pPr>
+    </w:lvl>
+    <w:lvl w:ilvl="6">
+      <w:start w:val="1"/>
+      <w:numFmt w:val="decimal"/>
+      <w:pStyle w:val="Heading7"/>
+      <w:lvlText w:val="%1.%2.%3.%4.%5.%6.%7"/>
+      <w:lvlJc w:val="left"/>
+      <w:pPr>
+        <w:ind w:left="1296" w:hanging="1296"/>
+      </w:pPr>
+    </w:lvl>
+    <w:lvl w:ilvl="7">
+      <w:start w:val="1"/>
+      <w:numFmt w:val="decimal"/>
+      <w:pStyle w:val="Heading8"/>
+      <w:lvlText w:val="%1.%2.%3.%4.%5.%6.%7.%8"/>
+      <w:lvlJc w:val="left"/>
+      <w:pPr>
+        <w:ind w:left="1440" w:hanging="1440"/>
+      </w:pPr>
+    </w:lvl>
+    <w:lvl w:ilvl="8">
+      <w:start w:val="1"/>
+      <w:numFmt w:val="decimal"/>
+      <w:pStyle w:val="Heading9"/>
+      <w:lvlText w:val="%1.%2.%3.%4.%5.%6.%7.%8.%9"/>
+      <w:lvlJc w:val="left"/>
+      <w:pPr>
+        <w:ind w:left="1584" w:hanging="1584"/>
+      </w:pPr>
+    </w:lvl>
+  </w:abstractNum>
+  <w:abstractNum w:abstractNumId="1" w15:restartNumberingAfterBreak="0">
     <w:nsid w:val="571C260A"/>
     <w:multiLevelType w:val="multilevel"/>
     <w:tmpl w:val="0409001F"/>
@@ -778,7 +1193,7 @@
       </w:rPr>
     </w:lvl>
   </w:abstractNum>
-  <w:abstractNum w:abstractNumId="1" w15:restartNumberingAfterBreak="0">
+  <w:abstractNum w:abstractNumId="2" w15:restartNumberingAfterBreak="0">
     <w:nsid w:val="5FEB7F84"/>
     <w:multiLevelType w:val="hybridMultilevel"/>
     <w:tmpl w:val="972E3E36"/>
@@ -891,11 +1306,103 @@
       </w:rPr>
     </w:lvl>
   </w:abstractNum>
+  <w:abstractNum w:abstractNumId="3" w15:restartNumberingAfterBreak="0">
+    <w:nsid w:val="7EBF3129"/>
+    <w:multiLevelType w:val="hybridMultilevel"/>
+    <w:tmpl w:val="9ED4B6C0"/>
+    <w:lvl w:ilvl="0" w:tplc="0409000F">
+      <w:start w:val="1"/>
+      <w:numFmt w:val="decimal"/>
+      <w:lvlText w:val="%1."/>
+      <w:lvlJc w:val="left"/>
+      <w:pPr>
+        <w:ind w:left="720" w:hanging="360"/>
+      </w:pPr>
+    </w:lvl>
+    <w:lvl w:ilvl="1" w:tplc="04090019">
+      <w:start w:val="1"/>
+      <w:numFmt w:val="lowerLetter"/>
+      <w:lvlText w:val="%2."/>
+      <w:lvlJc w:val="left"/>
+      <w:pPr>
+        <w:ind w:left="1440" w:hanging="360"/>
+      </w:pPr>
+    </w:lvl>
+    <w:lvl w:ilvl="2" w:tplc="0409001B" w:tentative="1">
+      <w:start w:val="1"/>
+      <w:numFmt w:val="lowerRoman"/>
+      <w:lvlText w:val="%3."/>
+      <w:lvlJc w:val="right"/>
+      <w:pPr>
+        <w:ind w:left="2160" w:hanging="180"/>
+      </w:pPr>
+    </w:lvl>
+    <w:lvl w:ilvl="3" w:tplc="0409000F" w:tentative="1">
+      <w:start w:val="1"/>
+      <w:numFmt w:val="decimal"/>
+      <w:lvlText w:val="%4."/>
+      <w:lvlJc w:val="left"/>
+      <w:pPr>
+        <w:ind w:left="2880" w:hanging="360"/>
+      </w:pPr>
+    </w:lvl>
+    <w:lvl w:ilvl="4" w:tplc="04090019" w:tentative="1">
+      <w:start w:val="1"/>
+      <w:numFmt w:val="lowerLetter"/>
+      <w:lvlText w:val="%5."/>
+      <w:lvlJc w:val="left"/>
+      <w:pPr>
+        <w:ind w:left="3600" w:hanging="360"/>
+      </w:pPr>
+    </w:lvl>
+    <w:lvl w:ilvl="5" w:tplc="0409001B" w:tentative="1">
+      <w:start w:val="1"/>
+      <w:numFmt w:val="lowerRoman"/>
+      <w:lvlText w:val="%6."/>
+      <w:lvlJc w:val="right"/>
+      <w:pPr>
+        <w:ind w:left="4320" w:hanging="180"/>
+      </w:pPr>
+    </w:lvl>
+    <w:lvl w:ilvl="6" w:tplc="0409000F" w:tentative="1">
+      <w:start w:val="1"/>
+      <w:numFmt w:val="decimal"/>
+      <w:lvlText w:val="%7."/>
+      <w:lvlJc w:val="left"/>
+      <w:pPr>
+        <w:ind w:left="5040" w:hanging="360"/>
+      </w:pPr>
+    </w:lvl>
+    <w:lvl w:ilvl="7" w:tplc="04090019" w:tentative="1">
+      <w:start w:val="1"/>
+      <w:numFmt w:val="lowerLetter"/>
+      <w:lvlText w:val="%8."/>
+      <w:lvlJc w:val="left"/>
+      <w:pPr>
+        <w:ind w:left="5760" w:hanging="360"/>
+      </w:pPr>
+    </w:lvl>
+    <w:lvl w:ilvl="8" w:tplc="0409001B" w:tentative="1">
+      <w:start w:val="1"/>
+      <w:numFmt w:val="lowerRoman"/>
+      <w:lvlText w:val="%9."/>
+      <w:lvlJc w:val="right"/>
+      <w:pPr>
+        <w:ind w:left="6480" w:hanging="180"/>
+      </w:pPr>
+    </w:lvl>
+  </w:abstractNum>
   <w:num w:numId="1">
+    <w:abstractNumId w:val="1"/>
+  </w:num>
+  <w:num w:numId="2">
+    <w:abstractNumId w:val="2"/>
+  </w:num>
+  <w:num w:numId="3">
     <w:abstractNumId w:val="0"/>
   </w:num>
-  <w:num w:numId="2">
-    <w:abstractNumId w:val="1"/>
+  <w:num w:numId="4">
+    <w:abstractNumId w:val="3"/>
   </w:num>
 </w:numbering>
 </file>
@@ -1310,6 +1817,9 @@
     <w:pPr>
       <w:keepNext/>
       <w:keepLines/>
+      <w:numPr>
+        <w:numId w:val="3"/>
+      </w:numPr>
       <w:spacing w:before="240" w:after="0"/>
       <w:outlineLvl w:val="0"/>
     </w:pPr>
@@ -1332,6 +1842,10 @@
     <w:pPr>
       <w:keepNext/>
       <w:keepLines/>
+      <w:numPr>
+        <w:ilvl w:val="1"/>
+        <w:numId w:val="3"/>
+      </w:numPr>
       <w:spacing w:before="40" w:after="0"/>
       <w:outlineLvl w:val="1"/>
     </w:pPr>
@@ -1342,9 +1856,196 @@
       <w:szCs w:val="26"/>
     </w:rPr>
   </w:style>
+  <w:style w:type="paragraph" w:styleId="Heading3">
+    <w:name w:val="heading 3"/>
+    <w:basedOn w:val="Normal"/>
+    <w:next w:val="Normal"/>
+    <w:link w:val="Heading3Char"/>
+    <w:uiPriority w:val="9"/>
+    <w:unhideWhenUsed/>
+    <w:qFormat/>
+    <w:rsid w:val="007E1F45"/>
+    <w:pPr>
+      <w:keepNext/>
+      <w:keepLines/>
+      <w:numPr>
+        <w:ilvl w:val="2"/>
+        <w:numId w:val="3"/>
+      </w:numPr>
+      <w:spacing w:before="40" w:after="0"/>
+      <w:outlineLvl w:val="2"/>
+    </w:pPr>
+    <w:rPr>
+      <w:rFonts w:asciiTheme="majorHAnsi" w:eastAsiaTheme="majorEastAsia" w:hAnsiTheme="majorHAnsi" w:cstheme="majorBidi"/>
+      <w:color w:val="1F3763" w:themeColor="accent1" w:themeShade="7F"/>
+      <w:sz w:val="24"/>
+      <w:szCs w:val="24"/>
+    </w:rPr>
+  </w:style>
+  <w:style w:type="paragraph" w:styleId="Heading4">
+    <w:name w:val="heading 4"/>
+    <w:basedOn w:val="Normal"/>
+    <w:next w:val="Normal"/>
+    <w:link w:val="Heading4Char"/>
+    <w:uiPriority w:val="9"/>
+    <w:semiHidden/>
+    <w:unhideWhenUsed/>
+    <w:qFormat/>
+    <w:rsid w:val="007E1F45"/>
+    <w:pPr>
+      <w:keepNext/>
+      <w:keepLines/>
+      <w:numPr>
+        <w:ilvl w:val="3"/>
+        <w:numId w:val="3"/>
+      </w:numPr>
+      <w:spacing w:before="40" w:after="0"/>
+      <w:outlineLvl w:val="3"/>
+    </w:pPr>
+    <w:rPr>
+      <w:rFonts w:asciiTheme="majorHAnsi" w:eastAsiaTheme="majorEastAsia" w:hAnsiTheme="majorHAnsi" w:cstheme="majorBidi"/>
+      <w:i/>
+      <w:iCs/>
+      <w:color w:val="2F5496" w:themeColor="accent1" w:themeShade="BF"/>
+    </w:rPr>
+  </w:style>
+  <w:style w:type="paragraph" w:styleId="Heading5">
+    <w:name w:val="heading 5"/>
+    <w:basedOn w:val="Normal"/>
+    <w:next w:val="Normal"/>
+    <w:link w:val="Heading5Char"/>
+    <w:uiPriority w:val="9"/>
+    <w:semiHidden/>
+    <w:unhideWhenUsed/>
+    <w:qFormat/>
+    <w:rsid w:val="007E1F45"/>
+    <w:pPr>
+      <w:keepNext/>
+      <w:keepLines/>
+      <w:numPr>
+        <w:ilvl w:val="4"/>
+        <w:numId w:val="3"/>
+      </w:numPr>
+      <w:spacing w:before="40" w:after="0"/>
+      <w:outlineLvl w:val="4"/>
+    </w:pPr>
+    <w:rPr>
+      <w:rFonts w:asciiTheme="majorHAnsi" w:eastAsiaTheme="majorEastAsia" w:hAnsiTheme="majorHAnsi" w:cstheme="majorBidi"/>
+      <w:color w:val="2F5496" w:themeColor="accent1" w:themeShade="BF"/>
+    </w:rPr>
+  </w:style>
+  <w:style w:type="paragraph" w:styleId="Heading6">
+    <w:name w:val="heading 6"/>
+    <w:basedOn w:val="Normal"/>
+    <w:next w:val="Normal"/>
+    <w:link w:val="Heading6Char"/>
+    <w:uiPriority w:val="9"/>
+    <w:semiHidden/>
+    <w:unhideWhenUsed/>
+    <w:qFormat/>
+    <w:rsid w:val="007E1F45"/>
+    <w:pPr>
+      <w:keepNext/>
+      <w:keepLines/>
+      <w:numPr>
+        <w:ilvl w:val="5"/>
+        <w:numId w:val="3"/>
+      </w:numPr>
+      <w:spacing w:before="40" w:after="0"/>
+      <w:outlineLvl w:val="5"/>
+    </w:pPr>
+    <w:rPr>
+      <w:rFonts w:asciiTheme="majorHAnsi" w:eastAsiaTheme="majorEastAsia" w:hAnsiTheme="majorHAnsi" w:cstheme="majorBidi"/>
+      <w:color w:val="1F3763" w:themeColor="accent1" w:themeShade="7F"/>
+    </w:rPr>
+  </w:style>
+  <w:style w:type="paragraph" w:styleId="Heading7">
+    <w:name w:val="heading 7"/>
+    <w:basedOn w:val="Normal"/>
+    <w:next w:val="Normal"/>
+    <w:link w:val="Heading7Char"/>
+    <w:uiPriority w:val="9"/>
+    <w:semiHidden/>
+    <w:unhideWhenUsed/>
+    <w:qFormat/>
+    <w:rsid w:val="007E1F45"/>
+    <w:pPr>
+      <w:keepNext/>
+      <w:keepLines/>
+      <w:numPr>
+        <w:ilvl w:val="6"/>
+        <w:numId w:val="3"/>
+      </w:numPr>
+      <w:spacing w:before="40" w:after="0"/>
+      <w:outlineLvl w:val="6"/>
+    </w:pPr>
+    <w:rPr>
+      <w:rFonts w:asciiTheme="majorHAnsi" w:eastAsiaTheme="majorEastAsia" w:hAnsiTheme="majorHAnsi" w:cstheme="majorBidi"/>
+      <w:i/>
+      <w:iCs/>
+      <w:color w:val="1F3763" w:themeColor="accent1" w:themeShade="7F"/>
+    </w:rPr>
+  </w:style>
+  <w:style w:type="paragraph" w:styleId="Heading8">
+    <w:name w:val="heading 8"/>
+    <w:basedOn w:val="Normal"/>
+    <w:next w:val="Normal"/>
+    <w:link w:val="Heading8Char"/>
+    <w:uiPriority w:val="9"/>
+    <w:semiHidden/>
+    <w:unhideWhenUsed/>
+    <w:qFormat/>
+    <w:rsid w:val="007E1F45"/>
+    <w:pPr>
+      <w:keepNext/>
+      <w:keepLines/>
+      <w:numPr>
+        <w:ilvl w:val="7"/>
+        <w:numId w:val="3"/>
+      </w:numPr>
+      <w:spacing w:before="40" w:after="0"/>
+      <w:outlineLvl w:val="7"/>
+    </w:pPr>
+    <w:rPr>
+      <w:rFonts w:asciiTheme="majorHAnsi" w:eastAsiaTheme="majorEastAsia" w:hAnsiTheme="majorHAnsi" w:cstheme="majorBidi"/>
+      <w:color w:val="272727" w:themeColor="text1" w:themeTint="D8"/>
+      <w:sz w:val="21"/>
+      <w:szCs w:val="21"/>
+    </w:rPr>
+  </w:style>
+  <w:style w:type="paragraph" w:styleId="Heading9">
+    <w:name w:val="heading 9"/>
+    <w:basedOn w:val="Normal"/>
+    <w:next w:val="Normal"/>
+    <w:link w:val="Heading9Char"/>
+    <w:uiPriority w:val="9"/>
+    <w:semiHidden/>
+    <w:unhideWhenUsed/>
+    <w:qFormat/>
+    <w:rsid w:val="007E1F45"/>
+    <w:pPr>
+      <w:keepNext/>
+      <w:keepLines/>
+      <w:numPr>
+        <w:ilvl w:val="8"/>
+        <w:numId w:val="3"/>
+      </w:numPr>
+      <w:spacing w:before="40" w:after="0"/>
+      <w:outlineLvl w:val="8"/>
+    </w:pPr>
+    <w:rPr>
+      <w:rFonts w:asciiTheme="majorHAnsi" w:eastAsiaTheme="majorEastAsia" w:hAnsiTheme="majorHAnsi" w:cstheme="majorBidi"/>
+      <w:i/>
+      <w:iCs/>
+      <w:color w:val="272727" w:themeColor="text1" w:themeTint="D8"/>
+      <w:sz w:val="21"/>
+      <w:szCs w:val="21"/>
+    </w:rPr>
+  </w:style>
   <w:style w:type="character" w:default="1" w:styleId="DefaultParagraphFont">
     <w:name w:val="Default Paragraph Font"/>
     <w:uiPriority w:val="1"/>
+    <w:semiHidden/>
     <w:unhideWhenUsed/>
   </w:style>
   <w:style w:type="table" w:default="1" w:styleId="TableNormal">
@@ -1470,6 +2171,101 @@
       <w:color w:val="2F5496" w:themeColor="accent1" w:themeShade="BF"/>
       <w:sz w:val="26"/>
       <w:szCs w:val="26"/>
+    </w:rPr>
+  </w:style>
+  <w:style w:type="character" w:customStyle="1" w:styleId="Heading3Char">
+    <w:name w:val="Heading 3 Char"/>
+    <w:basedOn w:val="DefaultParagraphFont"/>
+    <w:link w:val="Heading3"/>
+    <w:uiPriority w:val="9"/>
+    <w:rsid w:val="007E1F45"/>
+    <w:rPr>
+      <w:rFonts w:asciiTheme="majorHAnsi" w:eastAsiaTheme="majorEastAsia" w:hAnsiTheme="majorHAnsi" w:cstheme="majorBidi"/>
+      <w:color w:val="1F3763" w:themeColor="accent1" w:themeShade="7F"/>
+      <w:sz w:val="24"/>
+      <w:szCs w:val="24"/>
+    </w:rPr>
+  </w:style>
+  <w:style w:type="character" w:customStyle="1" w:styleId="Heading4Char">
+    <w:name w:val="Heading 4 Char"/>
+    <w:basedOn w:val="DefaultParagraphFont"/>
+    <w:link w:val="Heading4"/>
+    <w:uiPriority w:val="9"/>
+    <w:semiHidden/>
+    <w:rsid w:val="007E1F45"/>
+    <w:rPr>
+      <w:rFonts w:asciiTheme="majorHAnsi" w:eastAsiaTheme="majorEastAsia" w:hAnsiTheme="majorHAnsi" w:cstheme="majorBidi"/>
+      <w:i/>
+      <w:iCs/>
+      <w:color w:val="2F5496" w:themeColor="accent1" w:themeShade="BF"/>
+    </w:rPr>
+  </w:style>
+  <w:style w:type="character" w:customStyle="1" w:styleId="Heading5Char">
+    <w:name w:val="Heading 5 Char"/>
+    <w:basedOn w:val="DefaultParagraphFont"/>
+    <w:link w:val="Heading5"/>
+    <w:uiPriority w:val="9"/>
+    <w:semiHidden/>
+    <w:rsid w:val="007E1F45"/>
+    <w:rPr>
+      <w:rFonts w:asciiTheme="majorHAnsi" w:eastAsiaTheme="majorEastAsia" w:hAnsiTheme="majorHAnsi" w:cstheme="majorBidi"/>
+      <w:color w:val="2F5496" w:themeColor="accent1" w:themeShade="BF"/>
+    </w:rPr>
+  </w:style>
+  <w:style w:type="character" w:customStyle="1" w:styleId="Heading6Char">
+    <w:name w:val="Heading 6 Char"/>
+    <w:basedOn w:val="DefaultParagraphFont"/>
+    <w:link w:val="Heading6"/>
+    <w:uiPriority w:val="9"/>
+    <w:semiHidden/>
+    <w:rsid w:val="007E1F45"/>
+    <w:rPr>
+      <w:rFonts w:asciiTheme="majorHAnsi" w:eastAsiaTheme="majorEastAsia" w:hAnsiTheme="majorHAnsi" w:cstheme="majorBidi"/>
+      <w:color w:val="1F3763" w:themeColor="accent1" w:themeShade="7F"/>
+    </w:rPr>
+  </w:style>
+  <w:style w:type="character" w:customStyle="1" w:styleId="Heading7Char">
+    <w:name w:val="Heading 7 Char"/>
+    <w:basedOn w:val="DefaultParagraphFont"/>
+    <w:link w:val="Heading7"/>
+    <w:uiPriority w:val="9"/>
+    <w:semiHidden/>
+    <w:rsid w:val="007E1F45"/>
+    <w:rPr>
+      <w:rFonts w:asciiTheme="majorHAnsi" w:eastAsiaTheme="majorEastAsia" w:hAnsiTheme="majorHAnsi" w:cstheme="majorBidi"/>
+      <w:i/>
+      <w:iCs/>
+      <w:color w:val="1F3763" w:themeColor="accent1" w:themeShade="7F"/>
+    </w:rPr>
+  </w:style>
+  <w:style w:type="character" w:customStyle="1" w:styleId="Heading8Char">
+    <w:name w:val="Heading 8 Char"/>
+    <w:basedOn w:val="DefaultParagraphFont"/>
+    <w:link w:val="Heading8"/>
+    <w:uiPriority w:val="9"/>
+    <w:semiHidden/>
+    <w:rsid w:val="007E1F45"/>
+    <w:rPr>
+      <w:rFonts w:asciiTheme="majorHAnsi" w:eastAsiaTheme="majorEastAsia" w:hAnsiTheme="majorHAnsi" w:cstheme="majorBidi"/>
+      <w:color w:val="272727" w:themeColor="text1" w:themeTint="D8"/>
+      <w:sz w:val="21"/>
+      <w:szCs w:val="21"/>
+    </w:rPr>
+  </w:style>
+  <w:style w:type="character" w:customStyle="1" w:styleId="Heading9Char">
+    <w:name w:val="Heading 9 Char"/>
+    <w:basedOn w:val="DefaultParagraphFont"/>
+    <w:link w:val="Heading9"/>
+    <w:uiPriority w:val="9"/>
+    <w:semiHidden/>
+    <w:rsid w:val="007E1F45"/>
+    <w:rPr>
+      <w:rFonts w:asciiTheme="majorHAnsi" w:eastAsiaTheme="majorEastAsia" w:hAnsiTheme="majorHAnsi" w:cstheme="majorBidi"/>
+      <w:i/>
+      <w:iCs/>
+      <w:color w:val="272727" w:themeColor="text1" w:themeTint="D8"/>
+      <w:sz w:val="21"/>
+      <w:szCs w:val="21"/>
     </w:rPr>
   </w:style>
 </w:styles>

</xml_diff>

<commit_message>
Initial ng 10 app shell checkin
</commit_message>
<xml_diff>
--- a/NG10E2E Project Developer-Notes.docx
+++ b/NG10E2E Project Developer-Notes.docx
@@ -47,23 +47,7 @@
         </w:numPr>
       </w:pPr>
       <w:r>
-        <w:t xml:space="preserve">Implement an App level solution with a </w:t>
-      </w:r>
-      <w:proofErr w:type="spellStart"/>
-      <w:r>
-        <w:t>TopMenu</w:t>
-      </w:r>
-      <w:proofErr w:type="spellEnd"/>
-      <w:r>
-        <w:t xml:space="preserve"> and </w:t>
-      </w:r>
-      <w:proofErr w:type="spellStart"/>
-      <w:r>
-        <w:t>LeftNav</w:t>
-      </w:r>
-      <w:proofErr w:type="spellEnd"/>
-      <w:r>
-        <w:t xml:space="preserve"> using Angular CLI</w:t>
+        <w:t>Implement an App level solution with a TopMenu and LeftNav using Angular CLI</w:t>
       </w:r>
     </w:p>
     <w:p>
@@ -206,15 +190,7 @@
         </w:numPr>
       </w:pPr>
       <w:r>
-        <w:t xml:space="preserve">Implement only the </w:t>
-      </w:r>
-      <w:proofErr w:type="spellStart"/>
-      <w:r>
-        <w:t>CreateMember</w:t>
-      </w:r>
-      <w:proofErr w:type="spellEnd"/>
-      <w:r>
-        <w:t>() API through the NG Service and API stack</w:t>
+        <w:t>Implement only the CreateMember() API through the NG Service and API stack</w:t>
       </w:r>
     </w:p>
     <w:p>
@@ -286,15 +262,7 @@
         </w:numPr>
       </w:pPr>
       <w:r>
-        <w:t xml:space="preserve">Use .NET 5 ( successor to .NET Core and the merger with .NET </w:t>
-      </w:r>
-      <w:proofErr w:type="spellStart"/>
-      <w:r>
-        <w:t>Frk’s</w:t>
-      </w:r>
-      <w:proofErr w:type="spellEnd"/>
-      <w:r>
-        <w:t>) for Service</w:t>
+        <w:t>Use .NET 5 ( successor to .NET Core and the merger with .NET Frk’s) for Service</w:t>
       </w:r>
     </w:p>
     <w:p>
@@ -321,40 +289,16 @@
         <w:t>Learn</w:t>
       </w:r>
       <w:r>
-        <w:t xml:space="preserve"> </w:t>
-      </w:r>
-      <w:proofErr w:type="spellStart"/>
-      <w:r>
-        <w:t>HashiCorp</w:t>
-      </w:r>
-      <w:proofErr w:type="spellEnd"/>
-      <w:r>
-        <w:t xml:space="preserve"> </w:t>
-      </w:r>
-      <w:proofErr w:type="spellStart"/>
-      <w:r>
-        <w:t>TerraForm</w:t>
-      </w:r>
-      <w:proofErr w:type="spellEnd"/>
-      <w:r>
-        <w:t xml:space="preserve"> </w:t>
+        <w:t xml:space="preserve"> HashiCorp TerraForm </w:t>
       </w:r>
       <w:r>
         <w:t>for</w:t>
       </w:r>
       <w:r>
-        <w:t xml:space="preserve"> create </w:t>
-      </w:r>
-      <w:proofErr w:type="spellStart"/>
-      <w:r>
-        <w:t>I</w:t>
-      </w:r>
-      <w:r>
-        <w:t>aC</w:t>
-      </w:r>
-      <w:proofErr w:type="spellEnd"/>
-      <w:r>
-        <w:t xml:space="preserve"> solution in Azure:</w:t>
+        <w:t xml:space="preserve"> create I</w:t>
+      </w:r>
+      <w:r>
+        <w:t>aC solution in Azure:</w:t>
       </w:r>
     </w:p>
     <w:p>
@@ -405,15 +349,7 @@
         <w:t xml:space="preserve">Create </w:t>
       </w:r>
       <w:r>
-        <w:t>NS Record (DNS) name to refer to the service (</w:t>
-      </w:r>
-      <w:proofErr w:type="spellStart"/>
-      <w:r>
-        <w:t>LoadBalancer</w:t>
-      </w:r>
-      <w:proofErr w:type="spellEnd"/>
-      <w:r>
-        <w:t>)</w:t>
+        <w:t>NS Record (DNS) name to refer to the service (LoadBalancer)</w:t>
       </w:r>
     </w:p>
     <w:p>
@@ -448,15 +384,7 @@
         </w:numPr>
       </w:pPr>
       <w:r>
-        <w:t xml:space="preserve">Both Provision and Tear-down with </w:t>
-      </w:r>
-      <w:proofErr w:type="spellStart"/>
-      <w:r>
-        <w:t>TerraForm</w:t>
-      </w:r>
-      <w:proofErr w:type="spellEnd"/>
-      <w:r>
-        <w:t xml:space="preserve"> (no charges after sandbox session)</w:t>
+        <w:t>Both Provision and Tear-down with TerraForm (no charges after sandbox session)</w:t>
       </w:r>
     </w:p>
     <w:p>
@@ -471,19 +399,11 @@
         <w:t xml:space="preserve">Auto-tear down in Azure?    Is that what </w:t>
       </w:r>
       <w:hyperlink r:id="rId11" w:anchor="overview" w:history="1">
-        <w:proofErr w:type="spellStart"/>
         <w:r>
           <w:rPr>
             <w:rStyle w:val="Hyperlink"/>
           </w:rPr>
-          <w:t>DevTestLabs</w:t>
-        </w:r>
-        <w:proofErr w:type="spellEnd"/>
-        <w:r>
-          <w:rPr>
-            <w:rStyle w:val="Hyperlink"/>
-          </w:rPr>
-          <w:t xml:space="preserve"> is for – it can do this</w:t>
+          <w:t>DevTestLabs is for – it can do this</w:t>
         </w:r>
       </w:hyperlink>
       <w:r>
@@ -531,15 +451,7 @@
         <w:t xml:space="preserve"> up the</w:t>
       </w:r>
       <w:r>
-        <w:t xml:space="preserve"> user stories in </w:t>
-      </w:r>
-      <w:proofErr w:type="spellStart"/>
-      <w:r>
-        <w:t>PivatolTracker</w:t>
-      </w:r>
-      <w:proofErr w:type="spellEnd"/>
-      <w:r>
-        <w:t xml:space="preserve"> for </w:t>
+        <w:t xml:space="preserve"> user stories in PivatolTracker for </w:t>
       </w:r>
       <w:hyperlink r:id="rId12" w:history="1">
         <w:r>
@@ -563,15 +475,7 @@
         <w:t xml:space="preserve"> </w:t>
       </w:r>
       <w:r>
-        <w:t xml:space="preserve">The UAT’s will be written or implied as I code.  Tasks will also be added.  GitHub check-ins will be tied to a </w:t>
-      </w:r>
-      <w:proofErr w:type="spellStart"/>
-      <w:r>
-        <w:t>PivotalTracker</w:t>
-      </w:r>
-      <w:proofErr w:type="spellEnd"/>
-      <w:r>
-        <w:t xml:space="preserve"> story.</w:t>
+        <w:t>The UAT’s will be written or implied as I code.  Tasks will also be added.  GitHub check-ins will be tied to a PivotalTracker story.</w:t>
       </w:r>
     </w:p>
     <w:p>
@@ -876,15 +780,7 @@
     </w:p>
     <w:p>
       <w:r>
-        <w:t xml:space="preserve">So here I guess I want to build the App with the CLI, then also learn the </w:t>
-      </w:r>
-      <w:proofErr w:type="spellStart"/>
-      <w:r>
-        <w:t>WebPack</w:t>
-      </w:r>
-      <w:proofErr w:type="spellEnd"/>
-      <w:r>
-        <w:t xml:space="preserve"> things I need to understand in one fell swoop.</w:t>
+        <w:t>So here I guess I want to build the App with the CLI, then also learn the WebPack things I need to understand in one fell swoop.</w:t>
       </w:r>
     </w:p>
     <w:p>
@@ -906,33 +802,21 @@
         <w:pStyle w:val="Heading4"/>
       </w:pPr>
       <w:r>
-        <w:t xml:space="preserve">Sidebar:  work to put my document into </w:t>
-      </w:r>
-      <w:proofErr w:type="spellStart"/>
-      <w:r>
-        <w:t>Github</w:t>
-      </w:r>
-      <w:proofErr w:type="spellEnd"/>
-      <w:r>
-        <w:t xml:space="preserve"> from a Pull Request (PR) into </w:t>
-      </w:r>
-      <w:proofErr w:type="spellStart"/>
-      <w:r>
-        <w:t>PivotalTracker</w:t>
-      </w:r>
-      <w:proofErr w:type="spellEnd"/>
-    </w:p>
-    <w:p>
-      <w:r>
-        <w:t xml:space="preserve">I found I didn’t have the ability to Connect in VS2019 to </w:t>
-      </w:r>
-      <w:proofErr w:type="spellStart"/>
-      <w:r>
-        <w:t>Github</w:t>
-      </w:r>
-      <w:proofErr w:type="spellEnd"/>
-      <w:r>
-        <w:t>, looked for extension:  bingo !</w:t>
+        <w:t>Unscheduled work</w:t>
+      </w:r>
+      <w:r>
+        <w:t xml:space="preserve">: put </w:t>
+      </w:r>
+      <w:r>
+        <w:t>dev</w:t>
+      </w:r>
+      <w:r>
+        <w:t xml:space="preserve"> document into Github from a Pull Request (PR) into PivotalTracker</w:t>
+      </w:r>
+    </w:p>
+    <w:p>
+      <w:r>
+        <w:t>I found I didn’t have the ability to Connect in VS2019 to Github, looked for extension:  bingo !</w:t>
       </w:r>
     </w:p>
     <w:p>
@@ -993,6 +877,9 @@
     </w:p>
     <w:p>
       <w:r>
+        <w:rPr>
+          <w:noProof/>
+        </w:rPr>
         <w:drawing>
           <wp:inline distT="0" distB="0" distL="0" distR="0" wp14:anchorId="395C42FC" wp14:editId="238280E9">
             <wp:extent cx="4458322" cy="1771897"/>
@@ -1050,14 +937,2955 @@
         <w:t>And issue pull request for a merge.    I’ll do this out of habit, although it is just me right now.</w:t>
       </w:r>
     </w:p>
-    <w:p>
+    <w:p/>
+    <w:p>
+      <w:pPr>
+        <w:pStyle w:val="Heading4"/>
+      </w:pPr>
+      <w:r>
+        <w:t>Conclusion of spike:  Use the WebApp for now</w:t>
+      </w:r>
+      <w:r>
+        <w:t xml:space="preserve"> – wrong. Nope!</w:t>
+      </w:r>
+    </w:p>
+    <w:p>
+      <w:r>
+        <w:t>Rationale:</w:t>
+      </w:r>
+      <w:r>
+        <w:t xml:space="preserve"> there are enough capabilities to host the website NG \dist folder as a WebApp to warrant strong consideration</w:t>
+      </w:r>
+    </w:p>
+    <w:p>
+      <w:pPr>
+        <w:pStyle w:val="ListParagraph"/>
+        <w:numPr>
+          <w:ilvl w:val="0"/>
+          <w:numId w:val="5"/>
+        </w:numPr>
+      </w:pPr>
+      <w:r>
+        <w:t>Customers will be most familiar with WebApp as its name implies the Azure purpose</w:t>
+      </w:r>
+    </w:p>
+    <w:p>
+      <w:pPr>
+        <w:pStyle w:val="ListParagraph"/>
+        <w:numPr>
+          <w:ilvl w:val="0"/>
+          <w:numId w:val="5"/>
+        </w:numPr>
+      </w:pPr>
+      <w:r>
+        <w:t>Deployment slots : permit a blue/green deploy with staging/production or just call them green (</w:t>
+      </w:r>
+      <w:r>
+        <w:t>idle</w:t>
+      </w:r>
+      <w:r>
+        <w:t>) and blue (</w:t>
+      </w:r>
+      <w:r>
+        <w:t>active).  It doesn’t seem to matter in blue/green you just use the other for deployment based on which one is “live” (seems dangerous from a communication standpoint).</w:t>
+      </w:r>
+      <w:r>
+        <w:br/>
+        <w:t xml:space="preserve">See </w:t>
+      </w:r>
+      <w:hyperlink r:id="rId20" w:anchor=":~:text=Blue%2Dgreen%20deployment%20is%20a,live%20and%20Green%20is%20idle." w:history="1">
+        <w:r>
+          <w:rPr>
+            <w:rStyle w:val="Hyperlink"/>
+          </w:rPr>
+          <w:t>CloudFoundry Doc on blue/green here</w:t>
+        </w:r>
+      </w:hyperlink>
+      <w:r>
+        <w:t>.</w:t>
+      </w:r>
+    </w:p>
+    <w:p>
+      <w:pPr>
+        <w:pStyle w:val="ListParagraph"/>
+      </w:pPr>
+      <w:r>
+        <w:t>For that reason: we’ll stick with “staging” and “production”.</w:t>
+      </w:r>
+    </w:p>
+    <w:p>
+      <w:pPr>
+        <w:pStyle w:val="ListParagraph"/>
+        <w:numPr>
+          <w:ilvl w:val="0"/>
+          <w:numId w:val="5"/>
+        </w:numPr>
+      </w:pPr>
+      <w:r>
+        <w:t>DDOS Protection can be applied (t.b.d) easily</w:t>
+      </w:r>
+    </w:p>
+    <w:p>
+      <w:pPr>
+        <w:pStyle w:val="ListParagraph"/>
+        <w:numPr>
+          <w:ilvl w:val="0"/>
+          <w:numId w:val="5"/>
+        </w:numPr>
+        <w:rPr>
+          <w:color w:val="FF0000"/>
+        </w:rPr>
+      </w:pPr>
+      <w:r>
+        <w:t xml:space="preserve">Does scale (App Service Plan : </w:t>
+      </w:r>
+      <w:hyperlink r:id="rId21" w:anchor=":~:text=In%20your%20browser%2C%20open%20the,options%20to%20show%20more%20tiers." w:history="1">
+        <w:r>
+          <w:rPr>
+            <w:rStyle w:val="Hyperlink"/>
+            <w:color w:val="auto"/>
+          </w:rPr>
+          <w:t>Scale Up  more here</w:t>
+        </w:r>
+      </w:hyperlink>
+      <w:r>
+        <w:t xml:space="preserve"> </w:t>
+      </w:r>
+      <w:r>
+        <w:t xml:space="preserve">also can scale out (up to 30 instances) </w:t>
+      </w:r>
+      <w:r>
+        <w:t>depending on your plan</w:t>
+      </w:r>
+      <w:r>
+        <w:t>)</w:t>
+      </w:r>
+    </w:p>
+    <w:p>
+      <w:r>
+        <w:rPr>
+          <w:color w:val="FF0000"/>
+        </w:rPr>
+        <w:t>STOP!</w:t>
+      </w:r>
+      <w:r>
+        <w:t xml:space="preserve"> WebApp is terrible IaC from Terraform, and not really how I wanted to deply. Go with NG in a container (with nginx) solution.</w:t>
+      </w:r>
+      <w:r>
+        <w:t xml:space="preserve">  Solution:   using ng in a container.  The UI is containerized.</w:t>
+      </w:r>
+    </w:p>
+    <w:p>
+      <w:r>
+        <w:lastRenderedPageBreak/>
+        <w:t xml:space="preserve">Following this post: </w:t>
+      </w:r>
+      <w:hyperlink r:id="rId22" w:history="1">
+        <w:r>
+          <w:rPr>
+            <w:rStyle w:val="Hyperlink"/>
+          </w:rPr>
+          <w:t xml:space="preserve"> 7 Steps to Containerize …</w:t>
+        </w:r>
+      </w:hyperlink>
+    </w:p>
+    <w:p>
+      <w:pPr>
+        <w:pStyle w:val="Heading3"/>
+      </w:pPr>
+      <w:r>
+        <w:t xml:space="preserve">Another </w:t>
+      </w:r>
+      <w:r>
+        <w:t xml:space="preserve">Story:   IaC </w:t>
+      </w:r>
+      <w:r>
+        <w:t>Code -</w:t>
+      </w:r>
+      <w:r>
+        <w:t xml:space="preserve"> Terraform</w:t>
+      </w:r>
+    </w:p>
+    <w:p>
+      <w:r>
+        <w:t>We want the infrastructure that the Release pipeline needs, to be available prior to Release.</w:t>
+      </w:r>
+    </w:p>
+    <w:p>
+      <w:r>
+        <w:t>The question is whether the Release Azure Pipeline contains the Iac (Terraform) step to run as part of release?   Would be kind of neat, but then there is also “teardown” needed.</w:t>
+      </w:r>
+    </w:p>
+    <w:p>
+      <w:r>
+        <w:t xml:space="preserve">Vision:  a single Terraform </w:t>
+      </w:r>
+      <w:r>
+        <w:t>script that both creates and tears-down the infrastructure.</w:t>
+      </w:r>
+    </w:p>
+    <w:p>
+      <w:pPr>
+        <w:pStyle w:val="Heading4"/>
+      </w:pPr>
+      <w:r>
+        <w:t>I set up a Terraform Cloud Account</w:t>
+      </w:r>
+    </w:p>
+    <w:p>
+      <w:r>
+        <w:t>U: mtmazurik</w:t>
+      </w:r>
+      <w:r>
+        <w:br/>
+        <w:t xml:space="preserve">Email: </w:t>
+      </w:r>
+      <w:hyperlink r:id="rId23" w:history="1">
+        <w:r>
+          <w:rPr>
+            <w:rStyle w:val="Hyperlink"/>
+          </w:rPr>
+          <w:t>marty@cloudcomputingassociates.com</w:t>
+        </w:r>
+      </w:hyperlink>
+      <w:r>
+        <w:br/>
+        <w:t>Pwd: {usual}</w:t>
+      </w:r>
+    </w:p>
+    <w:p>
+      <w:hyperlink r:id="rId24" w:history="1">
+        <w:r>
+          <w:rPr>
+            <w:rStyle w:val="Hyperlink"/>
+          </w:rPr>
+          <w:t>https://app.terraform.io/app/CloudComputingAssociates/workspaces</w:t>
+        </w:r>
+      </w:hyperlink>
+    </w:p>
+    <w:p>
+      <w:r>
+        <w:t>Then I set up a Workspace for the project, from a Github repo I created: /mtmazurik/NG10E2E-IAC of the same name:</w:t>
+      </w:r>
+    </w:p>
+    <w:p>
+      <w:r>
+        <w:rPr>
+          <w:noProof/>
+        </w:rPr>
+        <w:drawing>
+          <wp:inline distT="0" distB="0" distL="0" distR="0" wp14:anchorId="189BC96E" wp14:editId="270B4512">
+            <wp:extent cx="5943600" cy="1779270"/>
+            <wp:effectExtent l="0" t="0" r="0" b="0"/>
+            <wp:docPr id="8" name="Picture 8"/>
+            <wp:cNvGraphicFramePr>
+              <a:graphicFrameLocks xmlns:a="http://schemas.openxmlformats.org/drawingml/2006/main" noChangeAspect="1"/>
+            </wp:cNvGraphicFramePr>
+            <a:graphic xmlns:a="http://schemas.openxmlformats.org/drawingml/2006/main">
+              <a:graphicData uri="http://schemas.openxmlformats.org/drawingml/2006/picture">
+                <pic:pic xmlns:pic="http://schemas.openxmlformats.org/drawingml/2006/picture">
+                  <pic:nvPicPr>
+                    <pic:cNvPr id="1" name=""/>
+                    <pic:cNvPicPr/>
+                  </pic:nvPicPr>
+                  <pic:blipFill>
+                    <a:blip r:embed="rId25"/>
+                    <a:stretch>
+                      <a:fillRect/>
+                    </a:stretch>
+                  </pic:blipFill>
+                  <pic:spPr>
+                    <a:xfrm>
+                      <a:off x="0" y="0"/>
+                      <a:ext cx="5943600" cy="1779270"/>
+                    </a:xfrm>
+                    <a:prstGeom prst="rect">
+                      <a:avLst/>
+                    </a:prstGeom>
+                  </pic:spPr>
+                </pic:pic>
+              </a:graphicData>
+            </a:graphic>
+          </wp:inline>
+        </w:drawing>
+      </w:r>
+    </w:p>
+    <w:p>
+      <w:r>
+        <w:t>I am the only user currently:</w:t>
+      </w:r>
+    </w:p>
+    <w:p>
+      <w:r>
+        <w:rPr>
+          <w:noProof/>
+        </w:rPr>
+        <w:drawing>
+          <wp:inline distT="0" distB="0" distL="0" distR="0" wp14:anchorId="4C96033E" wp14:editId="0D49783C">
+            <wp:extent cx="5943600" cy="1467485"/>
+            <wp:effectExtent l="0" t="0" r="0" b="0"/>
+            <wp:docPr id="9" name="Picture 9"/>
+            <wp:cNvGraphicFramePr>
+              <a:graphicFrameLocks xmlns:a="http://schemas.openxmlformats.org/drawingml/2006/main" noChangeAspect="1"/>
+            </wp:cNvGraphicFramePr>
+            <a:graphic xmlns:a="http://schemas.openxmlformats.org/drawingml/2006/main">
+              <a:graphicData uri="http://schemas.openxmlformats.org/drawingml/2006/picture">
+                <pic:pic xmlns:pic="http://schemas.openxmlformats.org/drawingml/2006/picture">
+                  <pic:nvPicPr>
+                    <pic:cNvPr id="1" name=""/>
+                    <pic:cNvPicPr/>
+                  </pic:nvPicPr>
+                  <pic:blipFill>
+                    <a:blip r:embed="rId26"/>
+                    <a:stretch>
+                      <a:fillRect/>
+                    </a:stretch>
+                  </pic:blipFill>
+                  <pic:spPr>
+                    <a:xfrm>
+                      <a:off x="0" y="0"/>
+                      <a:ext cx="5943600" cy="1467485"/>
+                    </a:xfrm>
+                    <a:prstGeom prst="rect">
+                      <a:avLst/>
+                    </a:prstGeom>
+                  </pic:spPr>
+                </pic:pic>
+              </a:graphicData>
+            </a:graphic>
+          </wp:inline>
+        </w:drawing>
+      </w:r>
+    </w:p>
+    <w:p>
+      <w:r>
+        <w:lastRenderedPageBreak/>
+        <w:t>Under Workspaces</w:t>
+      </w:r>
+      <w:r>
+        <w:t xml:space="preserve"> and Version Control you can see the trigger and tie-in to VCS (Version Control System):</w:t>
+      </w:r>
+      <w:r>
+        <w:br/>
+      </w:r>
+      <w:r>
+        <w:rPr>
+          <w:noProof/>
+        </w:rPr>
+        <w:drawing>
+          <wp:inline distT="0" distB="0" distL="0" distR="0" wp14:anchorId="7AC275EF" wp14:editId="55A8128B">
+            <wp:extent cx="5943600" cy="3152140"/>
+            <wp:effectExtent l="0" t="0" r="0" b="0"/>
+            <wp:docPr id="10" name="Picture 10"/>
+            <wp:cNvGraphicFramePr>
+              <a:graphicFrameLocks xmlns:a="http://schemas.openxmlformats.org/drawingml/2006/main" noChangeAspect="1"/>
+            </wp:cNvGraphicFramePr>
+            <a:graphic xmlns:a="http://schemas.openxmlformats.org/drawingml/2006/main">
+              <a:graphicData uri="http://schemas.openxmlformats.org/drawingml/2006/picture">
+                <pic:pic xmlns:pic="http://schemas.openxmlformats.org/drawingml/2006/picture">
+                  <pic:nvPicPr>
+                    <pic:cNvPr id="1" name=""/>
+                    <pic:cNvPicPr/>
+                  </pic:nvPicPr>
+                  <pic:blipFill>
+                    <a:blip r:embed="rId27"/>
+                    <a:stretch>
+                      <a:fillRect/>
+                    </a:stretch>
+                  </pic:blipFill>
+                  <pic:spPr>
+                    <a:xfrm>
+                      <a:off x="0" y="0"/>
+                      <a:ext cx="5943600" cy="3152140"/>
+                    </a:xfrm>
+                    <a:prstGeom prst="rect">
+                      <a:avLst/>
+                    </a:prstGeom>
+                  </pic:spPr>
+                </pic:pic>
+              </a:graphicData>
+            </a:graphic>
+          </wp:inline>
+        </w:drawing>
+      </w:r>
+    </w:p>
+    <w:p>
+      <w:r>
+        <w:rPr>
+          <w:b/>
+          <w:bCs/>
+        </w:rPr>
+        <w:t>Thesis:</w:t>
+      </w:r>
+      <w:r>
+        <w:t xml:space="preserve">   changes in the IAC directory will trigger the running of the Workspace NG10E2E-IAC code.</w:t>
+      </w:r>
+    </w:p>
+    <w:p>
+      <w:pPr>
+        <w:pStyle w:val="Heading3"/>
+      </w:pPr>
+      <w:r>
+        <w:t>Strategy:  using Terraform for effective IaC creation/deletion</w:t>
+      </w:r>
+    </w:p>
+    <w:p>
+      <w:r>
+        <w:t xml:space="preserve">Learning to write Terraform I used this link </w:t>
+      </w:r>
+      <w:r>
+        <w:t xml:space="preserve">first, as I want to use Azure DevTestLabs (so they auto-cleanup) </w:t>
+      </w:r>
+      <w:hyperlink r:id="rId28" w:history="1">
+        <w:r>
+          <w:rPr>
+            <w:rStyle w:val="Hyperlink"/>
+          </w:rPr>
+          <w:t>https://www.terraform.io/docs/providers/azurerm/r/dev_test_lab.html</w:t>
+        </w:r>
+      </w:hyperlink>
+    </w:p>
+    <w:p>
+      <w:r>
+        <w:t>Choose whether</w:t>
+      </w:r>
+      <w:r>
+        <w:t xml:space="preserve"> to </w:t>
+      </w:r>
+      <w:r>
+        <w:t>leverage</w:t>
+      </w:r>
+      <w:r>
+        <w:t xml:space="preserve"> </w:t>
+      </w:r>
+      <w:r>
+        <w:rPr>
+          <w:i/>
+          <w:iCs/>
+        </w:rPr>
+        <w:t>Azure Dev Test Lab</w:t>
+      </w:r>
+      <w:r>
+        <w:rPr>
+          <w:i/>
+          <w:iCs/>
+        </w:rPr>
+        <w:t>s</w:t>
+      </w:r>
+      <w:r>
+        <w:t xml:space="preserve">: </w:t>
+      </w:r>
+      <w:hyperlink r:id="rId29" w:history="1">
+        <w:r>
+          <w:rPr>
+            <w:rStyle w:val="Hyperlink"/>
+          </w:rPr>
+          <w:t>read here</w:t>
+        </w:r>
+      </w:hyperlink>
+      <w:r>
+        <w:t xml:space="preserve">about it,  Tutorial: </w:t>
+      </w:r>
+      <w:hyperlink r:id="rId30" w:history="1">
+        <w:r>
+          <w:rPr>
+            <w:rStyle w:val="Hyperlink"/>
+          </w:rPr>
+          <w:t>click here</w:t>
+        </w:r>
+      </w:hyperlink>
+    </w:p>
+    <w:p>
+      <w:pPr>
+        <w:rPr>
+          <w:i/>
+          <w:iCs/>
+        </w:rPr>
+      </w:pPr>
+      <w:r>
+        <w:rPr>
+          <w:b/>
+          <w:bCs/>
+        </w:rPr>
+        <w:t xml:space="preserve">Thesis: </w:t>
+      </w:r>
+      <w:r>
+        <w:rPr>
+          <w:b/>
+          <w:bCs/>
+        </w:rPr>
+        <w:t xml:space="preserve"> </w:t>
+      </w:r>
+      <w:r>
+        <w:t xml:space="preserve">may </w:t>
+      </w:r>
+      <w:r>
+        <w:rPr>
+          <w:u w:val="single"/>
+        </w:rPr>
+        <w:t>not be</w:t>
+      </w:r>
+      <w:r>
+        <w:t xml:space="preserve"> a good idea; seems very VM focused re: shutdown (release of resources), the only reason to consider, given we want to have shutdown scripts … this is cheating? (or maybe comprehensive, like what Google Cloud Projects buy you, totality in releasing expensive resources.)</w:t>
+      </w:r>
+      <w:r>
+        <w:br/>
+      </w:r>
+      <w:r>
+        <w:rPr>
+          <w:color w:val="0070C0"/>
+        </w:rPr>
+        <w:t xml:space="preserve">Thesis proved.  </w:t>
+      </w:r>
+      <w:r>
+        <w:rPr>
+          <w:i/>
+          <w:iCs/>
+        </w:rPr>
+        <w:t>Through research, it looks VERY VM oriented for classrooms and playing with instances of VM’s (either Windows 10, Server or Linux flavors) and allowing auto shutdown to free up resources.</w:t>
+      </w:r>
+    </w:p>
+    <w:p/>
+    <w:p/>
+    <w:p>
+      <w:pPr>
+        <w:pStyle w:val="Heading4"/>
+      </w:pPr>
+      <w:r>
+        <w:lastRenderedPageBreak/>
+        <w:t xml:space="preserve">Investigate: </w:t>
+      </w:r>
+      <w:r>
+        <w:t>Create a DevTest Lab</w:t>
+      </w:r>
+      <w:r>
+        <w:t xml:space="preserve"> – nope!</w:t>
+      </w:r>
+    </w:p>
+    <w:p>
+      <w:r>
+        <w:rPr>
+          <w:noProof/>
+        </w:rPr>
+        <w:drawing>
+          <wp:inline distT="0" distB="0" distL="0" distR="0" wp14:anchorId="5D2908C0" wp14:editId="3FBA468A">
+            <wp:extent cx="3409950" cy="3175334"/>
+            <wp:effectExtent l="0" t="0" r="0" b="6350"/>
+            <wp:docPr id="11" name="Picture 11"/>
+            <wp:cNvGraphicFramePr>
+              <a:graphicFrameLocks xmlns:a="http://schemas.openxmlformats.org/drawingml/2006/main" noChangeAspect="1"/>
+            </wp:cNvGraphicFramePr>
+            <a:graphic xmlns:a="http://schemas.openxmlformats.org/drawingml/2006/main">
+              <a:graphicData uri="http://schemas.openxmlformats.org/drawingml/2006/picture">
+                <pic:pic xmlns:pic="http://schemas.openxmlformats.org/drawingml/2006/picture">
+                  <pic:nvPicPr>
+                    <pic:cNvPr id="1" name=""/>
+                    <pic:cNvPicPr/>
+                  </pic:nvPicPr>
+                  <pic:blipFill>
+                    <a:blip r:embed="rId31"/>
+                    <a:stretch>
+                      <a:fillRect/>
+                    </a:stretch>
+                  </pic:blipFill>
+                  <pic:spPr>
+                    <a:xfrm>
+                      <a:off x="0" y="0"/>
+                      <a:ext cx="3420228" cy="3184905"/>
+                    </a:xfrm>
+                    <a:prstGeom prst="rect">
+                      <a:avLst/>
+                    </a:prstGeom>
+                  </pic:spPr>
+                </pic:pic>
+              </a:graphicData>
+            </a:graphic>
+          </wp:inline>
+        </w:drawing>
+      </w:r>
+    </w:p>
+    <w:p>
+      <w:pPr>
+        <w:rPr>
+          <w:color w:val="FF0000"/>
+        </w:rPr>
+      </w:pPr>
+      <w:r>
+        <w:rPr>
+          <w:color w:val="FF0000"/>
+        </w:rPr>
+        <w:t>! STOP – wrong path</w:t>
+      </w:r>
+      <w:r>
+        <w:rPr>
+          <w:color w:val="FF0000"/>
+        </w:rPr>
+        <w:t xml:space="preserve"> – we will use the regular Azure Subscription without DevTestLabs as it appears to be fodder for setting up VMs and VPC’s and VPN’s and other rudimentary things for “students” to play with.</w:t>
+      </w:r>
+    </w:p>
+    <w:p>
+      <w:r>
+        <w:rPr>
+          <w:color w:val="FF0000"/>
+        </w:rPr>
+        <w:t xml:space="preserve">Why it won’t work:   we are using Kubernetes Service (AKS) with containers, and </w:t>
+      </w:r>
+      <w:r>
+        <w:rPr>
+          <w:color w:val="FF0000"/>
+        </w:rPr>
+        <w:t>ACR (azure container registry) and eventually AKV (Azure Key Vault) these don’t seem represented in Dev Test Labs very well from what I can see.</w:t>
+      </w:r>
+    </w:p>
+    <w:p>
+      <w:pPr>
+        <w:pStyle w:val="Heading4"/>
+      </w:pPr>
+      <w:r>
+        <w:t>Terraform IaC (two levels</w:t>
+      </w:r>
+      <w:r>
+        <w:t xml:space="preserve"> concept)</w:t>
+      </w:r>
+    </w:p>
+    <w:p>
+      <w:pPr>
+        <w:pStyle w:val="ListParagraph"/>
+        <w:numPr>
+          <w:ilvl w:val="0"/>
+          <w:numId w:val="12"/>
+        </w:numPr>
+      </w:pPr>
+      <w:r>
+        <w:t>We’ll use an IaC for persistent services (like Vaults, Registries) that need to be set up once-and-only-once.   Implying also, they are not torn down.</w:t>
+      </w:r>
+      <w:r>
+        <w:br/>
+      </w:r>
+      <w:r>
+        <w:br/>
+        <w:t>Call it CCA-PERSISTENT, and create an Azure RG (Resource Group) of the same name, then if you need to delete use the RG to tear-down within the Azure Portal.  (manual, not scripted at this time).</w:t>
+      </w:r>
+    </w:p>
+    <w:p>
+      <w:pPr>
+        <w:pStyle w:val="ListParagraph"/>
+        <w:numPr>
+          <w:ilvl w:val="0"/>
+          <w:numId w:val="12"/>
+        </w:numPr>
+      </w:pPr>
+      <w:r>
+        <w:t>Create a 2</w:t>
+      </w:r>
+      <w:r>
+        <w:rPr>
+          <w:vertAlign w:val="superscript"/>
+        </w:rPr>
+        <w:t>nd</w:t>
+      </w:r>
+      <w:r>
+        <w:t xml:space="preserve"> Terraform project for the </w:t>
+      </w:r>
+      <w:r>
+        <w:t xml:space="preserve">system resources that will be created by the </w:t>
+      </w:r>
+      <w:r>
+        <w:t xml:space="preserve">“Release Pipeline” </w:t>
+      </w:r>
+      <w:r>
+        <w:t>during release, this pipeline and RG will be named:    ng10e2e</w:t>
+      </w:r>
+      <w:r>
+        <w:br/>
+      </w:r>
+      <w:r>
+        <w:br/>
+        <w:t>Candidates for creation here during the release are:</w:t>
+      </w:r>
+    </w:p>
+    <w:p>
+      <w:pPr>
+        <w:pStyle w:val="ListParagraph"/>
+        <w:numPr>
+          <w:ilvl w:val="1"/>
+          <w:numId w:val="12"/>
+        </w:numPr>
+      </w:pPr>
+      <w:r>
+        <w:t>AKS (Azure Kubernetes Service)</w:t>
+      </w:r>
+      <w:r>
+        <w:br/>
+        <w:t>Yes!  The whole of the Kubernetes Service will be created, and torn down (manually via the resource group).</w:t>
+      </w:r>
+    </w:p>
+    <w:p>
+      <w:pPr>
+        <w:pStyle w:val="ListParagraph"/>
+        <w:numPr>
+          <w:ilvl w:val="1"/>
+          <w:numId w:val="12"/>
+        </w:numPr>
+      </w:pPr>
+      <w:r>
+        <w:t>Load Balancer ?   We would like to have the Load Balancer in place and test having 2, 3 or more of the ng10e2e-ui hit by a load balancer route that is working and test, with images showing something about the environment they are running in (maybe some inner ID we can poll is easier than</w:t>
+      </w:r>
+      <w:r>
+        <w:t xml:space="preserve"> different images?)</w:t>
+      </w:r>
+    </w:p>
+    <w:p>
+      <w:r>
+        <w:lastRenderedPageBreak/>
+        <w:t>To this end, we will have two different IaC modules written in Terraform.</w:t>
+      </w:r>
+    </w:p>
+    <w:p>
+      <w:r>
+        <w:t>We will create the one for release pipeline and run it ourselves, and then as part of the release pipeline.</w:t>
+      </w:r>
+    </w:p>
+    <w:p/>
+    <w:p>
+      <w:r>
+        <w:t>The 1</w:t>
+      </w:r>
+      <w:r>
+        <w:rPr>
+          <w:vertAlign w:val="superscript"/>
+        </w:rPr>
+        <w:t>st</w:t>
+      </w:r>
+      <w:r>
+        <w:t xml:space="preserve"> </w:t>
+      </w:r>
+      <w:r>
+        <w:t xml:space="preserve">Terraform </w:t>
+      </w:r>
+      <w:r>
+        <w:t xml:space="preserve">module (persistent services) </w:t>
+      </w:r>
+      <w:r>
+        <w:t xml:space="preserve">is written and working, here :   </w:t>
+      </w:r>
+      <w:hyperlink r:id="rId32" w:history="1">
+        <w:r>
+          <w:rPr>
+            <w:rStyle w:val="Hyperlink"/>
+          </w:rPr>
+          <w:t>https://github.com/mtmazurik/terraform/tree/master/Azure/CCA-PERSISTENT</w:t>
+        </w:r>
+      </w:hyperlink>
+      <w:r>
+        <w:t xml:space="preserve"> </w:t>
+      </w:r>
+    </w:p>
+    <w:p>
+      <w:r>
+        <w:t xml:space="preserve">A breakout on </w:t>
+      </w:r>
+      <w:r>
+        <w:t>Terraform</w:t>
+      </w:r>
+      <w:r>
+        <w:t xml:space="preserve"> itself, the creation of the above code and the online</w:t>
+      </w:r>
+      <w:r>
+        <w:t xml:space="preserve"> training/notes document in </w:t>
+      </w:r>
+      <w:r>
+        <w:br/>
+      </w:r>
+      <w:r>
+        <w:t>L:\CloudComputingAssociates\Technical\Terraform</w:t>
+      </w:r>
+      <w:r>
+        <w:t>\Training-Implementing Terraform on Microsoft Azure- course notes.docx</w:t>
+      </w:r>
+      <w:r>
+        <w:t>.</w:t>
+      </w:r>
+      <w:r>
+        <w:br/>
+        <w:t xml:space="preserve">Note: </w:t>
+      </w:r>
+      <w:r>
+        <w:t>|</w:t>
+      </w:r>
+      <w:r>
+        <w:br/>
+      </w:r>
+      <w:r>
+        <w:t>I leveraged a</w:t>
+      </w:r>
+      <w:r>
+        <w:t>n</w:t>
+      </w:r>
+      <w:r>
+        <w:t xml:space="preserve"> Udemy training course, only up to the point of initial project-related understanding was attained.   </w:t>
+      </w:r>
+      <w:r>
+        <w:br/>
+      </w:r>
+      <w:r>
+        <w:br/>
+      </w:r>
+      <w:r>
+        <w:rPr>
+          <w:color w:val="FF0000"/>
+        </w:rPr>
+        <w:t xml:space="preserve">TO-DO: </w:t>
+      </w:r>
+      <w:r>
+        <w:rPr>
+          <w:u w:val="single"/>
+        </w:rPr>
+        <w:t>Complete the Udemy training course</w:t>
+      </w:r>
+      <w:r>
+        <w:t xml:space="preserve"> for fuller knowledge on Terraform coding.</w:t>
+      </w:r>
+    </w:p>
+    <w:p/>
+    <w:p>
+      <w:pPr>
+        <w:pStyle w:val="Heading3"/>
+      </w:pPr>
+      <w:r>
+        <w:t>Stor</w:t>
+      </w:r>
+      <w:r>
+        <w:t>y (</w:t>
+      </w:r>
+      <w:r>
+        <w:t>#174518606</w:t>
+      </w:r>
+      <w:r>
+        <w:t>)</w:t>
+      </w:r>
+      <w:r>
+        <w:t>: Build App</w:t>
+      </w:r>
+      <w:r>
+        <w:t xml:space="preserve"> (basic)</w:t>
+      </w:r>
+    </w:p>
+    <w:p>
+      <w:r>
+        <w:t>Every App typically is an App (and not a service) because it has a face, called a User Interface, or UI for short.</w:t>
+      </w:r>
+    </w:p>
+    <w:p>
+      <w:r>
+        <w:t>We’ve decided (earlier) on NG10 for this app, installed the appropriate tools on our Windows Developer machine, we stay with Windows predominately because ( a) we document in Word, and b) other windows tools like OneNote for clipping things, and c) everything is faster with the Windows desktop, responsiveness wise. … developer cycles are everything.)</w:t>
+      </w:r>
+    </w:p>
+    <w:p>
+      <w:r>
+        <w:t>Recapping</w:t>
+      </w:r>
+      <w:r>
+        <w:t xml:space="preserve"> what we’ll do in this initial story</w:t>
+      </w:r>
+      <w:r>
+        <w:t>:</w:t>
+      </w:r>
+    </w:p>
+    <w:p>
+      <w:pPr>
+        <w:pStyle w:val="ListParagraph"/>
+        <w:numPr>
+          <w:ilvl w:val="0"/>
+          <w:numId w:val="6"/>
+        </w:numPr>
+      </w:pPr>
+      <w:r>
+        <w:t>NG 10 CLI App</w:t>
+      </w:r>
+    </w:p>
+    <w:p>
+      <w:pPr>
+        <w:pStyle w:val="ListParagraph"/>
+        <w:numPr>
+          <w:ilvl w:val="0"/>
+          <w:numId w:val="6"/>
+        </w:numPr>
+      </w:pPr>
+      <w:r>
+        <w:t>Containerize it, with nginx</w:t>
+      </w:r>
+    </w:p>
+    <w:p>
+      <w:pPr>
+        <w:pStyle w:val="ListParagraph"/>
+        <w:numPr>
+          <w:ilvl w:val="0"/>
+          <w:numId w:val="6"/>
+        </w:numPr>
+      </w:pPr>
+      <w:r>
+        <w:t>Test it locally</w:t>
+      </w:r>
+      <w:r>
+        <w:t xml:space="preserve"> (Docker for Windows)</w:t>
+      </w:r>
+    </w:p>
+    <w:p>
+      <w:pPr>
+        <w:pStyle w:val="ListParagraph"/>
+        <w:numPr>
+          <w:ilvl w:val="0"/>
+          <w:numId w:val="6"/>
+        </w:numPr>
+      </w:pPr>
+      <w:r>
+        <w:t>Push to ACR (Azure Container Registry)</w:t>
+      </w:r>
+      <w:r>
+        <w:t xml:space="preserve"> manually</w:t>
+      </w:r>
+    </w:p>
+    <w:p>
+      <w:pPr>
+        <w:pStyle w:val="Heading4"/>
+      </w:pPr>
+      <w:r>
+        <w:t xml:space="preserve">Angular CLI – Create </w:t>
+      </w:r>
+      <w:r>
+        <w:t>the</w:t>
+      </w:r>
+      <w:r>
+        <w:t xml:space="preserve"> App</w:t>
+      </w:r>
+    </w:p>
+    <w:p>
+      <w:r>
+        <w:t xml:space="preserve">Angular official documentation </w:t>
+      </w:r>
+      <w:hyperlink r:id="rId33" w:history="1">
+        <w:r>
+          <w:rPr>
+            <w:rStyle w:val="Hyperlink"/>
+          </w:rPr>
+          <w:t>Getting Started</w:t>
+        </w:r>
+      </w:hyperlink>
+    </w:p>
+    <w:p>
+      <w:pPr>
+        <w:pStyle w:val="ListParagraph"/>
+        <w:numPr>
+          <w:ilvl w:val="0"/>
+          <w:numId w:val="7"/>
+        </w:numPr>
+        <w:rPr>
+          <w:rFonts w:ascii="Courier New" w:hAnsi="Courier New" w:cs="Courier New"/>
+        </w:rPr>
+      </w:pPr>
+      <w:r>
+        <w:rPr>
+          <w:rFonts w:ascii="Courier New" w:hAnsi="Courier New" w:cs="Courier New"/>
+        </w:rPr>
+        <w:t xml:space="preserve"> </w:t>
+      </w:r>
+      <w:r>
+        <w:rPr>
+          <w:rFonts w:ascii="Courier New" w:hAnsi="Courier New" w:cs="Courier New"/>
+        </w:rPr>
+        <w:t>&gt; n</w:t>
+      </w:r>
+      <w:r>
+        <w:rPr>
+          <w:rFonts w:ascii="Courier New" w:hAnsi="Courier New" w:cs="Courier New"/>
+        </w:rPr>
+        <w:t>g new ng10e2e-ui</w:t>
+      </w:r>
+    </w:p>
+    <w:p>
+      <w:pPr>
+        <w:pStyle w:val="ListParagraph"/>
+        <w:numPr>
+          <w:ilvl w:val="1"/>
+          <w:numId w:val="7"/>
+        </w:numPr>
+        <w:rPr>
+          <w:rFonts w:cstheme="minorHAnsi"/>
+        </w:rPr>
+      </w:pPr>
+      <w:r>
+        <w:rPr>
+          <w:rFonts w:cstheme="minorHAnsi"/>
+        </w:rPr>
+        <w:drawing>
+          <wp:inline distT="0" distB="0" distL="0" distR="0" wp14:anchorId="22F52D58" wp14:editId="32D94729">
+            <wp:extent cx="3600953" cy="190527"/>
+            <wp:effectExtent l="0" t="0" r="0" b="0"/>
+            <wp:docPr id="12" name="Picture 12"/>
+            <wp:cNvGraphicFramePr>
+              <a:graphicFrameLocks xmlns:a="http://schemas.openxmlformats.org/drawingml/2006/main" noChangeAspect="1"/>
+            </wp:cNvGraphicFramePr>
+            <a:graphic xmlns:a="http://schemas.openxmlformats.org/drawingml/2006/main">
+              <a:graphicData uri="http://schemas.openxmlformats.org/drawingml/2006/picture">
+                <pic:pic xmlns:pic="http://schemas.openxmlformats.org/drawingml/2006/picture">
+                  <pic:nvPicPr>
+                    <pic:cNvPr id="1" name=""/>
+                    <pic:cNvPicPr/>
+                  </pic:nvPicPr>
+                  <pic:blipFill>
+                    <a:blip r:embed="rId34"/>
+                    <a:stretch>
+                      <a:fillRect/>
+                    </a:stretch>
+                  </pic:blipFill>
+                  <pic:spPr>
+                    <a:xfrm>
+                      <a:off x="0" y="0"/>
+                      <a:ext cx="3600953" cy="190527"/>
+                    </a:xfrm>
+                    <a:prstGeom prst="rect">
+                      <a:avLst/>
+                    </a:prstGeom>
+                  </pic:spPr>
+                </pic:pic>
+              </a:graphicData>
+            </a:graphic>
+          </wp:inline>
+        </w:drawing>
+      </w:r>
+      <w:r>
+        <w:rPr>
+          <w:rFonts w:cstheme="minorHAnsi"/>
+        </w:rPr>
+        <w:br/>
+        <w:t>I answered ‘y’ (yes)</w:t>
+      </w:r>
+    </w:p>
+    <w:p>
+      <w:pPr>
+        <w:pStyle w:val="ListParagraph"/>
+        <w:numPr>
+          <w:ilvl w:val="1"/>
+          <w:numId w:val="7"/>
+        </w:numPr>
+        <w:rPr>
+          <w:rFonts w:cstheme="minorHAnsi"/>
+        </w:rPr>
+      </w:pPr>
+      <w:r>
+        <w:rPr>
+          <w:rFonts w:cstheme="minorHAnsi"/>
+        </w:rPr>
+        <w:t>Stylesheet:  SCSS</w:t>
+      </w:r>
+      <w:r>
+        <w:rPr>
+          <w:rFonts w:cstheme="minorHAnsi"/>
+        </w:rPr>
+        <w:br/>
+      </w:r>
+      <w:r>
+        <w:rPr>
+          <w:rFonts w:cstheme="minorHAnsi"/>
+        </w:rPr>
+        <w:drawing>
+          <wp:inline distT="0" distB="0" distL="0" distR="0" wp14:anchorId="71ABC772" wp14:editId="660F4F02">
+            <wp:extent cx="5792008" cy="762106"/>
+            <wp:effectExtent l="0" t="0" r="0" b="0"/>
+            <wp:docPr id="13" name="Picture 13"/>
+            <wp:cNvGraphicFramePr>
+              <a:graphicFrameLocks xmlns:a="http://schemas.openxmlformats.org/drawingml/2006/main" noChangeAspect="1"/>
+            </wp:cNvGraphicFramePr>
+            <a:graphic xmlns:a="http://schemas.openxmlformats.org/drawingml/2006/main">
+              <a:graphicData uri="http://schemas.openxmlformats.org/drawingml/2006/picture">
+                <pic:pic xmlns:pic="http://schemas.openxmlformats.org/drawingml/2006/picture">
+                  <pic:nvPicPr>
+                    <pic:cNvPr id="1" name=""/>
+                    <pic:cNvPicPr/>
+                  </pic:nvPicPr>
+                  <pic:blipFill>
+                    <a:blip r:embed="rId35"/>
+                    <a:stretch>
+                      <a:fillRect/>
+                    </a:stretch>
+                  </pic:blipFill>
+                  <pic:spPr>
+                    <a:xfrm>
+                      <a:off x="0" y="0"/>
+                      <a:ext cx="5792008" cy="762106"/>
+                    </a:xfrm>
+                    <a:prstGeom prst="rect">
+                      <a:avLst/>
+                    </a:prstGeom>
+                  </pic:spPr>
+                </pic:pic>
+              </a:graphicData>
+            </a:graphic>
+          </wp:inline>
+        </w:drawing>
+      </w:r>
+    </w:p>
+    <w:p>
+      <w:pPr>
+        <w:pStyle w:val="ListParagraph"/>
+        <w:numPr>
+          <w:ilvl w:val="0"/>
+          <w:numId w:val="7"/>
+        </w:numPr>
+        <w:rPr>
+          <w:rFonts w:cstheme="minorHAnsi"/>
+        </w:rPr>
+      </w:pPr>
+      <w:r>
+        <w:rPr>
+          <w:rFonts w:cstheme="minorHAnsi"/>
+        </w:rPr>
+        <w:lastRenderedPageBreak/>
+        <w:t>Fixup the .gitignore (if one exists) by the new .gitignore that Angular CLI produces, to have all the angular/node specific information in your .gitignore file.</w:t>
+      </w:r>
+    </w:p>
+    <w:p>
+      <w:pPr>
+        <w:pStyle w:val="ListParagraph"/>
+        <w:numPr>
+          <w:ilvl w:val="0"/>
+          <w:numId w:val="7"/>
+        </w:numPr>
+        <w:rPr>
+          <w:rFonts w:cstheme="minorHAnsi"/>
+        </w:rPr>
+      </w:pPr>
+      <w:r>
+        <w:rPr>
+          <w:rFonts w:cstheme="minorHAnsi"/>
+        </w:rPr>
+        <w:t xml:space="preserve">Test it out:  </w:t>
+      </w:r>
+      <w:r>
+        <w:rPr>
+          <w:rFonts w:ascii="Courier New" w:hAnsi="Courier New" w:cs="Courier New"/>
+        </w:rPr>
+        <w:t>&gt; ng serve</w:t>
+      </w:r>
+      <w:r>
+        <w:rPr>
+          <w:rFonts w:ascii="Courier New" w:hAnsi="Courier New" w:cs="Courier New"/>
+        </w:rPr>
+        <w:br/>
+      </w:r>
+      <w:r>
+        <w:rPr>
+          <w:rFonts w:cstheme="minorHAnsi"/>
+        </w:rPr>
+        <w:t xml:space="preserve">(then, open browser windows to:   </w:t>
+      </w:r>
+      <w:hyperlink r:id="rId36" w:history="1">
+        <w:r>
+          <w:rPr>
+            <w:rStyle w:val="Hyperlink"/>
+            <w:rFonts w:cstheme="minorHAnsi"/>
+          </w:rPr>
+          <w:t>http://localhost:4200/</w:t>
+        </w:r>
+      </w:hyperlink>
+      <w:r>
+        <w:rPr>
+          <w:rFonts w:cstheme="minorHAnsi"/>
+        </w:rPr>
+        <w:t xml:space="preserve">   )</w:t>
+      </w:r>
+    </w:p>
+    <w:p>
+      <w:pPr>
+        <w:pStyle w:val="ListParagraph"/>
+        <w:rPr>
+          <w:rFonts w:cstheme="minorHAnsi"/>
+        </w:rPr>
+      </w:pPr>
+    </w:p>
+    <w:p>
+      <w:pPr>
+        <w:pStyle w:val="ListParagraph"/>
+        <w:rPr>
+          <w:rFonts w:cstheme="minorHAnsi"/>
+        </w:rPr>
+      </w:pPr>
+      <w:r>
+        <w:rPr>
+          <w:rFonts w:cstheme="minorHAnsi"/>
+        </w:rPr>
+        <w:t>Observation:     while having a spanking new ‘default’ App page for the SPA, with twitter bird and such, I don’t see info on current version.   That would be nice to know.</w:t>
+      </w:r>
+    </w:p>
+    <w:p>
+      <w:pPr>
+        <w:pStyle w:val="ListParagraph"/>
+        <w:rPr>
+          <w:rFonts w:cstheme="minorHAnsi"/>
+        </w:rPr>
+      </w:pPr>
+      <w:r>
+        <w:rPr>
+          <w:rFonts w:cstheme="minorHAnsi"/>
+        </w:rPr>
+        <w:t>? How to tell what version of ng is running for a website?</w:t>
+      </w:r>
+    </w:p>
+    <w:p>
+      <w:pPr>
+        <w:pStyle w:val="ListParagraph"/>
+        <w:rPr>
+          <w:rFonts w:cstheme="minorHAnsi"/>
+        </w:rPr>
+      </w:pPr>
+      <w:r>
+        <w:rPr>
+          <w:rFonts w:cstheme="minorHAnsi"/>
+        </w:rPr>
+        <w:t xml:space="preserve">     </w:t>
+      </w:r>
+    </w:p>
+    <w:p>
+      <w:pPr>
+        <w:pStyle w:val="ListParagraph"/>
+        <w:rPr>
+          <w:rFonts w:cstheme="minorHAnsi"/>
+        </w:rPr>
+      </w:pPr>
+      <w:r>
+        <w:rPr>
+          <w:rFonts w:cstheme="minorHAnsi"/>
+        </w:rPr>
+        <w:drawing>
+          <wp:inline distT="0" distB="0" distL="0" distR="0" wp14:anchorId="3E8A7EC4" wp14:editId="1985E370">
+            <wp:extent cx="2333625" cy="2049899"/>
+            <wp:effectExtent l="0" t="0" r="0" b="7620"/>
+            <wp:docPr id="14" name="Picture 14"/>
+            <wp:cNvGraphicFramePr>
+              <a:graphicFrameLocks xmlns:a="http://schemas.openxmlformats.org/drawingml/2006/main" noChangeAspect="1"/>
+            </wp:cNvGraphicFramePr>
+            <a:graphic xmlns:a="http://schemas.openxmlformats.org/drawingml/2006/main">
+              <a:graphicData uri="http://schemas.openxmlformats.org/drawingml/2006/picture">
+                <pic:pic xmlns:pic="http://schemas.openxmlformats.org/drawingml/2006/picture">
+                  <pic:nvPicPr>
+                    <pic:cNvPr id="1" name=""/>
+                    <pic:cNvPicPr/>
+                  </pic:nvPicPr>
+                  <pic:blipFill>
+                    <a:blip r:embed="rId37"/>
+                    <a:stretch>
+                      <a:fillRect/>
+                    </a:stretch>
+                  </pic:blipFill>
+                  <pic:spPr>
+                    <a:xfrm>
+                      <a:off x="0" y="0"/>
+                      <a:ext cx="2347450" cy="2062043"/>
+                    </a:xfrm>
+                    <a:prstGeom prst="rect">
+                      <a:avLst/>
+                    </a:prstGeom>
+                  </pic:spPr>
+                </pic:pic>
+              </a:graphicData>
+            </a:graphic>
+          </wp:inline>
+        </w:drawing>
+      </w:r>
+    </w:p>
+    <w:p>
+      <w:pPr>
+        <w:pStyle w:val="Heading4"/>
+      </w:pPr>
+      <w:r>
+        <w:t xml:space="preserve">Containerize </w:t>
+      </w:r>
+      <w:r>
+        <w:t xml:space="preserve">using a </w:t>
+      </w:r>
+      <w:r>
+        <w:t>Dockerfile</w:t>
+      </w:r>
+      <w:r>
+        <w:t xml:space="preserve"> &amp; push to ACR</w:t>
+      </w:r>
+      <w:r>
+        <w:br/>
+      </w:r>
+    </w:p>
+    <w:p>
+      <w:r>
+        <w:t>Here we containerize an ng app to use nginx and Linux container as the serving image of our App UI.</w:t>
+      </w:r>
+      <w:r>
+        <w:br/>
+      </w:r>
+    </w:p>
+    <w:p>
+      <w:pPr>
+        <w:pStyle w:val="ListParagraph"/>
+        <w:numPr>
+          <w:ilvl w:val="0"/>
+          <w:numId w:val="9"/>
+        </w:numPr>
+      </w:pPr>
+      <w:r>
+        <w:t>Create a Multi-Stage Docker Image</w:t>
+      </w:r>
+      <w:r>
+        <w:t xml:space="preserve">.   I did this in an example RepositoryNook-UI github project back in January 2020, see here : </w:t>
+      </w:r>
+      <w:hyperlink r:id="rId38" w:history="1">
+        <w:r>
+          <w:rPr>
+            <w:rStyle w:val="Hyperlink"/>
+          </w:rPr>
+          <w:t>https://github.com/mtmazurik/RepositoryNook-UI/blob/master/dockerfile</w:t>
+        </w:r>
+      </w:hyperlink>
+      <w:r>
+        <w:t xml:space="preserve"> </w:t>
+      </w:r>
+    </w:p>
+    <w:p>
+      <w:pPr>
+        <w:pStyle w:val="ListParagraph"/>
+      </w:pPr>
+    </w:p>
+    <w:p>
+      <w:pPr>
+        <w:pStyle w:val="ListParagraph"/>
+      </w:pPr>
+      <w:r>
+        <w:t xml:space="preserve">Credit to Michael Herman, </w:t>
+      </w:r>
+      <w:hyperlink r:id="rId39" w:history="1">
+        <w:r>
+          <w:rPr>
+            <w:rStyle w:val="Hyperlink"/>
+          </w:rPr>
+          <w:t>“Dockerizing an Angular App”,</w:t>
+        </w:r>
+      </w:hyperlink>
+      <w:r>
+        <w:t xml:space="preserve"> May 20, 2019</w:t>
+      </w:r>
+    </w:p>
+    <w:p>
+      <w:pPr>
+        <w:rPr>
+          <w:rFonts w:ascii="Courier New" w:hAnsi="Courier New" w:cs="Courier New"/>
+        </w:rPr>
+      </w:pPr>
+    </w:p>
+    <w:p>
+      <w:pPr>
+        <w:ind w:left="720"/>
+        <w:rPr>
+          <w:i/>
+          <w:iCs/>
+        </w:rPr>
+      </w:pPr>
+      <w:r>
+        <w:rPr>
+          <w:i/>
+          <w:iCs/>
+        </w:rPr>
+        <w:t>NOTE</w:t>
+      </w:r>
+      <w:r>
+        <w:rPr>
+          <w:i/>
+          <w:iCs/>
+        </w:rPr>
+        <w:t xml:space="preserve"> ON </w:t>
+      </w:r>
+      <w:r>
+        <w:rPr>
+          <w:i/>
+          <w:iCs/>
+        </w:rPr>
+        <w:t xml:space="preserve">‘No initial </w:t>
+      </w:r>
+      <w:r>
+        <w:rPr>
+          <w:i/>
+          <w:iCs/>
+        </w:rPr>
+        <w:t>AUTOMATED TESTING</w:t>
+      </w:r>
+      <w:r>
+        <w:rPr>
+          <w:i/>
+          <w:iCs/>
+        </w:rPr>
+        <w:t>’ taking place:d</w:t>
+      </w:r>
+      <w:r>
+        <w:rPr>
+          <w:i/>
+          <w:iCs/>
+        </w:rPr>
+        <w:t xml:space="preserve">  </w:t>
+      </w:r>
+      <w:r>
+        <w:rPr>
+          <w:i/>
+          <w:iCs/>
+        </w:rPr>
+        <w:br/>
+      </w:r>
+      <w:r>
+        <w:rPr>
+          <w:i/>
+          <w:iCs/>
+        </w:rPr>
+        <w:br/>
+      </w:r>
+      <w:r>
+        <w:rPr>
+          <w:b/>
+          <w:bCs/>
+          <w:i/>
+          <w:iCs/>
+        </w:rPr>
+        <w:t>I’m not currently</w:t>
+      </w:r>
+      <w:r>
+        <w:rPr>
+          <w:b/>
+          <w:bCs/>
+          <w:i/>
+          <w:iCs/>
+        </w:rPr>
+        <w:t xml:space="preserve"> </w:t>
+      </w:r>
+      <w:r>
+        <w:rPr>
+          <w:b/>
+          <w:bCs/>
+          <w:i/>
+          <w:iCs/>
+        </w:rPr>
+        <w:t xml:space="preserve">automate </w:t>
+      </w:r>
+      <w:r>
+        <w:rPr>
+          <w:b/>
+          <w:bCs/>
+          <w:i/>
+          <w:iCs/>
+        </w:rPr>
+        <w:t>testin</w:t>
+      </w:r>
+      <w:r>
+        <w:rPr>
+          <w:i/>
+          <w:iCs/>
+        </w:rPr>
+        <w:t xml:space="preserve">g : </w:t>
+      </w:r>
+      <w:r>
+        <w:rPr>
+          <w:i/>
+          <w:iCs/>
+        </w:rPr>
+        <w:t>use</w:t>
+      </w:r>
+      <w:r>
+        <w:rPr>
+          <w:i/>
+          <w:iCs/>
+        </w:rPr>
+        <w:t xml:space="preserve"> </w:t>
+      </w:r>
+      <w:hyperlink r:id="rId40" w:history="1">
+        <w:r>
+          <w:rPr>
+            <w:rStyle w:val="Hyperlink"/>
+            <w:i/>
+            <w:iCs/>
+          </w:rPr>
+          <w:t>Jasmine</w:t>
+        </w:r>
+      </w:hyperlink>
+      <w:r>
+        <w:rPr>
+          <w:i/>
+          <w:iCs/>
+        </w:rPr>
+        <w:t xml:space="preserve"> (Behavior-driven Development BDD), </w:t>
+      </w:r>
+      <w:r>
+        <w:rPr>
+          <w:b/>
+          <w:bCs/>
+          <w:i/>
+          <w:iCs/>
+        </w:rPr>
+        <w:t>Jasmine</w:t>
+      </w:r>
+      <w:r>
+        <w:rPr>
+          <w:i/>
+          <w:iCs/>
+        </w:rPr>
+        <w:t xml:space="preserve"> is installed with</w:t>
+      </w:r>
+      <w:r>
+        <w:rPr>
+          <w:i/>
+          <w:iCs/>
+        </w:rPr>
+        <w:br/>
+      </w:r>
+      <w:r>
+        <w:rPr>
+          <w:b/>
+          <w:bCs/>
+          <w:i/>
+          <w:iCs/>
+        </w:rPr>
+        <w:t>$ ng test</w:t>
+      </w:r>
+      <w:r>
+        <w:rPr>
+          <w:b/>
+          <w:bCs/>
+          <w:i/>
+          <w:iCs/>
+        </w:rPr>
+        <w:br/>
+      </w:r>
+      <w:r>
+        <w:rPr>
+          <w:i/>
+          <w:iCs/>
+        </w:rPr>
+        <w:t xml:space="preserve"> </w:t>
+      </w:r>
+    </w:p>
+    <w:p>
+      <w:pPr>
+        <w:ind w:left="720"/>
+        <w:rPr>
+          <w:i/>
+          <w:iCs/>
+        </w:rPr>
+      </w:pPr>
+      <w:r>
+        <w:rPr>
+          <w:i/>
+          <w:iCs/>
+        </w:rPr>
+        <w:t xml:space="preserve">Also, </w:t>
+      </w:r>
+      <w:r>
+        <w:rPr>
+          <w:i/>
+          <w:iCs/>
+        </w:rPr>
+        <w:t xml:space="preserve">see </w:t>
+      </w:r>
+      <w:hyperlink r:id="rId41" w:history="1">
+        <w:r>
+          <w:rPr>
+            <w:rStyle w:val="Hyperlink"/>
+            <w:i/>
+            <w:iCs/>
+          </w:rPr>
+          <w:t>ng Tes</w:t>
+        </w:r>
+        <w:r>
+          <w:rPr>
+            <w:rStyle w:val="Hyperlink"/>
+            <w:i/>
+            <w:iCs/>
+          </w:rPr>
+          <w:t>t</w:t>
+        </w:r>
+        <w:r>
+          <w:rPr>
+            <w:rStyle w:val="Hyperlink"/>
+            <w:i/>
+            <w:iCs/>
+          </w:rPr>
+          <w:t>ing</w:t>
+        </w:r>
+      </w:hyperlink>
+      <w:r>
+        <w:rPr>
+          <w:i/>
+          <w:iCs/>
+        </w:rPr>
+        <w:t xml:space="preserve"> and Protracto</w:t>
+      </w:r>
+      <w:r>
+        <w:rPr>
+          <w:i/>
+          <w:iCs/>
+        </w:rPr>
+        <w:t>r</w:t>
+      </w:r>
+      <w:r>
+        <w:rPr>
+          <w:i/>
+          <w:iCs/>
+        </w:rPr>
+        <w:t>.  Learn</w:t>
+      </w:r>
+      <w:r>
+        <w:rPr>
+          <w:i/>
+          <w:iCs/>
+        </w:rPr>
+        <w:t xml:space="preserve"> </w:t>
+      </w:r>
+      <w:hyperlink r:id="rId42" w:history="1">
+        <w:r>
+          <w:rPr>
+            <w:rStyle w:val="Hyperlink"/>
+            <w:i/>
+            <w:iCs/>
+          </w:rPr>
+          <w:t>E2E tes</w:t>
+        </w:r>
+        <w:r>
+          <w:rPr>
+            <w:rStyle w:val="Hyperlink"/>
+            <w:i/>
+            <w:iCs/>
+          </w:rPr>
+          <w:t>t</w:t>
+        </w:r>
+        <w:r>
+          <w:rPr>
+            <w:rStyle w:val="Hyperlink"/>
+            <w:i/>
+            <w:iCs/>
+          </w:rPr>
+          <w:t>ing</w:t>
+        </w:r>
+      </w:hyperlink>
+      <w:r>
+        <w:rPr>
+          <w:i/>
+          <w:iCs/>
+        </w:rPr>
+        <w:t xml:space="preserve"> with </w:t>
+      </w:r>
+      <w:r>
+        <w:rPr>
+          <w:b/>
+          <w:bCs/>
+          <w:i/>
+          <w:iCs/>
+        </w:rPr>
+        <w:t>Protractor</w:t>
+      </w:r>
+      <w:r>
+        <w:rPr>
+          <w:i/>
+          <w:iCs/>
+        </w:rPr>
+        <w:t>.</w:t>
+      </w:r>
+    </w:p>
+    <w:p>
+      <w:pPr>
+        <w:ind w:left="720"/>
+        <w:rPr>
+          <w:b/>
+          <w:bCs/>
+          <w:i/>
+          <w:iCs/>
+        </w:rPr>
+      </w:pPr>
+      <w:r>
+        <w:rPr>
+          <w:b/>
+          <w:bCs/>
+          <w:i/>
+          <w:iCs/>
+        </w:rPr>
+        <w:t xml:space="preserve">Karma, </w:t>
+      </w:r>
+      <w:r>
+        <w:rPr>
+          <w:i/>
+          <w:iCs/>
+        </w:rPr>
+        <w:t>what is it</w:t>
+      </w:r>
+      <w:r>
+        <w:rPr>
+          <w:b/>
+          <w:bCs/>
+          <w:i/>
+          <w:iCs/>
+        </w:rPr>
+        <w:t>?</w:t>
+      </w:r>
+    </w:p>
+    <w:p>
+      <w:pPr>
+        <w:ind w:left="720"/>
+        <w:rPr>
+          <w:i/>
+          <w:iCs/>
+        </w:rPr>
+      </w:pPr>
+      <w:r>
+        <w:rPr>
+          <w:i/>
+          <w:iCs/>
+          <w:shd w:val="clear" w:color="auto" w:fill="FFFFFF"/>
+        </w:rPr>
+        <w:lastRenderedPageBreak/>
+        <w:t>Karma just launches an HTTP server, and generates the test runner HTML file you probably already know from your favourite testing framework.</w:t>
+      </w:r>
+      <w:r>
+        <w:rPr>
+          <w:i/>
+          <w:iCs/>
+          <w:shd w:val="clear" w:color="auto" w:fill="FFFFFF"/>
+        </w:rPr>
+        <w:t xml:space="preserve"> </w:t>
+      </w:r>
+      <w:r>
+        <w:rPr>
+          <w:i/>
+          <w:iCs/>
+          <w:shd w:val="clear" w:color="auto" w:fill="FFFFFF"/>
+        </w:rPr>
+        <w:t>Karma is not a testing framework, nor an assertion library.</w:t>
+      </w:r>
+    </w:p>
+    <w:p>
+      <w:pPr>
+        <w:ind w:left="720"/>
+        <w:rPr>
+          <w:b/>
+          <w:bCs/>
+          <w:i/>
+          <w:iCs/>
+          <w:color w:val="FF0000"/>
+        </w:rPr>
+      </w:pPr>
+      <w:r>
+        <w:rPr>
+          <w:b/>
+          <w:bCs/>
+          <w:i/>
+          <w:iCs/>
+          <w:color w:val="FF0000"/>
+        </w:rPr>
+        <w:t xml:space="preserve">Added Story: </w:t>
+      </w:r>
+      <w:r>
+        <w:rPr>
+          <w:b/>
+          <w:bCs/>
+          <w:i/>
+          <w:iCs/>
+          <w:color w:val="FF0000"/>
+        </w:rPr>
+        <w:t xml:space="preserve"> Create</w:t>
+      </w:r>
+      <w:r>
+        <w:rPr>
+          <w:b/>
+          <w:bCs/>
+          <w:i/>
+          <w:iCs/>
+          <w:color w:val="FF0000"/>
+        </w:rPr>
+        <w:t>d</w:t>
+      </w:r>
+      <w:r>
+        <w:rPr>
+          <w:b/>
+          <w:bCs/>
+          <w:i/>
+          <w:iCs/>
+          <w:color w:val="FF0000"/>
+        </w:rPr>
+        <w:t xml:space="preserve"> Story in PivitolTracker</w:t>
+      </w:r>
+      <w:r>
+        <w:rPr>
+          <w:b/>
+          <w:bCs/>
+          <w:i/>
+          <w:iCs/>
+          <w:color w:val="FF0000"/>
+        </w:rPr>
+        <w:t xml:space="preserve"> for TESTING knowledge and implementation</w:t>
+      </w:r>
+    </w:p>
+    <w:p>
+      <w:pPr>
+        <w:pStyle w:val="ListParagraph"/>
+        <w:numPr>
+          <w:ilvl w:val="0"/>
+          <w:numId w:val="10"/>
+        </w:numPr>
+        <w:ind w:left="1440"/>
+        <w:rPr>
+          <w:i/>
+          <w:iCs/>
+        </w:rPr>
+      </w:pPr>
+      <w:r>
+        <w:rPr>
+          <w:i/>
+          <w:iCs/>
+        </w:rPr>
+        <w:t>Learn how, to use Jasmine (BDD) and Protractor (E2E)</w:t>
+      </w:r>
+    </w:p>
+    <w:p>
+      <w:pPr>
+        <w:pStyle w:val="ListParagraph"/>
+        <w:numPr>
+          <w:ilvl w:val="0"/>
+          <w:numId w:val="10"/>
+        </w:numPr>
+        <w:ind w:left="1440"/>
+        <w:rPr>
+          <w:i/>
+          <w:iCs/>
+        </w:rPr>
+      </w:pPr>
+      <w:r>
+        <w:rPr>
+          <w:b/>
+          <w:bCs/>
+          <w:i/>
+          <w:iCs/>
+        </w:rPr>
+        <w:t>Extend the Automated Build in Azure DevOps to include Jasmine and/or Protractor test(s).</w:t>
+      </w:r>
+    </w:p>
+    <w:p>
+      <w:pPr>
+        <w:pStyle w:val="ListParagraph"/>
+      </w:pPr>
+    </w:p>
+    <w:p>
+      <w:pPr>
+        <w:pStyle w:val="ListParagraph"/>
+        <w:numPr>
+          <w:ilvl w:val="0"/>
+          <w:numId w:val="11"/>
+        </w:numPr>
+      </w:pPr>
+      <w:r>
+        <w:t xml:space="preserve">Update the Dockerfile in root of project, follow the github example for </w:t>
+      </w:r>
+      <w:r>
+        <w:t>mtmazurik\</w:t>
+      </w:r>
+      <w:r>
+        <w:t>RepositoryNook-UI</w:t>
+      </w:r>
+    </w:p>
+    <w:p>
+      <w:pPr>
+        <w:pStyle w:val="ListParagraph"/>
+        <w:numPr>
+          <w:ilvl w:val="1"/>
+          <w:numId w:val="11"/>
+        </w:numPr>
+      </w:pPr>
+      <w:r>
+        <w:t>Update node line</w:t>
+      </w:r>
+    </w:p>
+    <w:p>
+      <w:pPr>
+        <w:pStyle w:val="ListParagraph"/>
+        <w:ind w:left="1440"/>
+      </w:pPr>
+      <w:r>
+        <w:drawing>
+          <wp:inline distT="0" distB="0" distL="0" distR="0" wp14:anchorId="6829F870" wp14:editId="2D2CD102">
+            <wp:extent cx="2829320" cy="3029373"/>
+            <wp:effectExtent l="0" t="0" r="9525" b="0"/>
+            <wp:docPr id="15" name="Picture 15"/>
+            <wp:cNvGraphicFramePr>
+              <a:graphicFrameLocks xmlns:a="http://schemas.openxmlformats.org/drawingml/2006/main" noChangeAspect="1"/>
+            </wp:cNvGraphicFramePr>
+            <a:graphic xmlns:a="http://schemas.openxmlformats.org/drawingml/2006/main">
+              <a:graphicData uri="http://schemas.openxmlformats.org/drawingml/2006/picture">
+                <pic:pic xmlns:pic="http://schemas.openxmlformats.org/drawingml/2006/picture">
+                  <pic:nvPicPr>
+                    <pic:cNvPr id="1" name=""/>
+                    <pic:cNvPicPr/>
+                  </pic:nvPicPr>
+                  <pic:blipFill>
+                    <a:blip r:embed="rId43"/>
+                    <a:stretch>
+                      <a:fillRect/>
+                    </a:stretch>
+                  </pic:blipFill>
+                  <pic:spPr>
+                    <a:xfrm>
+                      <a:off x="0" y="0"/>
+                      <a:ext cx="2829320" cy="3029373"/>
+                    </a:xfrm>
+                    <a:prstGeom prst="rect">
+                      <a:avLst/>
+                    </a:prstGeom>
+                  </pic:spPr>
+                </pic:pic>
+              </a:graphicData>
+            </a:graphic>
+          </wp:inline>
+        </w:drawing>
+      </w:r>
+    </w:p>
+    <w:p>
+      <w:pPr>
+        <w:pStyle w:val="ListParagraph"/>
+        <w:ind w:left="1440"/>
+      </w:pPr>
+      <w:r>
+        <w:t>Example:    node:   12.16.3</w:t>
+      </w:r>
+    </w:p>
+    <w:p>
+      <w:pPr>
+        <w:pStyle w:val="ListParagraph"/>
+        <w:numPr>
+          <w:ilvl w:val="1"/>
+          <w:numId w:val="11"/>
+        </w:numPr>
+      </w:pPr>
+      <w:r>
+        <w:t>Update line run npm install -g @angular/cli@8.3.2 to version you are using</w:t>
+      </w:r>
+      <w:r>
+        <w:br/>
+        <w:t>example:      @angular/cli@10.0.7</w:t>
+      </w:r>
+    </w:p>
+    <w:p>
+      <w:pPr>
+        <w:pStyle w:val="ListParagraph"/>
+        <w:numPr>
+          <w:ilvl w:val="0"/>
+          <w:numId w:val="11"/>
+        </w:numPr>
+      </w:pPr>
+      <w:r>
+        <w:t>Create a \nginx subdirectory</w:t>
+      </w:r>
+      <w:r>
+        <w:br/>
+        <w:t>create a default.conf file (follow format in repository example:   mtmazurik\RepositoryNook-UI)</w:t>
+      </w:r>
+    </w:p>
+    <w:p>
+      <w:pPr>
+        <w:pStyle w:val="ListParagraph"/>
+        <w:numPr>
+          <w:ilvl w:val="0"/>
+          <w:numId w:val="11"/>
+        </w:numPr>
+      </w:pPr>
+      <w:r>
+        <w:t>Test creation of Docker image locally</w:t>
+      </w:r>
+      <w:r>
+        <w:t xml:space="preserve">, with tag name to push to :  </w:t>
+      </w:r>
+      <w:r>
+        <w:br/>
+        <w:t>registrycca.azurecr.io</w:t>
+      </w:r>
+    </w:p>
+    <w:p>
+      <w:pPr>
+        <w:pStyle w:val="ListParagraph"/>
+      </w:pPr>
+    </w:p>
+    <w:p>
+      <w:pPr>
+        <w:pStyle w:val="ListParagraph"/>
+        <w:rPr>
+          <w:rFonts w:ascii="Courier New" w:hAnsi="Courier New" w:cs="Courier New"/>
+        </w:rPr>
+      </w:pPr>
+      <w:r>
+        <w:rPr>
+          <w:rFonts w:ascii="Courier New" w:hAnsi="Courier New" w:cs="Courier New"/>
+        </w:rPr>
+        <w:t xml:space="preserve">docker build </w:t>
+      </w:r>
+      <w:r>
+        <w:rPr>
+          <w:rFonts w:ascii="Courier New" w:hAnsi="Courier New" w:cs="Courier New"/>
+        </w:rPr>
+        <w:t xml:space="preserve">-t </w:t>
+      </w:r>
+      <w:r>
+        <w:rPr>
+          <w:rFonts w:ascii="Courier New" w:hAnsi="Courier New" w:cs="Courier New"/>
+        </w:rPr>
+        <w:t>registrycca.azurecr.io</w:t>
+      </w:r>
+      <w:r>
+        <w:rPr>
+          <w:rFonts w:ascii="Courier New" w:hAnsi="Courier New" w:cs="Courier New"/>
+        </w:rPr>
+        <w:t>/ng10e2e-ui:latest .</w:t>
+      </w:r>
+      <w:r>
+        <w:rPr>
+          <w:rFonts w:ascii="Courier New" w:hAnsi="Courier New" w:cs="Courier New"/>
+        </w:rPr>
+        <w:br/>
+      </w:r>
+    </w:p>
+    <w:p>
+      <w:pPr>
+        <w:pStyle w:val="ListParagraph"/>
+        <w:numPr>
+          <w:ilvl w:val="0"/>
+          <w:numId w:val="11"/>
+        </w:numPr>
+      </w:pPr>
+      <w:r>
+        <w:t>Docker push</w:t>
+      </w:r>
+      <w:r>
+        <w:t xml:space="preserve"> </w:t>
+      </w:r>
+    </w:p>
+    <w:p>
+      <w:pPr>
+        <w:pStyle w:val="ListParagraph"/>
+      </w:pPr>
+    </w:p>
+    <w:p>
+      <w:pPr>
+        <w:pStyle w:val="ListParagraph"/>
+        <w:rPr>
+          <w:rFonts w:ascii="Courier New" w:hAnsi="Courier New" w:cs="Courier New"/>
+        </w:rPr>
+      </w:pPr>
+      <w:r>
+        <w:rPr>
+          <w:rFonts w:ascii="Courier New" w:hAnsi="Courier New" w:cs="Courier New"/>
+        </w:rPr>
+        <w:t>docker push registrycca.azurecr.io/ng10e2e-ui:latest</w:t>
+      </w:r>
+    </w:p>
+    <w:p>
+      <w:pPr>
+        <w:rPr>
+          <w:color w:val="FF0000"/>
+        </w:rPr>
+      </w:pPr>
+      <w:r>
+        <w:rPr>
+          <w:color w:val="FF0000"/>
+        </w:rPr>
+        <w:t>error</w:t>
+      </w:r>
+      <w:r>
+        <w:rPr>
+          <w:color w:val="FF0000"/>
+        </w:rPr>
+        <w:t xml:space="preserve"> – AZ authentication required</w:t>
+      </w:r>
+    </w:p>
+    <w:p>
+      <w:pPr>
+        <w:pStyle w:val="ListParagraph"/>
+        <w:rPr>
+          <w:rFonts w:ascii="Courier New" w:hAnsi="Courier New" w:cs="Courier New"/>
+        </w:rPr>
+      </w:pPr>
+      <w:r>
+        <w:rPr>
+          <w:rFonts w:ascii="Courier New" w:hAnsi="Courier New" w:cs="Courier New"/>
+        </w:rPr>
+        <w:lastRenderedPageBreak/>
+        <w:t>az login</w:t>
+      </w:r>
+      <w:r>
+        <w:rPr>
+          <w:rFonts w:ascii="Courier New" w:hAnsi="Courier New" w:cs="Courier New"/>
+        </w:rPr>
+        <w:br/>
+      </w:r>
+      <w:r>
+        <w:rPr>
+          <w:rFonts w:ascii="Courier New" w:hAnsi="Courier New" w:cs="Courier New"/>
+        </w:rPr>
+        <w:br/>
+        <w:t xml:space="preserve">u: </w:t>
+      </w:r>
+      <w:hyperlink r:id="rId44" w:history="1">
+        <w:r>
+          <w:rPr>
+            <w:rStyle w:val="Hyperlink"/>
+            <w:rFonts w:ascii="Courier New" w:hAnsi="Courier New" w:cs="Courier New"/>
+          </w:rPr>
+          <w:t>marty@cloucomputingassociates.com</w:t>
+        </w:r>
+      </w:hyperlink>
+    </w:p>
+    <w:p>
+      <w:pPr>
+        <w:pStyle w:val="ListParagraph"/>
+        <w:rPr>
+          <w:rFonts w:ascii="Courier New" w:hAnsi="Courier New" w:cs="Courier New"/>
+        </w:rPr>
+      </w:pPr>
+      <w:r>
+        <w:rPr>
+          <w:rFonts w:ascii="Courier New" w:hAnsi="Courier New" w:cs="Courier New"/>
+        </w:rPr>
+        <w:t>p: {usual}234!</w:t>
+      </w:r>
+      <w:r>
+        <w:rPr>
+          <w:rFonts w:ascii="Courier New" w:hAnsi="Courier New" w:cs="Courier New"/>
+        </w:rPr>
+        <w:br/>
+      </w:r>
+      <w:r>
+        <w:rPr>
+          <w:rFonts w:ascii="Courier New" w:hAnsi="Courier New" w:cs="Courier New"/>
+        </w:rPr>
+        <w:br/>
+      </w:r>
+      <w:r>
+        <w:rPr>
+          <w:rFonts w:ascii="Courier New" w:hAnsi="Courier New" w:cs="Courier New"/>
+        </w:rPr>
+        <w:drawing>
+          <wp:inline distT="0" distB="0" distL="0" distR="0" wp14:anchorId="4727DFF6" wp14:editId="48316084">
+            <wp:extent cx="5943600" cy="1959610"/>
+            <wp:effectExtent l="0" t="0" r="0" b="2540"/>
+            <wp:docPr id="16" name="Picture 16"/>
+            <wp:cNvGraphicFramePr>
+              <a:graphicFrameLocks xmlns:a="http://schemas.openxmlformats.org/drawingml/2006/main" noChangeAspect="1"/>
+            </wp:cNvGraphicFramePr>
+            <a:graphic xmlns:a="http://schemas.openxmlformats.org/drawingml/2006/main">
+              <a:graphicData uri="http://schemas.openxmlformats.org/drawingml/2006/picture">
+                <pic:pic xmlns:pic="http://schemas.openxmlformats.org/drawingml/2006/picture">
+                  <pic:nvPicPr>
+                    <pic:cNvPr id="1" name=""/>
+                    <pic:cNvPicPr/>
+                  </pic:nvPicPr>
+                  <pic:blipFill>
+                    <a:blip r:embed="rId45"/>
+                    <a:stretch>
+                      <a:fillRect/>
+                    </a:stretch>
+                  </pic:blipFill>
+                  <pic:spPr>
+                    <a:xfrm>
+                      <a:off x="0" y="0"/>
+                      <a:ext cx="5943600" cy="1959610"/>
+                    </a:xfrm>
+                    <a:prstGeom prst="rect">
+                      <a:avLst/>
+                    </a:prstGeom>
+                  </pic:spPr>
+                </pic:pic>
+              </a:graphicData>
+            </a:graphic>
+          </wp:inline>
+        </w:drawing>
+      </w:r>
+    </w:p>
+    <w:p>
+      <w:pPr>
+        <w:pStyle w:val="ListParagraph"/>
+        <w:rPr>
+          <w:rFonts w:ascii="Courier New" w:hAnsi="Courier New" w:cs="Courier New"/>
+        </w:rPr>
+      </w:pPr>
+    </w:p>
+    <w:p>
+      <w:pPr>
+        <w:rPr>
+          <w:color w:val="FF0000"/>
+        </w:rPr>
+      </w:pPr>
+      <w:r>
+        <w:rPr>
+          <w:color w:val="FF0000"/>
+        </w:rPr>
+        <w:t xml:space="preserve">error – nope; </w:t>
+      </w:r>
+    </w:p>
+    <w:p>
+      <w:r>
+        <w:t xml:space="preserve">checked that my login IS part of IAM security group:  cca-developer and that role is </w:t>
+      </w:r>
+      <w:r>
+        <w:rPr>
+          <w:i/>
+          <w:iCs/>
+        </w:rPr>
+        <w:t>contributor</w:t>
+      </w:r>
+      <w:r>
+        <w:t xml:space="preserve"> access on the registrycca service. Hmm.</w:t>
+      </w:r>
+    </w:p>
+    <w:p>
+      <w:pPr>
+        <w:pStyle w:val="ListParagraph"/>
+        <w:numPr>
+          <w:ilvl w:val="1"/>
+          <w:numId w:val="4"/>
+        </w:numPr>
+      </w:pPr>
+      <w:r>
+        <w:t>Log in to ACR (registrycca itself) with:</w:t>
+      </w:r>
+    </w:p>
+    <w:p>
+      <w:pPr>
+        <w:pStyle w:val="ListParagraph"/>
+        <w:ind w:left="1440"/>
+        <w:rPr>
+          <w:rFonts w:ascii="Courier New" w:hAnsi="Courier New" w:cs="Courier New"/>
+        </w:rPr>
+      </w:pPr>
+      <w:r>
+        <w:rPr>
+          <w:rFonts w:ascii="Courier New" w:hAnsi="Courier New" w:cs="Courier New"/>
+        </w:rPr>
+        <w:br/>
+        <w:t>az acr login –name registrycca</w:t>
+      </w:r>
+    </w:p>
+    <w:p>
+      <w:pPr>
+        <w:pStyle w:val="ListParagraph"/>
+        <w:ind w:left="1440"/>
+        <w:rPr>
+          <w:rFonts w:ascii="Courier New" w:hAnsi="Courier New" w:cs="Courier New"/>
+        </w:rPr>
+      </w:pPr>
+    </w:p>
+    <w:p>
+      <w:pPr>
+        <w:pStyle w:val="ListParagraph"/>
+        <w:ind w:left="1440"/>
+        <w:rPr>
+          <w:rFonts w:ascii="Courier New" w:hAnsi="Courier New" w:cs="Courier New"/>
+        </w:rPr>
+      </w:pPr>
+      <w:r>
+        <w:rPr>
+          <w:rFonts w:ascii="Courier New" w:hAnsi="Courier New" w:cs="Courier New"/>
+        </w:rPr>
+        <w:drawing>
+          <wp:inline distT="0" distB="0" distL="0" distR="0" wp14:anchorId="0058406F" wp14:editId="54AC877D">
+            <wp:extent cx="3905795" cy="381053"/>
+            <wp:effectExtent l="0" t="0" r="0" b="0"/>
+            <wp:docPr id="17" name="Picture 17"/>
+            <wp:cNvGraphicFramePr>
+              <a:graphicFrameLocks xmlns:a="http://schemas.openxmlformats.org/drawingml/2006/main" noChangeAspect="1"/>
+            </wp:cNvGraphicFramePr>
+            <a:graphic xmlns:a="http://schemas.openxmlformats.org/drawingml/2006/main">
+              <a:graphicData uri="http://schemas.openxmlformats.org/drawingml/2006/picture">
+                <pic:pic xmlns:pic="http://schemas.openxmlformats.org/drawingml/2006/picture">
+                  <pic:nvPicPr>
+                    <pic:cNvPr id="1" name=""/>
+                    <pic:cNvPicPr/>
+                  </pic:nvPicPr>
+                  <pic:blipFill>
+                    <a:blip r:embed="rId46"/>
+                    <a:stretch>
+                      <a:fillRect/>
+                    </a:stretch>
+                  </pic:blipFill>
+                  <pic:spPr>
+                    <a:xfrm>
+                      <a:off x="0" y="0"/>
+                      <a:ext cx="3905795" cy="381053"/>
+                    </a:xfrm>
+                    <a:prstGeom prst="rect">
+                      <a:avLst/>
+                    </a:prstGeom>
+                  </pic:spPr>
+                </pic:pic>
+              </a:graphicData>
+            </a:graphic>
+          </wp:inline>
+        </w:drawing>
+      </w:r>
+    </w:p>
+    <w:p>
+      <w:pPr>
+        <w:pStyle w:val="ListParagraph"/>
+        <w:ind w:left="1440"/>
+        <w:rPr>
+          <w:rFonts w:ascii="Courier New" w:hAnsi="Courier New" w:cs="Courier New"/>
+        </w:rPr>
+      </w:pPr>
+    </w:p>
+    <w:p>
+      <w:pPr>
+        <w:pStyle w:val="ListParagraph"/>
+        <w:ind w:left="1440"/>
+        <w:rPr>
+          <w:rFonts w:ascii="Courier New" w:hAnsi="Courier New" w:cs="Courier New"/>
+          <w:color w:val="70AD47" w:themeColor="accent6"/>
+        </w:rPr>
+      </w:pPr>
+      <w:r>
+        <w:rPr>
+          <w:rFonts w:ascii="Courier New" w:hAnsi="Courier New" w:cs="Courier New"/>
+          <w:color w:val="70AD47" w:themeColor="accent6"/>
+        </w:rPr>
+        <w:t>Worked!</w:t>
+      </w:r>
+    </w:p>
+    <w:p>
+      <w:pPr>
+        <w:pStyle w:val="ListParagraph"/>
+        <w:numPr>
+          <w:ilvl w:val="1"/>
+          <w:numId w:val="4"/>
+        </w:numPr>
+      </w:pPr>
+      <w:r>
+        <w:lastRenderedPageBreak/>
+        <w:t>Looking around we see the details of the image in the ACR</w:t>
+      </w:r>
+      <w:r>
+        <w:br/>
+      </w:r>
+      <w:r>
+        <w:br/>
+      </w:r>
+      <w:r>
+        <w:drawing>
+          <wp:inline distT="0" distB="0" distL="0" distR="0" wp14:anchorId="7F89025A" wp14:editId="24D3D7BA">
+            <wp:extent cx="5943600" cy="2921000"/>
+            <wp:effectExtent l="0" t="0" r="0" b="0"/>
+            <wp:docPr id="18" name="Picture 18"/>
+            <wp:cNvGraphicFramePr>
+              <a:graphicFrameLocks xmlns:a="http://schemas.openxmlformats.org/drawingml/2006/main" noChangeAspect="1"/>
+            </wp:cNvGraphicFramePr>
+            <a:graphic xmlns:a="http://schemas.openxmlformats.org/drawingml/2006/main">
+              <a:graphicData uri="http://schemas.openxmlformats.org/drawingml/2006/picture">
+                <pic:pic xmlns:pic="http://schemas.openxmlformats.org/drawingml/2006/picture">
+                  <pic:nvPicPr>
+                    <pic:cNvPr id="1" name=""/>
+                    <pic:cNvPicPr/>
+                  </pic:nvPicPr>
+                  <pic:blipFill>
+                    <a:blip r:embed="rId47"/>
+                    <a:stretch>
+                      <a:fillRect/>
+                    </a:stretch>
+                  </pic:blipFill>
+                  <pic:spPr>
+                    <a:xfrm>
+                      <a:off x="0" y="0"/>
+                      <a:ext cx="5943600" cy="2921000"/>
+                    </a:xfrm>
+                    <a:prstGeom prst="rect">
+                      <a:avLst/>
+                    </a:prstGeom>
+                  </pic:spPr>
+                </pic:pic>
+              </a:graphicData>
+            </a:graphic>
+          </wp:inline>
+        </w:drawing>
+      </w:r>
+    </w:p>
+    <w:p>
+      <w:pPr>
+        <w:pStyle w:val="ListParagraph"/>
+        <w:ind w:left="1440"/>
+      </w:pPr>
+    </w:p>
+    <w:p>
+      <w:pPr>
+        <w:pStyle w:val="ListParagraph"/>
+        <w:numPr>
+          <w:ilvl w:val="0"/>
+          <w:numId w:val="11"/>
+        </w:numPr>
+      </w:pPr>
+      <w:r>
+        <w:t>Run locally &amp; sanity check website is accessible from container on port 80</w:t>
+      </w:r>
+    </w:p>
+    <w:p>
+      <w:pPr>
+        <w:pStyle w:val="ListParagraph"/>
+        <w:numPr>
+          <w:ilvl w:val="1"/>
+          <w:numId w:val="11"/>
+        </w:numPr>
+      </w:pPr>
+      <w:r>
+        <w:t>We’ll map port 80 to port :8888 just in case port:80 is in use:</w:t>
+      </w:r>
+      <w:r>
+        <w:br/>
+      </w:r>
+    </w:p>
+    <w:p>
+      <w:pPr>
+        <w:rPr>
+          <w:rFonts w:ascii="Courier New" w:hAnsi="Courier New" w:cs="Courier New"/>
+          <w:sz w:val="18"/>
+          <w:szCs w:val="18"/>
+        </w:rPr>
+      </w:pPr>
+      <w:r>
+        <w:rPr>
+          <w:rFonts w:ascii="Courier New" w:hAnsi="Courier New" w:cs="Courier New"/>
+          <w:sz w:val="18"/>
+          <w:szCs w:val="18"/>
+        </w:rPr>
+        <w:t>docker run -d -p:8888:80 --name registrycca.azurecr.io/ng10e2e-ui:latest</w:t>
+      </w:r>
+    </w:p>
+    <w:p>
+      <w:pPr>
+        <w:pStyle w:val="ListParagraph"/>
+        <w:numPr>
+          <w:ilvl w:val="0"/>
+          <w:numId w:val="11"/>
+        </w:numPr>
+      </w:pPr>
+      <w:r>
+        <w:t>Open a browser and hit local address:</w:t>
+      </w:r>
+    </w:p>
+    <w:p>
+      <w:pPr>
+        <w:rPr>
+          <w:rFonts w:ascii="Courier New" w:hAnsi="Courier New" w:cs="Courier New"/>
+        </w:rPr>
+      </w:pPr>
+      <w:hyperlink r:id="rId48" w:history="1">
+        <w:r>
+          <w:rPr>
+            <w:rStyle w:val="Hyperlink"/>
+            <w:rFonts w:ascii="Courier New" w:hAnsi="Courier New" w:cs="Courier New"/>
+          </w:rPr>
+          <w:t>http://localhost:8888/</w:t>
+        </w:r>
+      </w:hyperlink>
+    </w:p>
+    <w:p>
+      <w:pPr>
+        <w:rPr>
+          <w:color w:val="70AD47" w:themeColor="accent6"/>
+        </w:rPr>
+      </w:pPr>
+      <w:r>
+        <w:rPr>
+          <w:color w:val="70AD47" w:themeColor="accent6"/>
+        </w:rPr>
+        <w:t>Success!</w:t>
+      </w:r>
+    </w:p>
+    <w:p>
+      <w:pPr>
+        <w:rPr>
+          <w:rFonts w:ascii="Courier New" w:hAnsi="Courier New" w:cs="Courier New"/>
+        </w:rPr>
+      </w:pPr>
+      <w:r>
+        <w:rPr>
+          <w:rFonts w:ascii="Courier New" w:hAnsi="Courier New" w:cs="Courier New"/>
+        </w:rPr>
+        <w:drawing>
+          <wp:inline distT="0" distB="0" distL="0" distR="0" wp14:anchorId="7B13368A" wp14:editId="29723959">
+            <wp:extent cx="2807472" cy="1990725"/>
+            <wp:effectExtent l="0" t="0" r="0" b="0"/>
+            <wp:docPr id="19" name="Picture 19"/>
+            <wp:cNvGraphicFramePr>
+              <a:graphicFrameLocks xmlns:a="http://schemas.openxmlformats.org/drawingml/2006/main" noChangeAspect="1"/>
+            </wp:cNvGraphicFramePr>
+            <a:graphic xmlns:a="http://schemas.openxmlformats.org/drawingml/2006/main">
+              <a:graphicData uri="http://schemas.openxmlformats.org/drawingml/2006/picture">
+                <pic:pic xmlns:pic="http://schemas.openxmlformats.org/drawingml/2006/picture">
+                  <pic:nvPicPr>
+                    <pic:cNvPr id="1" name=""/>
+                    <pic:cNvPicPr/>
+                  </pic:nvPicPr>
+                  <pic:blipFill>
+                    <a:blip r:embed="rId49"/>
+                    <a:stretch>
+                      <a:fillRect/>
+                    </a:stretch>
+                  </pic:blipFill>
+                  <pic:spPr>
+                    <a:xfrm>
+                      <a:off x="0" y="0"/>
+                      <a:ext cx="2815948" cy="1996735"/>
+                    </a:xfrm>
+                    <a:prstGeom prst="rect">
+                      <a:avLst/>
+                    </a:prstGeom>
+                  </pic:spPr>
+                </pic:pic>
+              </a:graphicData>
+            </a:graphic>
+          </wp:inline>
+        </w:drawing>
+      </w:r>
+    </w:p>
+    <w:p>
+      <w:pPr>
+        <w:pStyle w:val="ListParagraph"/>
+        <w:numPr>
+          <w:ilvl w:val="0"/>
+          <w:numId w:val="11"/>
+        </w:numPr>
+      </w:pPr>
+      <w:r>
+        <w:t>Azure Container Registry findings</w:t>
+      </w:r>
+    </w:p>
+    <w:p>
+      <w:pPr>
+        <w:pStyle w:val="ListParagraph"/>
+      </w:pPr>
+      <w:r>
+        <w:t>Poking around this submenu implies:</w:t>
+      </w:r>
+    </w:p>
+    <w:p>
+      <w:pPr>
+        <w:pStyle w:val="ListParagraph"/>
+        <w:numPr>
+          <w:ilvl w:val="0"/>
+          <w:numId w:val="13"/>
+        </w:numPr>
+      </w:pPr>
+      <w:r>
+        <w:t>Webhooks can ‘do something’ with image</w:t>
+      </w:r>
+      <w:r>
+        <w:br/>
+        <w:t>no real practical examples on MS Site,</w:t>
+      </w:r>
+      <w:r>
+        <w:t xml:space="preserve"> </w:t>
+      </w:r>
+      <w:hyperlink r:id="rId50" w:history="1">
+        <w:r>
+          <w:rPr>
+            <w:rStyle w:val="Hyperlink"/>
+          </w:rPr>
+          <w:t>Using Azure Container Registry webhooks</w:t>
+        </w:r>
+      </w:hyperlink>
+    </w:p>
+    <w:p>
+      <w:pPr>
+        <w:pStyle w:val="ListParagraph"/>
+        <w:ind w:left="1440"/>
+        <w:rPr>
+          <w:b/>
+          <w:bCs/>
+        </w:rPr>
+      </w:pPr>
+      <w:r>
+        <w:lastRenderedPageBreak/>
+        <w:t>And thinking about it “do I want this inner webhook to launch helm releases – automatically after a build is successful?   No release ‘gate’ or human intervention.</w:t>
+      </w:r>
+      <w:r>
+        <w:br/>
+        <w:t>And if so, is this the right way to wire-it-up   (or is a triggered ‘release pipeline’ a better bet?)</w:t>
+      </w:r>
+      <w:r>
+        <w:br/>
+        <w:t>These feel akin to writing table triggers and stored procs (inside of SQL server db) where the code is not as accessible for modification/debugging versus in this case using:</w:t>
+      </w:r>
+      <w:r>
+        <w:br/>
+      </w:r>
+      <w:r>
+        <w:rPr>
+          <w:b/>
+          <w:bCs/>
+        </w:rPr>
+        <w:t>a release pipeline</w:t>
+      </w:r>
+    </w:p>
+    <w:p>
+      <w:pPr>
+        <w:pStyle w:val="ListParagraph"/>
+        <w:ind w:left="1440"/>
+      </w:pPr>
+    </w:p>
+    <w:p>
+      <w:pPr>
+        <w:pStyle w:val="ListParagraph"/>
+        <w:numPr>
+          <w:ilvl w:val="0"/>
+          <w:numId w:val="13"/>
+        </w:numPr>
+      </w:pPr>
+      <w:r>
+        <w:t>Run Instance</w:t>
+      </w:r>
+      <w:r>
+        <w:br/>
+      </w:r>
+      <w:r>
+        <w:t xml:space="preserve">The service is called:    </w:t>
+      </w:r>
+      <w:r>
+        <w:rPr>
+          <w:i/>
+          <w:iCs/>
+        </w:rPr>
+        <w:t>Azure Container Instance</w:t>
+      </w:r>
+      <w:r>
+        <w:t xml:space="preserve"> service, </w:t>
+      </w:r>
+      <w:hyperlink r:id="rId51" w:history="1">
+        <w:r>
+          <w:rPr>
+            <w:rStyle w:val="Hyperlink"/>
+          </w:rPr>
+          <w:t>more here</w:t>
+        </w:r>
+      </w:hyperlink>
+      <w:r>
+        <w:br/>
+        <w:t>Seems pretty cool, if all you want to do is throw it up into an Azure Container Instance</w:t>
+      </w:r>
+      <w:r>
+        <w:br/>
+        <w:t>(not k8s).   Won’t test it as it is a “Microsoft only play”, not cross cloud possible.</w:t>
+      </w:r>
+      <w:r>
+        <w:br/>
+      </w:r>
+    </w:p>
+    <w:p>
+      <w:pPr>
+        <w:pStyle w:val="ListParagraph"/>
+        <w:numPr>
+          <w:ilvl w:val="0"/>
+          <w:numId w:val="13"/>
+        </w:numPr>
+      </w:pPr>
+      <w:r>
+        <w:t>Deploy to web app</w:t>
+      </w:r>
+      <w:r>
+        <w:br/>
+      </w:r>
+      <w:r>
+        <w:t>Similar to b) , I won’t be testing this out.</w:t>
+      </w:r>
+    </w:p>
+    <w:p>
+      <w:r>
+        <w:drawing>
+          <wp:inline distT="0" distB="0" distL="0" distR="0" wp14:anchorId="56779C20" wp14:editId="517C1DBE">
+            <wp:extent cx="2895600" cy="3421589"/>
+            <wp:effectExtent l="0" t="0" r="0" b="7620"/>
+            <wp:docPr id="20" name="Picture 20"/>
+            <wp:cNvGraphicFramePr>
+              <a:graphicFrameLocks xmlns:a="http://schemas.openxmlformats.org/drawingml/2006/main" noChangeAspect="1"/>
+            </wp:cNvGraphicFramePr>
+            <a:graphic xmlns:a="http://schemas.openxmlformats.org/drawingml/2006/main">
+              <a:graphicData uri="http://schemas.openxmlformats.org/drawingml/2006/picture">
+                <pic:pic xmlns:pic="http://schemas.openxmlformats.org/drawingml/2006/picture">
+                  <pic:nvPicPr>
+                    <pic:cNvPr id="1" name=""/>
+                    <pic:cNvPicPr/>
+                  </pic:nvPicPr>
+                  <pic:blipFill>
+                    <a:blip r:embed="rId52"/>
+                    <a:stretch>
+                      <a:fillRect/>
+                    </a:stretch>
+                  </pic:blipFill>
+                  <pic:spPr>
+                    <a:xfrm>
+                      <a:off x="0" y="0"/>
+                      <a:ext cx="2899852" cy="3426613"/>
+                    </a:xfrm>
+                    <a:prstGeom prst="rect">
+                      <a:avLst/>
+                    </a:prstGeom>
+                  </pic:spPr>
+                </pic:pic>
+              </a:graphicData>
+            </a:graphic>
+          </wp:inline>
+        </w:drawing>
+      </w:r>
+    </w:p>
+    <w:p>
+      <w:r>
+        <w:t>Conclusion of ng10e2e hosted in a container image with nginx server app creation and insertion into ACR registry.</w:t>
+      </w:r>
+    </w:p>
+    <w:p>
+      <w:r>
+        <w:t xml:space="preserve">Next focus:  </w:t>
+      </w:r>
+      <w:r>
+        <w:t xml:space="preserve">  </w:t>
+      </w:r>
+      <w:r>
+        <w:br/>
+        <w:t>Release Engineering:</w:t>
+      </w:r>
+      <w:r>
+        <w:br/>
+      </w:r>
+      <w:r>
+        <w:br/>
+        <w:t>Terraform module (#2) for creating AKS instance inside of specific (NG10E2E resource group) and teardown.</w:t>
+      </w:r>
+    </w:p>
+    <w:p>
+      <w:r>
+        <w:t>Refactor to get image deployed out to k8s (AKS instance) using helm.</w:t>
+      </w:r>
+    </w:p>
+    <w:p>
+      <w:pPr>
+        <w:pStyle w:val="Heading3"/>
+      </w:pPr>
+      <w:r>
+        <w:lastRenderedPageBreak/>
+        <w:t>Terraform Module #2</w:t>
+      </w:r>
+      <w:r>
+        <w:t xml:space="preserve">  ( release engineering )</w:t>
+      </w:r>
+    </w:p>
+    <w:p>
+      <w:r>
+        <w:t>This terraform module should establish the k8s cluster, any other services (like load balancer) and Virtual Network (depending on best practices  for exposing an AKS based front-end )</w:t>
+      </w:r>
+    </w:p>
+    <w:p>
+      <w:pPr>
+        <w:pStyle w:val="Heading4"/>
+      </w:pPr>
+      <w:r>
+        <w:t>Best practices</w:t>
+      </w:r>
+      <w:r>
+        <w:t xml:space="preserve"> Cloud configuration</w:t>
+      </w:r>
+      <w:r>
+        <w:t xml:space="preserve"> for UI hosted on Azure</w:t>
+      </w:r>
+      <w:r>
+        <w:t xml:space="preserve"> Kubernetes Service (AKS)</w:t>
+      </w:r>
+    </w:p>
+    <w:p>
+      <w:hyperlink r:id="rId53" w:history="1">
+        <w:r>
+          <w:rPr>
+            <w:rStyle w:val="Hyperlink"/>
+          </w:rPr>
+          <w:t>More here</w:t>
+        </w:r>
+      </w:hyperlink>
+    </w:p>
+    <w:p>
+      <w:r>
+        <w:t xml:space="preserve">This diagram is doing a lot, </w:t>
+      </w:r>
+      <w:r>
+        <w:br/>
+      </w:r>
+      <w:r>
+        <w:drawing>
+          <wp:inline distT="0" distB="0" distL="0" distR="0" wp14:anchorId="5E0A681D" wp14:editId="1AC8F48C">
+            <wp:extent cx="5943600" cy="4006850"/>
+            <wp:effectExtent l="0" t="0" r="0" b="0"/>
+            <wp:docPr id="21" name="Picture 21"/>
+            <wp:cNvGraphicFramePr>
+              <a:graphicFrameLocks xmlns:a="http://schemas.openxmlformats.org/drawingml/2006/main" noChangeAspect="1"/>
+            </wp:cNvGraphicFramePr>
+            <a:graphic xmlns:a="http://schemas.openxmlformats.org/drawingml/2006/main">
+              <a:graphicData uri="http://schemas.openxmlformats.org/drawingml/2006/picture">
+                <pic:pic xmlns:pic="http://schemas.openxmlformats.org/drawingml/2006/picture">
+                  <pic:nvPicPr>
+                    <pic:cNvPr id="1" name=""/>
+                    <pic:cNvPicPr/>
+                  </pic:nvPicPr>
+                  <pic:blipFill>
+                    <a:blip r:embed="rId54"/>
+                    <a:stretch>
+                      <a:fillRect/>
+                    </a:stretch>
+                  </pic:blipFill>
+                  <pic:spPr>
+                    <a:xfrm>
+                      <a:off x="0" y="0"/>
+                      <a:ext cx="5943600" cy="4006850"/>
+                    </a:xfrm>
+                    <a:prstGeom prst="rect">
+                      <a:avLst/>
+                    </a:prstGeom>
+                  </pic:spPr>
+                </pic:pic>
+              </a:graphicData>
+            </a:graphic>
+          </wp:inline>
+        </w:drawing>
+      </w:r>
+    </w:p>
+    <w:p>
+      <w:r>
+        <w:t>I might do better than my red arrows and rearrange, but near as I can tell:</w:t>
+      </w:r>
+    </w:p>
+    <w:p>
+      <w:pPr>
+        <w:pStyle w:val="ListParagraph"/>
+        <w:numPr>
+          <w:ilvl w:val="0"/>
+          <w:numId w:val="14"/>
+        </w:numPr>
+      </w:pPr>
+      <w:r>
+        <w:t>-------------------------</w:t>
+      </w:r>
+    </w:p>
+    <w:p>
+      <w:pPr>
+        <w:pStyle w:val="ListParagraph"/>
+        <w:numPr>
+          <w:ilvl w:val="0"/>
+          <w:numId w:val="14"/>
+        </w:numPr>
+      </w:pPr>
+      <w:r>
+        <w:t>Check in your code</w:t>
+      </w:r>
+    </w:p>
+    <w:p>
+      <w:pPr>
+        <w:pStyle w:val="ListParagraph"/>
+        <w:numPr>
+          <w:ilvl w:val="0"/>
+          <w:numId w:val="14"/>
+        </w:numPr>
+      </w:pPr>
+      <w:r>
+        <w:t>The trigger of an Azure Build pipeline (creates target:  docker image )</w:t>
+      </w:r>
+    </w:p>
+    <w:p>
+      <w:pPr>
+        <w:pStyle w:val="ListParagraph"/>
+        <w:numPr>
+          <w:ilvl w:val="0"/>
+          <w:numId w:val="14"/>
+        </w:numPr>
+      </w:pPr>
+      <w:r>
+        <w:t>Docker image into ACR</w:t>
+      </w:r>
+    </w:p>
+    <w:p>
+      <w:pPr>
+        <w:pStyle w:val="ListParagraph"/>
+        <w:numPr>
+          <w:ilvl w:val="0"/>
+          <w:numId w:val="14"/>
+        </w:numPr>
+      </w:pPr>
+      <w:r>
+        <w:t>Which can have a - Webhook to terraform process kicking off (if fully automated CI/CD)</w:t>
+      </w:r>
+    </w:p>
+    <w:p>
+      <w:pPr>
+        <w:pStyle w:val="ListParagraph"/>
+      </w:pPr>
+      <w:r>
+        <w:t>Or</w:t>
+      </w:r>
+    </w:p>
+    <w:p>
+      <w:pPr>
+        <w:pStyle w:val="ListParagraph"/>
+        <w:numPr>
+          <w:ilvl w:val="0"/>
+          <w:numId w:val="14"/>
+        </w:numPr>
+      </w:pPr>
+      <w:r>
+        <w:t>Separate Release Pipeline is created and run manually (no hooks):  human intervention step.</w:t>
+      </w:r>
+      <w:r>
+        <w:br/>
+      </w:r>
+      <w:r>
+        <w:br/>
+      </w:r>
+      <w:r>
+        <w:rPr>
+          <w:b/>
+          <w:bCs/>
+        </w:rPr>
+        <w:t>Azure Policy</w:t>
+      </w:r>
+      <w:r>
+        <w:t xml:space="preserve"> is news to me (Governance) </w:t>
+      </w:r>
+      <w:hyperlink r:id="rId55" w:history="1">
+        <w:r>
+          <w:rPr>
+            <w:rStyle w:val="Hyperlink"/>
+          </w:rPr>
+          <w:t xml:space="preserve">more </w:t>
+        </w:r>
+        <w:r>
+          <w:rPr>
+            <w:rStyle w:val="Hyperlink"/>
+          </w:rPr>
+          <w:t xml:space="preserve">on Azure Policy, click </w:t>
+        </w:r>
+        <w:r>
+          <w:rPr>
+            <w:rStyle w:val="Hyperlink"/>
+          </w:rPr>
+          <w:t>here</w:t>
+        </w:r>
+      </w:hyperlink>
+      <w:r>
+        <w:br/>
+        <w:t>setting up here scale (# of instances) -type values, for aks, is why</w:t>
+      </w:r>
       <w:bookmarkStart w:id="0" w:name="_GoBack"/>
       <w:bookmarkEnd w:id="0"/>
-    </w:p>
-    <w:p/>
-    <w:p/>
+      <w:r>
+        <w:t xml:space="preserve"> I think it shows up here.</w:t>
+      </w:r>
+    </w:p>
     <w:sectPr>
-      <w:headerReference w:type="default" r:id="rId20"/>
+      <w:headerReference w:type="default" r:id="rId56"/>
       <w:pgSz w:w="12240" w:h="15840"/>
       <w:pgMar w:top="1440" w:right="1440" w:bottom="1440" w:left="1440" w:header="720" w:footer="720" w:gutter="0"/>
       <w:cols w:space="720"/>
@@ -1148,6 +3976,531 @@
 <file path=word/numbering.xml><?xml version="1.0" encoding="utf-8"?>
 <w:numbering xmlns:wpc="http://schemas.microsoft.com/office/word/2010/wordprocessingCanvas" xmlns:cx="http://schemas.microsoft.com/office/drawing/2014/chartex" xmlns:cx1="http://schemas.microsoft.com/office/drawing/2015/9/8/chartex" xmlns:cx2="http://schemas.microsoft.com/office/drawing/2015/10/21/chartex" xmlns:cx3="http://schemas.microsoft.com/office/drawing/2016/5/9/chartex" xmlns:cx4="http://schemas.microsoft.com/office/drawing/2016/5/10/chartex" xmlns:cx5="http://schemas.microsoft.com/office/drawing/2016/5/11/chartex" xmlns:cx6="http://schemas.microsoft.com/office/drawing/2016/5/12/chartex" xmlns:cx7="http://schemas.microsoft.com/office/drawing/2016/5/13/chartex" xmlns:cx8="http://schemas.microsoft.com/office/drawing/2016/5/14/chartex" xmlns:mc="http://schemas.openxmlformats.org/markup-compatibility/2006" xmlns:aink="http://schemas.microsoft.com/office/drawing/2016/ink" xmlns:am3d="http://schemas.microsoft.com/office/drawing/2017/model3d" xmlns:o="urn:schemas-microsoft-com:office:office" xmlns:r="http://schemas.openxmlformats.org/officeDocument/2006/relationships" xmlns:m="http://schemas.openxmlformats.org/officeDocument/2006/math" xmlns:v="urn:schemas-microsoft-com:vml" xmlns:wp14="http://schemas.microsoft.com/office/word/2010/wordprocessingDrawing" xmlns:wp="http://schemas.openxmlformats.org/drawingml/2006/wordprocessingDrawing" xmlns:w10="urn:schemas-microsoft-com:office:word" xmlns:w="http://schemas.openxmlformats.org/wordprocessingml/2006/main" xmlns:w14="http://schemas.microsoft.com/office/word/2010/wordml" xmlns:w15="http://schemas.microsoft.com/office/word/2012/wordml" xmlns:w16cid="http://schemas.microsoft.com/office/word/2016/wordml/cid" xmlns:w16se="http://schemas.microsoft.com/office/word/2015/wordml/symex" xmlns:wpg="http://schemas.microsoft.com/office/word/2010/wordprocessingGroup" xmlns:wpi="http://schemas.microsoft.com/office/word/2010/wordprocessingInk" xmlns:wne="http://schemas.microsoft.com/office/word/2006/wordml" xmlns:wps="http://schemas.microsoft.com/office/word/2010/wordprocessingShape" mc:Ignorable="w14 w15 w16se w16cid wp14">
   <w:abstractNum w:abstractNumId="0" w15:restartNumberingAfterBreak="0">
+    <w:nsid w:val="0ABC718A"/>
+    <w:multiLevelType w:val="hybridMultilevel"/>
+    <w:tmpl w:val="CCFC6D24"/>
+    <w:lvl w:ilvl="0" w:tplc="0409000F">
+      <w:start w:val="1"/>
+      <w:numFmt w:val="decimal"/>
+      <w:lvlText w:val="%1."/>
+      <w:lvlJc w:val="left"/>
+      <w:pPr>
+        <w:ind w:left="720" w:hanging="360"/>
+      </w:pPr>
+    </w:lvl>
+    <w:lvl w:ilvl="1" w:tplc="04090019">
+      <w:start w:val="1"/>
+      <w:numFmt w:val="lowerLetter"/>
+      <w:lvlText w:val="%2."/>
+      <w:lvlJc w:val="left"/>
+      <w:pPr>
+        <w:ind w:left="1440" w:hanging="360"/>
+      </w:pPr>
+    </w:lvl>
+    <w:lvl w:ilvl="2" w:tplc="0409001B" w:tentative="1">
+      <w:start w:val="1"/>
+      <w:numFmt w:val="lowerRoman"/>
+      <w:lvlText w:val="%3."/>
+      <w:lvlJc w:val="right"/>
+      <w:pPr>
+        <w:ind w:left="2160" w:hanging="180"/>
+      </w:pPr>
+    </w:lvl>
+    <w:lvl w:ilvl="3" w:tplc="0409000F" w:tentative="1">
+      <w:start w:val="1"/>
+      <w:numFmt w:val="decimal"/>
+      <w:lvlText w:val="%4."/>
+      <w:lvlJc w:val="left"/>
+      <w:pPr>
+        <w:ind w:left="2880" w:hanging="360"/>
+      </w:pPr>
+    </w:lvl>
+    <w:lvl w:ilvl="4" w:tplc="04090019" w:tentative="1">
+      <w:start w:val="1"/>
+      <w:numFmt w:val="lowerLetter"/>
+      <w:lvlText w:val="%5."/>
+      <w:lvlJc w:val="left"/>
+      <w:pPr>
+        <w:ind w:left="3600" w:hanging="360"/>
+      </w:pPr>
+    </w:lvl>
+    <w:lvl w:ilvl="5" w:tplc="0409001B" w:tentative="1">
+      <w:start w:val="1"/>
+      <w:numFmt w:val="lowerRoman"/>
+      <w:lvlText w:val="%6."/>
+      <w:lvlJc w:val="right"/>
+      <w:pPr>
+        <w:ind w:left="4320" w:hanging="180"/>
+      </w:pPr>
+    </w:lvl>
+    <w:lvl w:ilvl="6" w:tplc="0409000F" w:tentative="1">
+      <w:start w:val="1"/>
+      <w:numFmt w:val="decimal"/>
+      <w:lvlText w:val="%7."/>
+      <w:lvlJc w:val="left"/>
+      <w:pPr>
+        <w:ind w:left="5040" w:hanging="360"/>
+      </w:pPr>
+    </w:lvl>
+    <w:lvl w:ilvl="7" w:tplc="04090019" w:tentative="1">
+      <w:start w:val="1"/>
+      <w:numFmt w:val="lowerLetter"/>
+      <w:lvlText w:val="%8."/>
+      <w:lvlJc w:val="left"/>
+      <w:pPr>
+        <w:ind w:left="5760" w:hanging="360"/>
+      </w:pPr>
+    </w:lvl>
+    <w:lvl w:ilvl="8" w:tplc="0409001B" w:tentative="1">
+      <w:start w:val="1"/>
+      <w:numFmt w:val="lowerRoman"/>
+      <w:lvlText w:val="%9."/>
+      <w:lvlJc w:val="right"/>
+      <w:pPr>
+        <w:ind w:left="6480" w:hanging="180"/>
+      </w:pPr>
+    </w:lvl>
+  </w:abstractNum>
+  <w:abstractNum w:abstractNumId="1" w15:restartNumberingAfterBreak="0">
+    <w:nsid w:val="0ACF551A"/>
+    <w:multiLevelType w:val="hybridMultilevel"/>
+    <w:tmpl w:val="B6264CDA"/>
+    <w:lvl w:ilvl="0" w:tplc="FBAC8660">
+      <w:start w:val="1"/>
+      <w:numFmt w:val="decimal"/>
+      <w:lvlText w:val="%1."/>
+      <w:lvlJc w:val="left"/>
+      <w:pPr>
+        <w:ind w:left="720" w:hanging="360"/>
+      </w:pPr>
+      <w:rPr>
+        <w:rFonts w:hint="default"/>
+      </w:rPr>
+    </w:lvl>
+    <w:lvl w:ilvl="1" w:tplc="04090019">
+      <w:start w:val="1"/>
+      <w:numFmt w:val="lowerLetter"/>
+      <w:lvlText w:val="%2."/>
+      <w:lvlJc w:val="left"/>
+      <w:pPr>
+        <w:ind w:left="1440" w:hanging="360"/>
+      </w:pPr>
+    </w:lvl>
+    <w:lvl w:ilvl="2" w:tplc="0409001B" w:tentative="1">
+      <w:start w:val="1"/>
+      <w:numFmt w:val="lowerRoman"/>
+      <w:lvlText w:val="%3."/>
+      <w:lvlJc w:val="right"/>
+      <w:pPr>
+        <w:ind w:left="2160" w:hanging="180"/>
+      </w:pPr>
+    </w:lvl>
+    <w:lvl w:ilvl="3" w:tplc="0409000F" w:tentative="1">
+      <w:start w:val="1"/>
+      <w:numFmt w:val="decimal"/>
+      <w:lvlText w:val="%4."/>
+      <w:lvlJc w:val="left"/>
+      <w:pPr>
+        <w:ind w:left="2880" w:hanging="360"/>
+      </w:pPr>
+    </w:lvl>
+    <w:lvl w:ilvl="4" w:tplc="04090019" w:tentative="1">
+      <w:start w:val="1"/>
+      <w:numFmt w:val="lowerLetter"/>
+      <w:lvlText w:val="%5."/>
+      <w:lvlJc w:val="left"/>
+      <w:pPr>
+        <w:ind w:left="3600" w:hanging="360"/>
+      </w:pPr>
+    </w:lvl>
+    <w:lvl w:ilvl="5" w:tplc="0409001B" w:tentative="1">
+      <w:start w:val="1"/>
+      <w:numFmt w:val="lowerRoman"/>
+      <w:lvlText w:val="%6."/>
+      <w:lvlJc w:val="right"/>
+      <w:pPr>
+        <w:ind w:left="4320" w:hanging="180"/>
+      </w:pPr>
+    </w:lvl>
+    <w:lvl w:ilvl="6" w:tplc="0409000F" w:tentative="1">
+      <w:start w:val="1"/>
+      <w:numFmt w:val="decimal"/>
+      <w:lvlText w:val="%7."/>
+      <w:lvlJc w:val="left"/>
+      <w:pPr>
+        <w:ind w:left="5040" w:hanging="360"/>
+      </w:pPr>
+    </w:lvl>
+    <w:lvl w:ilvl="7" w:tplc="04090019" w:tentative="1">
+      <w:start w:val="1"/>
+      <w:numFmt w:val="lowerLetter"/>
+      <w:lvlText w:val="%8."/>
+      <w:lvlJc w:val="left"/>
+      <w:pPr>
+        <w:ind w:left="5760" w:hanging="360"/>
+      </w:pPr>
+    </w:lvl>
+    <w:lvl w:ilvl="8" w:tplc="0409001B" w:tentative="1">
+      <w:start w:val="1"/>
+      <w:numFmt w:val="lowerRoman"/>
+      <w:lvlText w:val="%9."/>
+      <w:lvlJc w:val="right"/>
+      <w:pPr>
+        <w:ind w:left="6480" w:hanging="180"/>
+      </w:pPr>
+    </w:lvl>
+  </w:abstractNum>
+  <w:abstractNum w:abstractNumId="2" w15:restartNumberingAfterBreak="0">
+    <w:nsid w:val="1A4B68FD"/>
+    <w:multiLevelType w:val="hybridMultilevel"/>
+    <w:tmpl w:val="21260590"/>
+    <w:lvl w:ilvl="0" w:tplc="04090017">
+      <w:start w:val="1"/>
+      <w:numFmt w:val="lowerLetter"/>
+      <w:lvlText w:val="%1)"/>
+      <w:lvlJc w:val="left"/>
+      <w:pPr>
+        <w:ind w:left="1440" w:hanging="360"/>
+      </w:pPr>
+    </w:lvl>
+    <w:lvl w:ilvl="1" w:tplc="04090019" w:tentative="1">
+      <w:start w:val="1"/>
+      <w:numFmt w:val="lowerLetter"/>
+      <w:lvlText w:val="%2."/>
+      <w:lvlJc w:val="left"/>
+      <w:pPr>
+        <w:ind w:left="2160" w:hanging="360"/>
+      </w:pPr>
+    </w:lvl>
+    <w:lvl w:ilvl="2" w:tplc="0409001B" w:tentative="1">
+      <w:start w:val="1"/>
+      <w:numFmt w:val="lowerRoman"/>
+      <w:lvlText w:val="%3."/>
+      <w:lvlJc w:val="right"/>
+      <w:pPr>
+        <w:ind w:left="2880" w:hanging="180"/>
+      </w:pPr>
+    </w:lvl>
+    <w:lvl w:ilvl="3" w:tplc="0409000F" w:tentative="1">
+      <w:start w:val="1"/>
+      <w:numFmt w:val="decimal"/>
+      <w:lvlText w:val="%4."/>
+      <w:lvlJc w:val="left"/>
+      <w:pPr>
+        <w:ind w:left="3600" w:hanging="360"/>
+      </w:pPr>
+    </w:lvl>
+    <w:lvl w:ilvl="4" w:tplc="04090019" w:tentative="1">
+      <w:start w:val="1"/>
+      <w:numFmt w:val="lowerLetter"/>
+      <w:lvlText w:val="%5."/>
+      <w:lvlJc w:val="left"/>
+      <w:pPr>
+        <w:ind w:left="4320" w:hanging="360"/>
+      </w:pPr>
+    </w:lvl>
+    <w:lvl w:ilvl="5" w:tplc="0409001B" w:tentative="1">
+      <w:start w:val="1"/>
+      <w:numFmt w:val="lowerRoman"/>
+      <w:lvlText w:val="%6."/>
+      <w:lvlJc w:val="right"/>
+      <w:pPr>
+        <w:ind w:left="5040" w:hanging="180"/>
+      </w:pPr>
+    </w:lvl>
+    <w:lvl w:ilvl="6" w:tplc="0409000F" w:tentative="1">
+      <w:start w:val="1"/>
+      <w:numFmt w:val="decimal"/>
+      <w:lvlText w:val="%7."/>
+      <w:lvlJc w:val="left"/>
+      <w:pPr>
+        <w:ind w:left="5760" w:hanging="360"/>
+      </w:pPr>
+    </w:lvl>
+    <w:lvl w:ilvl="7" w:tplc="04090019" w:tentative="1">
+      <w:start w:val="1"/>
+      <w:numFmt w:val="lowerLetter"/>
+      <w:lvlText w:val="%8."/>
+      <w:lvlJc w:val="left"/>
+      <w:pPr>
+        <w:ind w:left="6480" w:hanging="360"/>
+      </w:pPr>
+    </w:lvl>
+    <w:lvl w:ilvl="8" w:tplc="0409001B" w:tentative="1">
+      <w:start w:val="1"/>
+      <w:numFmt w:val="lowerRoman"/>
+      <w:lvlText w:val="%9."/>
+      <w:lvlJc w:val="right"/>
+      <w:pPr>
+        <w:ind w:left="7200" w:hanging="180"/>
+      </w:pPr>
+    </w:lvl>
+  </w:abstractNum>
+  <w:abstractNum w:abstractNumId="3" w15:restartNumberingAfterBreak="0">
+    <w:nsid w:val="1FCA4379"/>
+    <w:multiLevelType w:val="hybridMultilevel"/>
+    <w:tmpl w:val="C626245A"/>
+    <w:lvl w:ilvl="0" w:tplc="5C3A8EAC">
+      <w:start w:val="1"/>
+      <w:numFmt w:val="decimal"/>
+      <w:lvlText w:val="%1."/>
+      <w:lvlJc w:val="left"/>
+      <w:pPr>
+        <w:ind w:left="720" w:hanging="360"/>
+      </w:pPr>
+      <w:rPr>
+        <w:rFonts w:hint="default"/>
+      </w:rPr>
+    </w:lvl>
+    <w:lvl w:ilvl="1" w:tplc="04090019" w:tentative="1">
+      <w:start w:val="1"/>
+      <w:numFmt w:val="lowerLetter"/>
+      <w:lvlText w:val="%2."/>
+      <w:lvlJc w:val="left"/>
+      <w:pPr>
+        <w:ind w:left="1440" w:hanging="360"/>
+      </w:pPr>
+    </w:lvl>
+    <w:lvl w:ilvl="2" w:tplc="0409001B" w:tentative="1">
+      <w:start w:val="1"/>
+      <w:numFmt w:val="lowerRoman"/>
+      <w:lvlText w:val="%3."/>
+      <w:lvlJc w:val="right"/>
+      <w:pPr>
+        <w:ind w:left="2160" w:hanging="180"/>
+      </w:pPr>
+    </w:lvl>
+    <w:lvl w:ilvl="3" w:tplc="0409000F" w:tentative="1">
+      <w:start w:val="1"/>
+      <w:numFmt w:val="decimal"/>
+      <w:lvlText w:val="%4."/>
+      <w:lvlJc w:val="left"/>
+      <w:pPr>
+        <w:ind w:left="2880" w:hanging="360"/>
+      </w:pPr>
+    </w:lvl>
+    <w:lvl w:ilvl="4" w:tplc="04090019" w:tentative="1">
+      <w:start w:val="1"/>
+      <w:numFmt w:val="lowerLetter"/>
+      <w:lvlText w:val="%5."/>
+      <w:lvlJc w:val="left"/>
+      <w:pPr>
+        <w:ind w:left="3600" w:hanging="360"/>
+      </w:pPr>
+    </w:lvl>
+    <w:lvl w:ilvl="5" w:tplc="0409001B" w:tentative="1">
+      <w:start w:val="1"/>
+      <w:numFmt w:val="lowerRoman"/>
+      <w:lvlText w:val="%6."/>
+      <w:lvlJc w:val="right"/>
+      <w:pPr>
+        <w:ind w:left="4320" w:hanging="180"/>
+      </w:pPr>
+    </w:lvl>
+    <w:lvl w:ilvl="6" w:tplc="0409000F" w:tentative="1">
+      <w:start w:val="1"/>
+      <w:numFmt w:val="decimal"/>
+      <w:lvlText w:val="%7."/>
+      <w:lvlJc w:val="left"/>
+      <w:pPr>
+        <w:ind w:left="5040" w:hanging="360"/>
+      </w:pPr>
+    </w:lvl>
+    <w:lvl w:ilvl="7" w:tplc="04090019" w:tentative="1">
+      <w:start w:val="1"/>
+      <w:numFmt w:val="lowerLetter"/>
+      <w:lvlText w:val="%8."/>
+      <w:lvlJc w:val="left"/>
+      <w:pPr>
+        <w:ind w:left="5760" w:hanging="360"/>
+      </w:pPr>
+    </w:lvl>
+    <w:lvl w:ilvl="8" w:tplc="0409001B" w:tentative="1">
+      <w:start w:val="1"/>
+      <w:numFmt w:val="lowerRoman"/>
+      <w:lvlText w:val="%9."/>
+      <w:lvlJc w:val="right"/>
+      <w:pPr>
+        <w:ind w:left="6480" w:hanging="180"/>
+      </w:pPr>
+    </w:lvl>
+  </w:abstractNum>
+  <w:abstractNum w:abstractNumId="4" w15:restartNumberingAfterBreak="0">
+    <w:nsid w:val="35AA7798"/>
+    <w:multiLevelType w:val="hybridMultilevel"/>
+    <w:tmpl w:val="8BC44FEC"/>
+    <w:lvl w:ilvl="0" w:tplc="0409000F">
+      <w:start w:val="1"/>
+      <w:numFmt w:val="decimal"/>
+      <w:lvlText w:val="%1."/>
+      <w:lvlJc w:val="left"/>
+      <w:pPr>
+        <w:ind w:left="720" w:hanging="360"/>
+      </w:pPr>
+    </w:lvl>
+    <w:lvl w:ilvl="1" w:tplc="04090019" w:tentative="1">
+      <w:start w:val="1"/>
+      <w:numFmt w:val="lowerLetter"/>
+      <w:lvlText w:val="%2."/>
+      <w:lvlJc w:val="left"/>
+      <w:pPr>
+        <w:ind w:left="1440" w:hanging="360"/>
+      </w:pPr>
+    </w:lvl>
+    <w:lvl w:ilvl="2" w:tplc="0409001B" w:tentative="1">
+      <w:start w:val="1"/>
+      <w:numFmt w:val="lowerRoman"/>
+      <w:lvlText w:val="%3."/>
+      <w:lvlJc w:val="right"/>
+      <w:pPr>
+        <w:ind w:left="2160" w:hanging="180"/>
+      </w:pPr>
+    </w:lvl>
+    <w:lvl w:ilvl="3" w:tplc="0409000F" w:tentative="1">
+      <w:start w:val="1"/>
+      <w:numFmt w:val="decimal"/>
+      <w:lvlText w:val="%4."/>
+      <w:lvlJc w:val="left"/>
+      <w:pPr>
+        <w:ind w:left="2880" w:hanging="360"/>
+      </w:pPr>
+    </w:lvl>
+    <w:lvl w:ilvl="4" w:tplc="04090019" w:tentative="1">
+      <w:start w:val="1"/>
+      <w:numFmt w:val="lowerLetter"/>
+      <w:lvlText w:val="%5."/>
+      <w:lvlJc w:val="left"/>
+      <w:pPr>
+        <w:ind w:left="3600" w:hanging="360"/>
+      </w:pPr>
+    </w:lvl>
+    <w:lvl w:ilvl="5" w:tplc="0409001B" w:tentative="1">
+      <w:start w:val="1"/>
+      <w:numFmt w:val="lowerRoman"/>
+      <w:lvlText w:val="%6."/>
+      <w:lvlJc w:val="right"/>
+      <w:pPr>
+        <w:ind w:left="4320" w:hanging="180"/>
+      </w:pPr>
+    </w:lvl>
+    <w:lvl w:ilvl="6" w:tplc="0409000F" w:tentative="1">
+      <w:start w:val="1"/>
+      <w:numFmt w:val="decimal"/>
+      <w:lvlText w:val="%7."/>
+      <w:lvlJc w:val="left"/>
+      <w:pPr>
+        <w:ind w:left="5040" w:hanging="360"/>
+      </w:pPr>
+    </w:lvl>
+    <w:lvl w:ilvl="7" w:tplc="04090019" w:tentative="1">
+      <w:start w:val="1"/>
+      <w:numFmt w:val="lowerLetter"/>
+      <w:lvlText w:val="%8."/>
+      <w:lvlJc w:val="left"/>
+      <w:pPr>
+        <w:ind w:left="5760" w:hanging="360"/>
+      </w:pPr>
+    </w:lvl>
+    <w:lvl w:ilvl="8" w:tplc="0409001B" w:tentative="1">
+      <w:start w:val="1"/>
+      <w:numFmt w:val="lowerRoman"/>
+      <w:lvlText w:val="%9."/>
+      <w:lvlJc w:val="right"/>
+      <w:pPr>
+        <w:ind w:left="6480" w:hanging="180"/>
+      </w:pPr>
+    </w:lvl>
+  </w:abstractNum>
+  <w:abstractNum w:abstractNumId="5" w15:restartNumberingAfterBreak="0">
+    <w:nsid w:val="430844C4"/>
+    <w:multiLevelType w:val="hybridMultilevel"/>
+    <w:tmpl w:val="AB08E368"/>
+    <w:lvl w:ilvl="0" w:tplc="EC2ACE44">
+      <w:start w:val="1"/>
+      <w:numFmt w:val="decimal"/>
+      <w:lvlText w:val="%1."/>
+      <w:lvlJc w:val="left"/>
+      <w:pPr>
+        <w:ind w:left="720" w:hanging="360"/>
+      </w:pPr>
+      <w:rPr>
+        <w:rFonts w:hint="default"/>
+      </w:rPr>
+    </w:lvl>
+    <w:lvl w:ilvl="1" w:tplc="04090019" w:tentative="1">
+      <w:start w:val="1"/>
+      <w:numFmt w:val="lowerLetter"/>
+      <w:lvlText w:val="%2."/>
+      <w:lvlJc w:val="left"/>
+      <w:pPr>
+        <w:ind w:left="1440" w:hanging="360"/>
+      </w:pPr>
+    </w:lvl>
+    <w:lvl w:ilvl="2" w:tplc="0409001B" w:tentative="1">
+      <w:start w:val="1"/>
+      <w:numFmt w:val="lowerRoman"/>
+      <w:lvlText w:val="%3."/>
+      <w:lvlJc w:val="right"/>
+      <w:pPr>
+        <w:ind w:left="2160" w:hanging="180"/>
+      </w:pPr>
+    </w:lvl>
+    <w:lvl w:ilvl="3" w:tplc="0409000F" w:tentative="1">
+      <w:start w:val="1"/>
+      <w:numFmt w:val="decimal"/>
+      <w:lvlText w:val="%4."/>
+      <w:lvlJc w:val="left"/>
+      <w:pPr>
+        <w:ind w:left="2880" w:hanging="360"/>
+      </w:pPr>
+    </w:lvl>
+    <w:lvl w:ilvl="4" w:tplc="04090019" w:tentative="1">
+      <w:start w:val="1"/>
+      <w:numFmt w:val="lowerLetter"/>
+      <w:lvlText w:val="%5."/>
+      <w:lvlJc w:val="left"/>
+      <w:pPr>
+        <w:ind w:left="3600" w:hanging="360"/>
+      </w:pPr>
+    </w:lvl>
+    <w:lvl w:ilvl="5" w:tplc="0409001B" w:tentative="1">
+      <w:start w:val="1"/>
+      <w:numFmt w:val="lowerRoman"/>
+      <w:lvlText w:val="%6."/>
+      <w:lvlJc w:val="right"/>
+      <w:pPr>
+        <w:ind w:left="4320" w:hanging="180"/>
+      </w:pPr>
+    </w:lvl>
+    <w:lvl w:ilvl="6" w:tplc="0409000F" w:tentative="1">
+      <w:start w:val="1"/>
+      <w:numFmt w:val="decimal"/>
+      <w:lvlText w:val="%7."/>
+      <w:lvlJc w:val="left"/>
+      <w:pPr>
+        <w:ind w:left="5040" w:hanging="360"/>
+      </w:pPr>
+    </w:lvl>
+    <w:lvl w:ilvl="7" w:tplc="04090019" w:tentative="1">
+      <w:start w:val="1"/>
+      <w:numFmt w:val="lowerLetter"/>
+      <w:lvlText w:val="%8."/>
+      <w:lvlJc w:val="left"/>
+      <w:pPr>
+        <w:ind w:left="5760" w:hanging="360"/>
+      </w:pPr>
+    </w:lvl>
+    <w:lvl w:ilvl="8" w:tplc="0409001B" w:tentative="1">
+      <w:start w:val="1"/>
+      <w:numFmt w:val="lowerRoman"/>
+      <w:lvlText w:val="%9."/>
+      <w:lvlJc w:val="right"/>
+      <w:pPr>
+        <w:ind w:left="6480" w:hanging="180"/>
+      </w:pPr>
+    </w:lvl>
+  </w:abstractNum>
+  <w:abstractNum w:abstractNumId="6" w15:restartNumberingAfterBreak="0">
     <w:nsid w:val="43AF4906"/>
     <w:multiLevelType w:val="multilevel"/>
     <w:tmpl w:val="04090025"/>
@@ -1242,7 +4595,208 @@
       </w:pPr>
     </w:lvl>
   </w:abstractNum>
-  <w:abstractNum w:abstractNumId="1" w15:restartNumberingAfterBreak="0">
+  <w:abstractNum w:abstractNumId="7" w15:restartNumberingAfterBreak="0">
+    <w:nsid w:val="53354D2E"/>
+    <w:multiLevelType w:val="hybridMultilevel"/>
+    <w:tmpl w:val="4CCEE5FA"/>
+    <w:lvl w:ilvl="0" w:tplc="FBAC8660">
+      <w:start w:val="2"/>
+      <w:numFmt w:val="decimal"/>
+      <w:lvlText w:val="%1."/>
+      <w:lvlJc w:val="left"/>
+      <w:pPr>
+        <w:ind w:left="720" w:hanging="360"/>
+      </w:pPr>
+      <w:rPr>
+        <w:rFonts w:hint="default"/>
+      </w:rPr>
+    </w:lvl>
+    <w:lvl w:ilvl="1" w:tplc="04090019">
+      <w:start w:val="1"/>
+      <w:numFmt w:val="lowerLetter"/>
+      <w:lvlText w:val="%2."/>
+      <w:lvlJc w:val="left"/>
+      <w:pPr>
+        <w:ind w:left="1440" w:hanging="360"/>
+      </w:pPr>
+    </w:lvl>
+    <w:lvl w:ilvl="2" w:tplc="0409001B" w:tentative="1">
+      <w:start w:val="1"/>
+      <w:numFmt w:val="lowerRoman"/>
+      <w:lvlText w:val="%3."/>
+      <w:lvlJc w:val="right"/>
+      <w:pPr>
+        <w:ind w:left="2160" w:hanging="180"/>
+      </w:pPr>
+    </w:lvl>
+    <w:lvl w:ilvl="3" w:tplc="0409000F" w:tentative="1">
+      <w:start w:val="1"/>
+      <w:numFmt w:val="decimal"/>
+      <w:lvlText w:val="%4."/>
+      <w:lvlJc w:val="left"/>
+      <w:pPr>
+        <w:ind w:left="2880" w:hanging="360"/>
+      </w:pPr>
+    </w:lvl>
+    <w:lvl w:ilvl="4" w:tplc="04090019" w:tentative="1">
+      <w:start w:val="1"/>
+      <w:numFmt w:val="lowerLetter"/>
+      <w:lvlText w:val="%5."/>
+      <w:lvlJc w:val="left"/>
+      <w:pPr>
+        <w:ind w:left="3600" w:hanging="360"/>
+      </w:pPr>
+    </w:lvl>
+    <w:lvl w:ilvl="5" w:tplc="0409001B" w:tentative="1">
+      <w:start w:val="1"/>
+      <w:numFmt w:val="lowerRoman"/>
+      <w:lvlText w:val="%6."/>
+      <w:lvlJc w:val="right"/>
+      <w:pPr>
+        <w:ind w:left="4320" w:hanging="180"/>
+      </w:pPr>
+    </w:lvl>
+    <w:lvl w:ilvl="6" w:tplc="0409000F" w:tentative="1">
+      <w:start w:val="1"/>
+      <w:numFmt w:val="decimal"/>
+      <w:lvlText w:val="%7."/>
+      <w:lvlJc w:val="left"/>
+      <w:pPr>
+        <w:ind w:left="5040" w:hanging="360"/>
+      </w:pPr>
+    </w:lvl>
+    <w:lvl w:ilvl="7" w:tplc="04090019" w:tentative="1">
+      <w:start w:val="1"/>
+      <w:numFmt w:val="lowerLetter"/>
+      <w:lvlText w:val="%8."/>
+      <w:lvlJc w:val="left"/>
+      <w:pPr>
+        <w:ind w:left="5760" w:hanging="360"/>
+      </w:pPr>
+    </w:lvl>
+    <w:lvl w:ilvl="8" w:tplc="0409001B" w:tentative="1">
+      <w:start w:val="1"/>
+      <w:numFmt w:val="lowerRoman"/>
+      <w:lvlText w:val="%9."/>
+      <w:lvlJc w:val="right"/>
+      <w:pPr>
+        <w:ind w:left="6480" w:hanging="180"/>
+      </w:pPr>
+    </w:lvl>
+  </w:abstractNum>
+  <w:abstractNum w:abstractNumId="8" w15:restartNumberingAfterBreak="0">
+    <w:nsid w:val="538B50CD"/>
+    <w:multiLevelType w:val="hybridMultilevel"/>
+    <w:tmpl w:val="276CAE20"/>
+    <w:lvl w:ilvl="0" w:tplc="E85A4EC4">
+      <w:numFmt w:val="bullet"/>
+      <w:lvlText w:val=""/>
+      <w:lvlJc w:val="left"/>
+      <w:pPr>
+        <w:ind w:left="720" w:hanging="360"/>
+      </w:pPr>
+      <w:rPr>
+        <w:rFonts w:ascii="Wingdings" w:eastAsiaTheme="minorHAnsi" w:hAnsi="Wingdings" w:cs="Courier New" w:hint="default"/>
+      </w:rPr>
+    </w:lvl>
+    <w:lvl w:ilvl="1" w:tplc="04090003" w:tentative="1">
+      <w:start w:val="1"/>
+      <w:numFmt w:val="bullet"/>
+      <w:lvlText w:val="o"/>
+      <w:lvlJc w:val="left"/>
+      <w:pPr>
+        <w:ind w:left="1440" w:hanging="360"/>
+      </w:pPr>
+      <w:rPr>
+        <w:rFonts w:ascii="Courier New" w:hAnsi="Courier New" w:cs="Courier New" w:hint="default"/>
+      </w:rPr>
+    </w:lvl>
+    <w:lvl w:ilvl="2" w:tplc="04090005" w:tentative="1">
+      <w:start w:val="1"/>
+      <w:numFmt w:val="bullet"/>
+      <w:lvlText w:val=""/>
+      <w:lvlJc w:val="left"/>
+      <w:pPr>
+        <w:ind w:left="2160" w:hanging="360"/>
+      </w:pPr>
+      <w:rPr>
+        <w:rFonts w:ascii="Wingdings" w:hAnsi="Wingdings" w:hint="default"/>
+      </w:rPr>
+    </w:lvl>
+    <w:lvl w:ilvl="3" w:tplc="04090001" w:tentative="1">
+      <w:start w:val="1"/>
+      <w:numFmt w:val="bullet"/>
+      <w:lvlText w:val=""/>
+      <w:lvlJc w:val="left"/>
+      <w:pPr>
+        <w:ind w:left="2880" w:hanging="360"/>
+      </w:pPr>
+      <w:rPr>
+        <w:rFonts w:ascii="Symbol" w:hAnsi="Symbol" w:hint="default"/>
+      </w:rPr>
+    </w:lvl>
+    <w:lvl w:ilvl="4" w:tplc="04090003" w:tentative="1">
+      <w:start w:val="1"/>
+      <w:numFmt w:val="bullet"/>
+      <w:lvlText w:val="o"/>
+      <w:lvlJc w:val="left"/>
+      <w:pPr>
+        <w:ind w:left="3600" w:hanging="360"/>
+      </w:pPr>
+      <w:rPr>
+        <w:rFonts w:ascii="Courier New" w:hAnsi="Courier New" w:cs="Courier New" w:hint="default"/>
+      </w:rPr>
+    </w:lvl>
+    <w:lvl w:ilvl="5" w:tplc="04090005" w:tentative="1">
+      <w:start w:val="1"/>
+      <w:numFmt w:val="bullet"/>
+      <w:lvlText w:val=""/>
+      <w:lvlJc w:val="left"/>
+      <w:pPr>
+        <w:ind w:left="4320" w:hanging="360"/>
+      </w:pPr>
+      <w:rPr>
+        <w:rFonts w:ascii="Wingdings" w:hAnsi="Wingdings" w:hint="default"/>
+      </w:rPr>
+    </w:lvl>
+    <w:lvl w:ilvl="6" w:tplc="04090001" w:tentative="1">
+      <w:start w:val="1"/>
+      <w:numFmt w:val="bullet"/>
+      <w:lvlText w:val=""/>
+      <w:lvlJc w:val="left"/>
+      <w:pPr>
+        <w:ind w:left="5040" w:hanging="360"/>
+      </w:pPr>
+      <w:rPr>
+        <w:rFonts w:ascii="Symbol" w:hAnsi="Symbol" w:hint="default"/>
+      </w:rPr>
+    </w:lvl>
+    <w:lvl w:ilvl="7" w:tplc="04090003" w:tentative="1">
+      <w:start w:val="1"/>
+      <w:numFmt w:val="bullet"/>
+      <w:lvlText w:val="o"/>
+      <w:lvlJc w:val="left"/>
+      <w:pPr>
+        <w:ind w:left="5760" w:hanging="360"/>
+      </w:pPr>
+      <w:rPr>
+        <w:rFonts w:ascii="Courier New" w:hAnsi="Courier New" w:cs="Courier New" w:hint="default"/>
+      </w:rPr>
+    </w:lvl>
+    <w:lvl w:ilvl="8" w:tplc="04090005" w:tentative="1">
+      <w:start w:val="1"/>
+      <w:numFmt w:val="bullet"/>
+      <w:lvlText w:val=""/>
+      <w:lvlJc w:val="left"/>
+      <w:pPr>
+        <w:ind w:left="6480" w:hanging="360"/>
+      </w:pPr>
+      <w:rPr>
+        <w:rFonts w:ascii="Wingdings" w:hAnsi="Wingdings" w:hint="default"/>
+      </w:rPr>
+    </w:lvl>
+  </w:abstractNum>
+  <w:abstractNum w:abstractNumId="9" w15:restartNumberingAfterBreak="0">
     <w:nsid w:val="571C260A"/>
     <w:multiLevelType w:val="multilevel"/>
     <w:tmpl w:val="0409001F"/>
@@ -1355,7 +4909,93 @@
       </w:rPr>
     </w:lvl>
   </w:abstractNum>
-  <w:abstractNum w:abstractNumId="2" w15:restartNumberingAfterBreak="0">
+  <w:abstractNum w:abstractNumId="10" w15:restartNumberingAfterBreak="0">
+    <w:nsid w:val="5C405D75"/>
+    <w:multiLevelType w:val="hybridMultilevel"/>
+    <w:tmpl w:val="40985B70"/>
+    <w:lvl w:ilvl="0" w:tplc="0409000F">
+      <w:start w:val="1"/>
+      <w:numFmt w:val="decimal"/>
+      <w:lvlText w:val="%1."/>
+      <w:lvlJc w:val="left"/>
+      <w:pPr>
+        <w:ind w:left="720" w:hanging="360"/>
+      </w:pPr>
+    </w:lvl>
+    <w:lvl w:ilvl="1" w:tplc="04090019" w:tentative="1">
+      <w:start w:val="1"/>
+      <w:numFmt w:val="lowerLetter"/>
+      <w:lvlText w:val="%2."/>
+      <w:lvlJc w:val="left"/>
+      <w:pPr>
+        <w:ind w:left="1440" w:hanging="360"/>
+      </w:pPr>
+    </w:lvl>
+    <w:lvl w:ilvl="2" w:tplc="0409001B" w:tentative="1">
+      <w:start w:val="1"/>
+      <w:numFmt w:val="lowerRoman"/>
+      <w:lvlText w:val="%3."/>
+      <w:lvlJc w:val="right"/>
+      <w:pPr>
+        <w:ind w:left="2160" w:hanging="180"/>
+      </w:pPr>
+    </w:lvl>
+    <w:lvl w:ilvl="3" w:tplc="0409000F" w:tentative="1">
+      <w:start w:val="1"/>
+      <w:numFmt w:val="decimal"/>
+      <w:lvlText w:val="%4."/>
+      <w:lvlJc w:val="left"/>
+      <w:pPr>
+        <w:ind w:left="2880" w:hanging="360"/>
+      </w:pPr>
+    </w:lvl>
+    <w:lvl w:ilvl="4" w:tplc="04090019" w:tentative="1">
+      <w:start w:val="1"/>
+      <w:numFmt w:val="lowerLetter"/>
+      <w:lvlText w:val="%5."/>
+      <w:lvlJc w:val="left"/>
+      <w:pPr>
+        <w:ind w:left="3600" w:hanging="360"/>
+      </w:pPr>
+    </w:lvl>
+    <w:lvl w:ilvl="5" w:tplc="0409001B" w:tentative="1">
+      <w:start w:val="1"/>
+      <w:numFmt w:val="lowerRoman"/>
+      <w:lvlText w:val="%6."/>
+      <w:lvlJc w:val="right"/>
+      <w:pPr>
+        <w:ind w:left="4320" w:hanging="180"/>
+      </w:pPr>
+    </w:lvl>
+    <w:lvl w:ilvl="6" w:tplc="0409000F" w:tentative="1">
+      <w:start w:val="1"/>
+      <w:numFmt w:val="decimal"/>
+      <w:lvlText w:val="%7."/>
+      <w:lvlJc w:val="left"/>
+      <w:pPr>
+        <w:ind w:left="5040" w:hanging="360"/>
+      </w:pPr>
+    </w:lvl>
+    <w:lvl w:ilvl="7" w:tplc="04090019" w:tentative="1">
+      <w:start w:val="1"/>
+      <w:numFmt w:val="lowerLetter"/>
+      <w:lvlText w:val="%8."/>
+      <w:lvlJc w:val="left"/>
+      <w:pPr>
+        <w:ind w:left="5760" w:hanging="360"/>
+      </w:pPr>
+    </w:lvl>
+    <w:lvl w:ilvl="8" w:tplc="0409001B" w:tentative="1">
+      <w:start w:val="1"/>
+      <w:numFmt w:val="lowerRoman"/>
+      <w:lvlText w:val="%9."/>
+      <w:lvlJc w:val="right"/>
+      <w:pPr>
+        <w:ind w:left="6480" w:hanging="180"/>
+      </w:pPr>
+    </w:lvl>
+  </w:abstractNum>
+  <w:abstractNum w:abstractNumId="11" w15:restartNumberingAfterBreak="0">
     <w:nsid w:val="5FEB7F84"/>
     <w:multiLevelType w:val="hybridMultilevel"/>
     <w:tmpl w:val="972E3E36"/>
@@ -1468,7 +5108,120 @@
       </w:rPr>
     </w:lvl>
   </w:abstractNum>
-  <w:abstractNum w:abstractNumId="3" w15:restartNumberingAfterBreak="0">
+  <w:abstractNum w:abstractNumId="12" w15:restartNumberingAfterBreak="0">
+    <w:nsid w:val="6863720D"/>
+    <w:multiLevelType w:val="hybridMultilevel"/>
+    <w:tmpl w:val="74DEE06C"/>
+    <w:lvl w:ilvl="0" w:tplc="04090001">
+      <w:start w:val="1"/>
+      <w:numFmt w:val="bullet"/>
+      <w:lvlText w:val=""/>
+      <w:lvlJc w:val="left"/>
+      <w:pPr>
+        <w:ind w:left="720" w:hanging="360"/>
+      </w:pPr>
+      <w:rPr>
+        <w:rFonts w:ascii="Symbol" w:hAnsi="Symbol" w:hint="default"/>
+      </w:rPr>
+    </w:lvl>
+    <w:lvl w:ilvl="1" w:tplc="04090003" w:tentative="1">
+      <w:start w:val="1"/>
+      <w:numFmt w:val="bullet"/>
+      <w:lvlText w:val="o"/>
+      <w:lvlJc w:val="left"/>
+      <w:pPr>
+        <w:ind w:left="1440" w:hanging="360"/>
+      </w:pPr>
+      <w:rPr>
+        <w:rFonts w:ascii="Courier New" w:hAnsi="Courier New" w:cs="Courier New" w:hint="default"/>
+      </w:rPr>
+    </w:lvl>
+    <w:lvl w:ilvl="2" w:tplc="04090005" w:tentative="1">
+      <w:start w:val="1"/>
+      <w:numFmt w:val="bullet"/>
+      <w:lvlText w:val=""/>
+      <w:lvlJc w:val="left"/>
+      <w:pPr>
+        <w:ind w:left="2160" w:hanging="360"/>
+      </w:pPr>
+      <w:rPr>
+        <w:rFonts w:ascii="Wingdings" w:hAnsi="Wingdings" w:hint="default"/>
+      </w:rPr>
+    </w:lvl>
+    <w:lvl w:ilvl="3" w:tplc="04090001" w:tentative="1">
+      <w:start w:val="1"/>
+      <w:numFmt w:val="bullet"/>
+      <w:lvlText w:val=""/>
+      <w:lvlJc w:val="left"/>
+      <w:pPr>
+        <w:ind w:left="2880" w:hanging="360"/>
+      </w:pPr>
+      <w:rPr>
+        <w:rFonts w:ascii="Symbol" w:hAnsi="Symbol" w:hint="default"/>
+      </w:rPr>
+    </w:lvl>
+    <w:lvl w:ilvl="4" w:tplc="04090003" w:tentative="1">
+      <w:start w:val="1"/>
+      <w:numFmt w:val="bullet"/>
+      <w:lvlText w:val="o"/>
+      <w:lvlJc w:val="left"/>
+      <w:pPr>
+        <w:ind w:left="3600" w:hanging="360"/>
+      </w:pPr>
+      <w:rPr>
+        <w:rFonts w:ascii="Courier New" w:hAnsi="Courier New" w:cs="Courier New" w:hint="default"/>
+      </w:rPr>
+    </w:lvl>
+    <w:lvl w:ilvl="5" w:tplc="04090005" w:tentative="1">
+      <w:start w:val="1"/>
+      <w:numFmt w:val="bullet"/>
+      <w:lvlText w:val=""/>
+      <w:lvlJc w:val="left"/>
+      <w:pPr>
+        <w:ind w:left="4320" w:hanging="360"/>
+      </w:pPr>
+      <w:rPr>
+        <w:rFonts w:ascii="Wingdings" w:hAnsi="Wingdings" w:hint="default"/>
+      </w:rPr>
+    </w:lvl>
+    <w:lvl w:ilvl="6" w:tplc="04090001" w:tentative="1">
+      <w:start w:val="1"/>
+      <w:numFmt w:val="bullet"/>
+      <w:lvlText w:val=""/>
+      <w:lvlJc w:val="left"/>
+      <w:pPr>
+        <w:ind w:left="5040" w:hanging="360"/>
+      </w:pPr>
+      <w:rPr>
+        <w:rFonts w:ascii="Symbol" w:hAnsi="Symbol" w:hint="default"/>
+      </w:rPr>
+    </w:lvl>
+    <w:lvl w:ilvl="7" w:tplc="04090003" w:tentative="1">
+      <w:start w:val="1"/>
+      <w:numFmt w:val="bullet"/>
+      <w:lvlText w:val="o"/>
+      <w:lvlJc w:val="left"/>
+      <w:pPr>
+        <w:ind w:left="5760" w:hanging="360"/>
+      </w:pPr>
+      <w:rPr>
+        <w:rFonts w:ascii="Courier New" w:hAnsi="Courier New" w:cs="Courier New" w:hint="default"/>
+      </w:rPr>
+    </w:lvl>
+    <w:lvl w:ilvl="8" w:tplc="04090005" w:tentative="1">
+      <w:start w:val="1"/>
+      <w:numFmt w:val="bullet"/>
+      <w:lvlText w:val=""/>
+      <w:lvlJc w:val="left"/>
+      <w:pPr>
+        <w:ind w:left="6480" w:hanging="360"/>
+      </w:pPr>
+      <w:rPr>
+        <w:rFonts w:ascii="Wingdings" w:hAnsi="Wingdings" w:hint="default"/>
+      </w:rPr>
+    </w:lvl>
+  </w:abstractNum>
+  <w:abstractNum w:abstractNumId="13" w15:restartNumberingAfterBreak="0">
     <w:nsid w:val="7EBF3129"/>
     <w:multiLevelType w:val="hybridMultilevel"/>
     <w:tmpl w:val="9ED4B6C0"/>
@@ -1555,15 +5308,45 @@
     </w:lvl>
   </w:abstractNum>
   <w:num w:numId="1">
+    <w:abstractNumId w:val="9"/>
+  </w:num>
+  <w:num w:numId="2">
+    <w:abstractNumId w:val="11"/>
+  </w:num>
+  <w:num w:numId="3">
+    <w:abstractNumId w:val="6"/>
+  </w:num>
+  <w:num w:numId="4">
+    <w:abstractNumId w:val="13"/>
+  </w:num>
+  <w:num w:numId="5">
+    <w:abstractNumId w:val="10"/>
+  </w:num>
+  <w:num w:numId="6">
+    <w:abstractNumId w:val="12"/>
+  </w:num>
+  <w:num w:numId="7">
+    <w:abstractNumId w:val="0"/>
+  </w:num>
+  <w:num w:numId="8">
+    <w:abstractNumId w:val="8"/>
+  </w:num>
+  <w:num w:numId="9">
+    <w:abstractNumId w:val="4"/>
+  </w:num>
+  <w:num w:numId="10">
+    <w:abstractNumId w:val="5"/>
+  </w:num>
+  <w:num w:numId="11">
+    <w:abstractNumId w:val="7"/>
+  </w:num>
+  <w:num w:numId="12">
     <w:abstractNumId w:val="1"/>
   </w:num>
-  <w:num w:numId="2">
+  <w:num w:numId="13">
     <w:abstractNumId w:val="2"/>
   </w:num>
-  <w:num w:numId="3">
-    <w:abstractNumId w:val="0"/>
-  </w:num>
-  <w:num w:numId="4">
+  <w:num w:numId="14">
     <w:abstractNumId w:val="3"/>
   </w:num>
 </w:numbering>
@@ -2428,6 +6211,66 @@
       <w:szCs w:val="21"/>
     </w:rPr>
   </w:style>
+  <w:style w:type="paragraph" w:styleId="HTMLPreformatted">
+    <w:name w:val="HTML Preformatted"/>
+    <w:basedOn w:val="Normal"/>
+    <w:link w:val="HTMLPreformattedChar"/>
+    <w:uiPriority w:val="99"/>
+    <w:semiHidden/>
+    <w:unhideWhenUsed/>
+    <w:rsid w:val="009A239B"/>
+    <w:pPr>
+      <w:tabs>
+        <w:tab w:val="left" w:pos="916"/>
+        <w:tab w:val="left" w:pos="1832"/>
+        <w:tab w:val="left" w:pos="2748"/>
+        <w:tab w:val="left" w:pos="3664"/>
+        <w:tab w:val="left" w:pos="4580"/>
+        <w:tab w:val="left" w:pos="5496"/>
+        <w:tab w:val="left" w:pos="6412"/>
+        <w:tab w:val="left" w:pos="7328"/>
+        <w:tab w:val="left" w:pos="8244"/>
+        <w:tab w:val="left" w:pos="9160"/>
+        <w:tab w:val="left" w:pos="10076"/>
+        <w:tab w:val="left" w:pos="10992"/>
+        <w:tab w:val="left" w:pos="11908"/>
+        <w:tab w:val="left" w:pos="12824"/>
+        <w:tab w:val="left" w:pos="13740"/>
+        <w:tab w:val="left" w:pos="14656"/>
+      </w:tabs>
+      <w:spacing w:after="0" w:line="240" w:lineRule="auto"/>
+    </w:pPr>
+    <w:rPr>
+      <w:rFonts w:ascii="Courier New" w:eastAsia="Times New Roman" w:hAnsi="Courier New" w:cs="Courier New"/>
+      <w:sz w:val="20"/>
+      <w:szCs w:val="20"/>
+    </w:rPr>
+  </w:style>
+  <w:style w:type="character" w:customStyle="1" w:styleId="HTMLPreformattedChar">
+    <w:name w:val="HTML Preformatted Char"/>
+    <w:basedOn w:val="DefaultParagraphFont"/>
+    <w:link w:val="HTMLPreformatted"/>
+    <w:uiPriority w:val="99"/>
+    <w:semiHidden/>
+    <w:rsid w:val="009A239B"/>
+    <w:rPr>
+      <w:rFonts w:ascii="Courier New" w:eastAsia="Times New Roman" w:hAnsi="Courier New" w:cs="Courier New"/>
+      <w:sz w:val="20"/>
+      <w:szCs w:val="20"/>
+    </w:rPr>
+  </w:style>
+  <w:style w:type="character" w:styleId="FollowedHyperlink">
+    <w:name w:val="FollowedHyperlink"/>
+    <w:basedOn w:val="DefaultParagraphFont"/>
+    <w:uiPriority w:val="99"/>
+    <w:semiHidden/>
+    <w:unhideWhenUsed/>
+    <w:rsid w:val="008479A1"/>
+    <w:rPr>
+      <w:color w:val="954F72" w:themeColor="followedHyperlink"/>
+      <w:u w:val="single"/>
+    </w:rPr>
+  </w:style>
 </w:styles>
 </file>
 

</xml_diff>

<commit_message>
added lazy load button/route
</commit_message>
<xml_diff>
--- a/NG10E2E Project Developer-Notes.docx
+++ b/NG10E2E Project Developer-Notes.docx
@@ -4679,6 +4679,9 @@
     </w:p>
     <w:p>
       <w:r>
+        <w:rPr>
+          <w:noProof/>
+        </w:rPr>
         <w:drawing>
           <wp:inline distT="0" distB="0" distL="0" distR="0" wp14:anchorId="6EF9649E" wp14:editId="70960618">
             <wp:extent cx="3572374" cy="1495634"/>
@@ -4757,6 +4760,9 @@
     </w:p>
     <w:p>
       <w:r>
+        <w:rPr>
+          <w:noProof/>
+        </w:rPr>
         <w:drawing>
           <wp:inline distT="0" distB="0" distL="0" distR="0" wp14:anchorId="27F2D8BF" wp14:editId="2A71DD4C">
             <wp:extent cx="3315163" cy="2057687"/>
@@ -4980,6 +4986,9 @@
         <w:ind w:left="1440"/>
       </w:pPr>
       <w:r>
+        <w:rPr>
+          <w:noProof/>
+        </w:rPr>
         <w:drawing>
           <wp:inline distT="0" distB="0" distL="0" distR="0" wp14:anchorId="4FFB8ABD" wp14:editId="6A649030">
             <wp:extent cx="5943600" cy="4614545"/>
@@ -5140,6 +5149,9 @@
     </w:p>
     <w:p>
       <w:r>
+        <w:rPr>
+          <w:noProof/>
+        </w:rPr>
         <w:drawing>
           <wp:inline distT="0" distB="0" distL="0" distR="0" wp14:anchorId="4BD62730" wp14:editId="2BFBF421">
             <wp:extent cx="5943600" cy="2336165"/>
@@ -5246,6 +5258,9 @@
         <w:br/>
       </w:r>
       <w:r>
+        <w:rPr>
+          <w:noProof/>
+        </w:rPr>
         <w:drawing>
           <wp:inline distT="0" distB="0" distL="0" distR="0" wp14:anchorId="32FE529C" wp14:editId="61B3EB68">
             <wp:extent cx="2724530" cy="1219370"/>
@@ -5371,17 +5386,193 @@
       <w:r>
         <w:br/>
       </w:r>
+      <w:r>
+        <w:br/>
+      </w:r>
+    </w:p>
+    <w:p/>
+    <w:p>
+      <w:pPr>
+        <w:pStyle w:val="Heading2"/>
+      </w:pPr>
+      <w:r>
+        <w:lastRenderedPageBreak/>
+        <w:t>ng App study</w:t>
+      </w:r>
+    </w:p>
+    <w:p>
+      <w:r>
+        <w:t>Focus on Lazy-Loading based on controller we’ll implement the following look and feel using Material Design and our own logo instead of Moqups.</w:t>
+      </w:r>
+    </w:p>
+    <w:p>
+      <w:r>
+        <w:t>Login and Create Free Account are good membership things to have and work into the application, using Auth0 for the App, too.</w:t>
+      </w:r>
+    </w:p>
+    <w:p>
+      <w:r>
+        <w:t xml:space="preserve">Let’s see </w:t>
+      </w:r>
+      <w:proofErr w:type="spellStart"/>
+      <w:r>
+        <w:t>id</w:t>
+      </w:r>
+      <w:proofErr w:type="spellEnd"/>
+      <w:r>
+        <w:t xml:space="preserve"> the Create a Free Account button can be controller redirected and lazy-loaded functionality in a separate ng Module.</w:t>
+      </w:r>
+    </w:p>
+    <w:p>
+      <w:r>
+        <w:drawing>
+          <wp:inline distT="0" distB="0" distL="0" distR="0" wp14:anchorId="02DE9E15" wp14:editId="78EA0D15">
+            <wp:extent cx="5943600" cy="3309620"/>
+            <wp:effectExtent l="0" t="0" r="0" b="5080"/>
+            <wp:docPr id="27" name="Picture 27"/>
+            <wp:cNvGraphicFramePr>
+              <a:graphicFrameLocks xmlns:a="http://schemas.openxmlformats.org/drawingml/2006/main" noChangeAspect="1"/>
+            </wp:cNvGraphicFramePr>
+            <a:graphic xmlns:a="http://schemas.openxmlformats.org/drawingml/2006/main">
+              <a:graphicData uri="http://schemas.openxmlformats.org/drawingml/2006/picture">
+                <pic:pic xmlns:pic="http://schemas.openxmlformats.org/drawingml/2006/picture">
+                  <pic:nvPicPr>
+                    <pic:cNvPr id="1" name=""/>
+                    <pic:cNvPicPr/>
+                  </pic:nvPicPr>
+                  <pic:blipFill>
+                    <a:blip r:embed="rId68"/>
+                    <a:stretch>
+                      <a:fillRect/>
+                    </a:stretch>
+                  </pic:blipFill>
+                  <pic:spPr>
+                    <a:xfrm>
+                      <a:off x="0" y="0"/>
+                      <a:ext cx="5943600" cy="3309620"/>
+                    </a:xfrm>
+                    <a:prstGeom prst="rect">
+                      <a:avLst/>
+                    </a:prstGeom>
+                  </pic:spPr>
+                </pic:pic>
+              </a:graphicData>
+            </a:graphic>
+          </wp:inline>
+        </w:drawing>
+      </w:r>
+    </w:p>
+    <w:p>
+      <w:pPr>
+        <w:pStyle w:val="Heading3"/>
+      </w:pPr>
+      <w:r>
+        <w:t>Install ng Material design</w:t>
+      </w:r>
+    </w:p>
+    <w:p>
+      <w:hyperlink r:id="rId69" w:history="1">
+        <w:r>
+          <w:rPr>
+            <w:rStyle w:val="Hyperlink"/>
+          </w:rPr>
+          <w:t>https://material.angular.io/guide/getting-started</w:t>
+        </w:r>
+      </w:hyperlink>
+    </w:p>
+    <w:p>
+      <w:pPr>
+        <w:pStyle w:val="ListParagraph"/>
+        <w:numPr>
+          <w:ilvl w:val="0"/>
+          <w:numId w:val="17"/>
+        </w:numPr>
+      </w:pPr>
+      <w:r>
+        <w:t>Generate a new ng module for your lazy-loaded feature, example:</w:t>
+      </w:r>
+      <w:r>
+        <w:br/>
+      </w:r>
+      <w:r>
+        <w:br/>
+      </w:r>
       <w:bookmarkStart w:id="0" w:name="_GoBack"/>
+      <w:r>
+        <w:rPr>
+          <w:rFonts w:ascii="Courier New" w:hAnsi="Courier New" w:cs="Courier New"/>
+        </w:rPr>
+        <w:t xml:space="preserve">ng generate module </w:t>
+      </w:r>
+      <w:proofErr w:type="spellStart"/>
+      <w:r>
+        <w:rPr>
+          <w:rFonts w:ascii="Courier New" w:hAnsi="Courier New" w:cs="Courier New"/>
+        </w:rPr>
+        <w:t>C</w:t>
+      </w:r>
+      <w:r>
+        <w:rPr>
+          <w:rFonts w:ascii="Courier New" w:hAnsi="Courier New" w:cs="Courier New"/>
+        </w:rPr>
+        <w:t>reateAccount</w:t>
+      </w:r>
+      <w:proofErr w:type="spellEnd"/>
+      <w:r>
+        <w:rPr>
+          <w:rFonts w:ascii="Courier New" w:hAnsi="Courier New" w:cs="Courier New"/>
+        </w:rPr>
+        <w:t xml:space="preserve"> –route </w:t>
+      </w:r>
+      <w:proofErr w:type="spellStart"/>
+      <w:r>
+        <w:rPr>
+          <w:rFonts w:ascii="Courier New" w:hAnsi="Courier New" w:cs="Courier New"/>
+        </w:rPr>
+        <w:t>C</w:t>
+      </w:r>
+      <w:r>
+        <w:rPr>
+          <w:rFonts w:ascii="Courier New" w:hAnsi="Courier New" w:cs="Courier New"/>
+        </w:rPr>
+        <w:t>reateAccount</w:t>
+      </w:r>
+      <w:proofErr w:type="spellEnd"/>
+      <w:r>
+        <w:rPr>
+          <w:rFonts w:ascii="Courier New" w:hAnsi="Courier New" w:cs="Courier New"/>
+        </w:rPr>
+        <w:t xml:space="preserve"> –module </w:t>
+      </w:r>
+      <w:proofErr w:type="spellStart"/>
+      <w:proofErr w:type="gramStart"/>
+      <w:r>
+        <w:rPr>
+          <w:rFonts w:ascii="Courier New" w:hAnsi="Courier New" w:cs="Courier New"/>
+        </w:rPr>
+        <w:t>app.module</w:t>
+      </w:r>
       <w:bookmarkEnd w:id="0"/>
-      <w:r>
+      <w:proofErr w:type="spellEnd"/>
+      <w:proofErr w:type="gramEnd"/>
+      <w:r>
+        <w:rPr>
+          <w:rFonts w:ascii="Courier New" w:hAnsi="Courier New" w:cs="Courier New"/>
+        </w:rPr>
         <w:br/>
       </w:r>
     </w:p>
-    <w:p/>
-    <w:p/>
-    <w:p/>
+    <w:p>
+      <w:pPr>
+        <w:pStyle w:val="ListParagraph"/>
+        <w:numPr>
+          <w:ilvl w:val="0"/>
+          <w:numId w:val="17"/>
+        </w:numPr>
+      </w:pPr>
+    </w:p>
     <w:sectPr>
-      <w:headerReference w:type="default" r:id="rId68"/>
+      <w:headerReference w:type="default" r:id="rId70"/>
       <w:pgSz w:w="12240" w:h="15840"/>
       <w:pgMar w:top="1440" w:right="1440" w:bottom="1440" w:left="1440" w:header="720" w:footer="720" w:gutter="0"/>
       <w:cols w:space="720"/>
@@ -5733,6 +5924,95 @@
     </w:lvl>
   </w:abstractNum>
   <w:abstractNum w:abstractNumId="3" w15:restartNumberingAfterBreak="0">
+    <w:nsid w:val="1F8D0A7D"/>
+    <w:multiLevelType w:val="hybridMultilevel"/>
+    <w:tmpl w:val="8BBE6704"/>
+    <w:lvl w:ilvl="0" w:tplc="0409000F">
+      <w:start w:val="1"/>
+      <w:numFmt w:val="decimal"/>
+      <w:lvlText w:val="%1."/>
+      <w:lvlJc w:val="left"/>
+      <w:pPr>
+        <w:ind w:left="720" w:hanging="360"/>
+      </w:pPr>
+      <w:rPr>
+        <w:rFonts w:hint="default"/>
+      </w:rPr>
+    </w:lvl>
+    <w:lvl w:ilvl="1" w:tplc="04090019" w:tentative="1">
+      <w:start w:val="1"/>
+      <w:numFmt w:val="lowerLetter"/>
+      <w:lvlText w:val="%2."/>
+      <w:lvlJc w:val="left"/>
+      <w:pPr>
+        <w:ind w:left="1440" w:hanging="360"/>
+      </w:pPr>
+    </w:lvl>
+    <w:lvl w:ilvl="2" w:tplc="0409001B" w:tentative="1">
+      <w:start w:val="1"/>
+      <w:numFmt w:val="lowerRoman"/>
+      <w:lvlText w:val="%3."/>
+      <w:lvlJc w:val="right"/>
+      <w:pPr>
+        <w:ind w:left="2160" w:hanging="180"/>
+      </w:pPr>
+    </w:lvl>
+    <w:lvl w:ilvl="3" w:tplc="0409000F" w:tentative="1">
+      <w:start w:val="1"/>
+      <w:numFmt w:val="decimal"/>
+      <w:lvlText w:val="%4."/>
+      <w:lvlJc w:val="left"/>
+      <w:pPr>
+        <w:ind w:left="2880" w:hanging="360"/>
+      </w:pPr>
+    </w:lvl>
+    <w:lvl w:ilvl="4" w:tplc="04090019" w:tentative="1">
+      <w:start w:val="1"/>
+      <w:numFmt w:val="lowerLetter"/>
+      <w:lvlText w:val="%5."/>
+      <w:lvlJc w:val="left"/>
+      <w:pPr>
+        <w:ind w:left="3600" w:hanging="360"/>
+      </w:pPr>
+    </w:lvl>
+    <w:lvl w:ilvl="5" w:tplc="0409001B" w:tentative="1">
+      <w:start w:val="1"/>
+      <w:numFmt w:val="lowerRoman"/>
+      <w:lvlText w:val="%6."/>
+      <w:lvlJc w:val="right"/>
+      <w:pPr>
+        <w:ind w:left="4320" w:hanging="180"/>
+      </w:pPr>
+    </w:lvl>
+    <w:lvl w:ilvl="6" w:tplc="0409000F" w:tentative="1">
+      <w:start w:val="1"/>
+      <w:numFmt w:val="decimal"/>
+      <w:lvlText w:val="%7."/>
+      <w:lvlJc w:val="left"/>
+      <w:pPr>
+        <w:ind w:left="5040" w:hanging="360"/>
+      </w:pPr>
+    </w:lvl>
+    <w:lvl w:ilvl="7" w:tplc="04090019" w:tentative="1">
+      <w:start w:val="1"/>
+      <w:numFmt w:val="lowerLetter"/>
+      <w:lvlText w:val="%8."/>
+      <w:lvlJc w:val="left"/>
+      <w:pPr>
+        <w:ind w:left="5760" w:hanging="360"/>
+      </w:pPr>
+    </w:lvl>
+    <w:lvl w:ilvl="8" w:tplc="0409001B" w:tentative="1">
+      <w:start w:val="1"/>
+      <w:numFmt w:val="lowerRoman"/>
+      <w:lvlText w:val="%9."/>
+      <w:lvlJc w:val="right"/>
+      <w:pPr>
+        <w:ind w:left="6480" w:hanging="180"/>
+      </w:pPr>
+    </w:lvl>
+  </w:abstractNum>
+  <w:abstractNum w:abstractNumId="4" w15:restartNumberingAfterBreak="0">
     <w:nsid w:val="1FCA4379"/>
     <w:multiLevelType w:val="hybridMultilevel"/>
     <w:tmpl w:val="C626245A"/>
@@ -5821,7 +6101,7 @@
       </w:pPr>
     </w:lvl>
   </w:abstractNum>
-  <w:abstractNum w:abstractNumId="4" w15:restartNumberingAfterBreak="0">
+  <w:abstractNum w:abstractNumId="5" w15:restartNumberingAfterBreak="0">
     <w:nsid w:val="35AA7798"/>
     <w:multiLevelType w:val="hybridMultilevel"/>
     <w:tmpl w:val="8BC44FEC"/>
@@ -5907,7 +6187,7 @@
       </w:pPr>
     </w:lvl>
   </w:abstractNum>
-  <w:abstractNum w:abstractNumId="5" w15:restartNumberingAfterBreak="0">
+  <w:abstractNum w:abstractNumId="6" w15:restartNumberingAfterBreak="0">
     <w:nsid w:val="3C5A0D2B"/>
     <w:multiLevelType w:val="hybridMultilevel"/>
     <w:tmpl w:val="1FCA149E"/>
@@ -5996,7 +6276,7 @@
       </w:pPr>
     </w:lvl>
   </w:abstractNum>
-  <w:abstractNum w:abstractNumId="6" w15:restartNumberingAfterBreak="0">
+  <w:abstractNum w:abstractNumId="7" w15:restartNumberingAfterBreak="0">
     <w:nsid w:val="41D01342"/>
     <w:multiLevelType w:val="hybridMultilevel"/>
     <w:tmpl w:val="85ACBB3C"/>
@@ -6085,7 +6365,7 @@
       </w:pPr>
     </w:lvl>
   </w:abstractNum>
-  <w:abstractNum w:abstractNumId="7" w15:restartNumberingAfterBreak="0">
+  <w:abstractNum w:abstractNumId="8" w15:restartNumberingAfterBreak="0">
     <w:nsid w:val="430844C4"/>
     <w:multiLevelType w:val="hybridMultilevel"/>
     <w:tmpl w:val="AB08E368"/>
@@ -6174,7 +6454,7 @@
       </w:pPr>
     </w:lvl>
   </w:abstractNum>
-  <w:abstractNum w:abstractNumId="8" w15:restartNumberingAfterBreak="0">
+  <w:abstractNum w:abstractNumId="9" w15:restartNumberingAfterBreak="0">
     <w:nsid w:val="43AF4906"/>
     <w:multiLevelType w:val="multilevel"/>
     <w:tmpl w:val="04090025"/>
@@ -6269,7 +6549,7 @@
       </w:pPr>
     </w:lvl>
   </w:abstractNum>
-  <w:abstractNum w:abstractNumId="9" w15:restartNumberingAfterBreak="0">
+  <w:abstractNum w:abstractNumId="10" w15:restartNumberingAfterBreak="0">
     <w:nsid w:val="53354D2E"/>
     <w:multiLevelType w:val="hybridMultilevel"/>
     <w:tmpl w:val="4CCEE5FA"/>
@@ -6358,7 +6638,7 @@
       </w:pPr>
     </w:lvl>
   </w:abstractNum>
-  <w:abstractNum w:abstractNumId="10" w15:restartNumberingAfterBreak="0">
+  <w:abstractNum w:abstractNumId="11" w15:restartNumberingAfterBreak="0">
     <w:nsid w:val="538B50CD"/>
     <w:multiLevelType w:val="hybridMultilevel"/>
     <w:tmpl w:val="276CAE20"/>
@@ -6470,7 +6750,7 @@
       </w:rPr>
     </w:lvl>
   </w:abstractNum>
-  <w:abstractNum w:abstractNumId="11" w15:restartNumberingAfterBreak="0">
+  <w:abstractNum w:abstractNumId="12" w15:restartNumberingAfterBreak="0">
     <w:nsid w:val="571C260A"/>
     <w:multiLevelType w:val="multilevel"/>
     <w:tmpl w:val="0409001F"/>
@@ -6583,7 +6863,7 @@
       </w:rPr>
     </w:lvl>
   </w:abstractNum>
-  <w:abstractNum w:abstractNumId="12" w15:restartNumberingAfterBreak="0">
+  <w:abstractNum w:abstractNumId="13" w15:restartNumberingAfterBreak="0">
     <w:nsid w:val="5C405D75"/>
     <w:multiLevelType w:val="hybridMultilevel"/>
     <w:tmpl w:val="40985B70"/>
@@ -6669,7 +6949,7 @@
       </w:pPr>
     </w:lvl>
   </w:abstractNum>
-  <w:abstractNum w:abstractNumId="13" w15:restartNumberingAfterBreak="0">
+  <w:abstractNum w:abstractNumId="14" w15:restartNumberingAfterBreak="0">
     <w:nsid w:val="5FEB7F84"/>
     <w:multiLevelType w:val="hybridMultilevel"/>
     <w:tmpl w:val="972E3E36"/>
@@ -6782,7 +7062,7 @@
       </w:rPr>
     </w:lvl>
   </w:abstractNum>
-  <w:abstractNum w:abstractNumId="14" w15:restartNumberingAfterBreak="0">
+  <w:abstractNum w:abstractNumId="15" w15:restartNumberingAfterBreak="0">
     <w:nsid w:val="6863720D"/>
     <w:multiLevelType w:val="hybridMultilevel"/>
     <w:tmpl w:val="74DEE06C"/>
@@ -6895,7 +7175,7 @@
       </w:rPr>
     </w:lvl>
   </w:abstractNum>
-  <w:abstractNum w:abstractNumId="15" w15:restartNumberingAfterBreak="0">
+  <w:abstractNum w:abstractNumId="16" w15:restartNumberingAfterBreak="0">
     <w:nsid w:val="7EBF3129"/>
     <w:multiLevelType w:val="hybridMultilevel"/>
     <w:tmpl w:val="9ED4B6C0"/>
@@ -6982,37 +7262,37 @@
     </w:lvl>
   </w:abstractNum>
   <w:num w:numId="1">
-    <w:abstractNumId w:val="11"/>
+    <w:abstractNumId w:val="12"/>
   </w:num>
   <w:num w:numId="2">
+    <w:abstractNumId w:val="14"/>
+  </w:num>
+  <w:num w:numId="3">
+    <w:abstractNumId w:val="9"/>
+  </w:num>
+  <w:num w:numId="4">
+    <w:abstractNumId w:val="16"/>
+  </w:num>
+  <w:num w:numId="5">
     <w:abstractNumId w:val="13"/>
   </w:num>
-  <w:num w:numId="3">
-    <w:abstractNumId w:val="8"/>
-  </w:num>
-  <w:num w:numId="4">
+  <w:num w:numId="6">
     <w:abstractNumId w:val="15"/>
-  </w:num>
-  <w:num w:numId="5">
-    <w:abstractNumId w:val="12"/>
-  </w:num>
-  <w:num w:numId="6">
-    <w:abstractNumId w:val="14"/>
   </w:num>
   <w:num w:numId="7">
     <w:abstractNumId w:val="0"/>
   </w:num>
   <w:num w:numId="8">
-    <w:abstractNumId w:val="10"/>
+    <w:abstractNumId w:val="11"/>
   </w:num>
   <w:num w:numId="9">
-    <w:abstractNumId w:val="4"/>
+    <w:abstractNumId w:val="5"/>
   </w:num>
   <w:num w:numId="10">
-    <w:abstractNumId w:val="7"/>
+    <w:abstractNumId w:val="8"/>
   </w:num>
   <w:num w:numId="11">
-    <w:abstractNumId w:val="9"/>
+    <w:abstractNumId w:val="10"/>
   </w:num>
   <w:num w:numId="12">
     <w:abstractNumId w:val="1"/>
@@ -7021,13 +7301,16 @@
     <w:abstractNumId w:val="2"/>
   </w:num>
   <w:num w:numId="14">
-    <w:abstractNumId w:val="3"/>
+    <w:abstractNumId w:val="4"/>
   </w:num>
   <w:num w:numId="15">
-    <w:abstractNumId w:val="5"/>
+    <w:abstractNumId w:val="6"/>
   </w:num>
   <w:num w:numId="16">
-    <w:abstractNumId w:val="6"/>
+    <w:abstractNumId w:val="7"/>
+  </w:num>
+  <w:num w:numId="17">
+    <w:abstractNumId w:val="3"/>
   </w:num>
 </w:numbering>
 </file>

</xml_diff>

<commit_message>
update CI.yml to do CD
</commit_message>
<xml_diff>
--- a/NG10E2E Project Developer-Notes.docx
+++ b/NG10E2E Project Developer-Notes.docx
@@ -6381,6 +6381,35 @@
     <w:p>
       <w:r>
         <w:t>Used Developer Tools in chrome, to see upon pushing the button, the route loaded the module, the first time I hit the button, after that it was cached and there already.   Done with UI for now.</w:t>
+      </w:r>
+    </w:p>
+    <w:p>
+      <w:pPr>
+        <w:pStyle w:val="ListParagraph"/>
+        <w:numPr>
+          <w:ilvl w:val="0"/>
+          <w:numId w:val="17"/>
+        </w:numPr>
+      </w:pPr>
+      <w:r>
+        <w:t>Take it one step further with ng elements</w:t>
+      </w:r>
+    </w:p>
+    <w:p>
+      <w:pPr>
+        <w:pStyle w:val="ListParagraph"/>
+        <w:numPr>
+          <w:ilvl w:val="1"/>
+          <w:numId w:val="17"/>
+        </w:numPr>
+      </w:pPr>
+      <w:proofErr w:type="gramStart"/>
+      <w:r>
+        <w:t>Lazy-load</w:t>
+      </w:r>
+      <w:proofErr w:type="gramEnd"/>
+      <w:r>
+        <w:t xml:space="preserve"> the </w:t>
       </w:r>
       <w:bookmarkStart w:id="0" w:name="_GoBack"/>
       <w:bookmarkEnd w:id="0"/>
@@ -6753,7 +6782,7 @@
         <w:rFonts w:hint="default"/>
       </w:rPr>
     </w:lvl>
-    <w:lvl w:ilvl="1" w:tplc="04090019" w:tentative="1">
+    <w:lvl w:ilvl="1" w:tplc="04090019">
       <w:start w:val="1"/>
       <w:numFmt w:val="lowerLetter"/>
       <w:lvlText w:val="%2."/>

</xml_diff>